<commit_message>
Initial EDA & Images
</commit_message>
<xml_diff>
--- a/SBA24130 - DVT - Summer Repeat CA.docx
+++ b/SBA24130 - DVT - Summer Repeat CA.docx
@@ -184,7 +184,7 @@
                     </pic:cNvPicPr>
                   </pic:nvPicPr>
                   <pic:blipFill>
-                    <a:blip r:embed="rId6">
+                    <a:blip r:embed="rId8">
                       <a:extLst>
                         <a:ext uri="{28A0092B-C50C-407E-A947-70E740481C1C}">
                           <a14:useLocalDpi xmlns:a14="http://schemas.microsoft.com/office/drawing/2010/main" val="0"/>
@@ -413,7 +413,7 @@
                 <w:i/>
                 <w:iCs/>
               </w:rPr>
-              <w:t>Strategic Thinking</w:t>
+              <w:t>DVT</w:t>
             </w:r>
           </w:p>
         </w:tc>
@@ -464,7 +464,16 @@
                 <w:i/>
                 <w:iCs/>
               </w:rPr>
-              <w:t>: CA1</w:t>
+              <w:t xml:space="preserve">: </w:t>
+            </w:r>
+            <w:r>
+              <w:rPr>
+                <w:b/>
+                <w:bCs/>
+                <w:i/>
+                <w:iCs/>
+              </w:rPr>
+              <w:t>Summer Repeat</w:t>
             </w:r>
           </w:p>
         </w:tc>
@@ -593,7 +602,25 @@
                 <w:i/>
                 <w:iCs/>
               </w:rPr>
-              <w:t>/Oct/2024</w:t>
+              <w:t>/</w:t>
+            </w:r>
+            <w:r>
+              <w:rPr>
+                <w:b/>
+                <w:bCs/>
+                <w:i/>
+                <w:iCs/>
+              </w:rPr>
+              <w:t>July</w:t>
+            </w:r>
+            <w:r>
+              <w:rPr>
+                <w:b/>
+                <w:bCs/>
+                <w:i/>
+                <w:iCs/>
+              </w:rPr>
+              <w:t>/2024</w:t>
             </w:r>
           </w:p>
         </w:tc>
@@ -1848,6 +1875,34 @@
     <w:p/>
     <w:p/>
     <w:p>
+      <w:r>
+        <w:lastRenderedPageBreak/>
+        <w:t>cd "C:\Users\conor\CCT HDIP AI\Data Visualization Techniques\A1 - CA3 Summer Repeat"</w:t>
+      </w:r>
+    </w:p>
+    <w:p>
+      <w:r>
+        <w:t>voila</w:t>
+      </w:r>
+      <w:r>
+        <w:t xml:space="preserve"> </w:t>
+      </w:r>
+      <w:proofErr w:type="spellStart"/>
+      <w:r>
+        <w:t>Fremont_Dashboard_Clean.ipynb</w:t>
+      </w:r>
+      <w:proofErr w:type="spellEnd"/>
+    </w:p>
+    <w:p/>
+    <w:p/>
+    <w:p/>
+    <w:p/>
+    <w:p/>
+    <w:p/>
+    <w:p/>
+    <w:p/>
+    <w:p/>
+    <w:p>
       <w:pPr>
         <w:pStyle w:val="Heading1"/>
         <w:rPr>
@@ -1864,7 +1919,6 @@
           <w:sz w:val="24"/>
           <w:szCs w:val="24"/>
         </w:rPr>
-        <w:lastRenderedPageBreak/>
         <w:t>Title</w:t>
       </w:r>
       <w:r>
@@ -1902,6 +1956,1421 @@
     </w:p>
     <w:p>
       <w:pPr>
+        <w:rPr>
+          <w:rFonts w:ascii="Times New Roman" w:hAnsi="Times New Roman" w:cs="Times New Roman"/>
+        </w:rPr>
+      </w:pPr>
+      <w:r>
+        <w:rPr>
+          <w:rFonts w:ascii="Times New Roman" w:hAnsi="Times New Roman" w:cs="Times New Roman"/>
+          <w:noProof/>
+        </w:rPr>
+        <w:drawing>
+          <wp:inline distT="0" distB="0" distL="0" distR="0" wp14:anchorId="46907C7B" wp14:editId="006090D0">
+            <wp:extent cx="5731510" cy="2458085"/>
+            <wp:effectExtent l="0" t="0" r="2540" b="0"/>
+            <wp:docPr id="1272528102" name="Picture 1" descr="A graph showing the growth of a number of vehicles&#10;&#10;AI-generated content may be incorrect."/>
+            <wp:cNvGraphicFramePr>
+              <a:graphicFrameLocks xmlns:a="http://schemas.openxmlformats.org/drawingml/2006/main" noChangeAspect="1"/>
+            </wp:cNvGraphicFramePr>
+            <a:graphic xmlns:a="http://schemas.openxmlformats.org/drawingml/2006/main">
+              <a:graphicData uri="http://schemas.openxmlformats.org/drawingml/2006/picture">
+                <pic:pic xmlns:pic="http://schemas.openxmlformats.org/drawingml/2006/picture">
+                  <pic:nvPicPr>
+                    <pic:cNvPr id="1272528102" name="Picture 1" descr="A graph showing the growth of a number of vehicles&#10;&#10;AI-generated content may be incorrect."/>
+                    <pic:cNvPicPr/>
+                  </pic:nvPicPr>
+                  <pic:blipFill>
+                    <a:blip r:embed="rId9"/>
+                    <a:stretch>
+                      <a:fillRect/>
+                    </a:stretch>
+                  </pic:blipFill>
+                  <pic:spPr>
+                    <a:xfrm>
+                      <a:off x="0" y="0"/>
+                      <a:ext cx="5731510" cy="2458085"/>
+                    </a:xfrm>
+                    <a:prstGeom prst="rect">
+                      <a:avLst/>
+                    </a:prstGeom>
+                  </pic:spPr>
+                </pic:pic>
+              </a:graphicData>
+            </a:graphic>
+          </wp:inline>
+        </w:drawing>
+      </w:r>
+    </w:p>
+    <w:p>
+      <w:pPr>
+        <w:rPr>
+          <w:rFonts w:ascii="Times New Roman" w:hAnsi="Times New Roman" w:cs="Times New Roman"/>
+        </w:rPr>
+      </w:pPr>
+      <w:r>
+        <w:rPr>
+          <w:rFonts w:ascii="Times New Roman" w:hAnsi="Times New Roman" w:cs="Times New Roman"/>
+        </w:rPr>
+        <w:t>Seasonality is very clear</w:t>
+      </w:r>
+    </w:p>
+    <w:p>
+      <w:pPr>
+        <w:rPr>
+          <w:rFonts w:ascii="Times New Roman" w:hAnsi="Times New Roman" w:cs="Times New Roman"/>
+        </w:rPr>
+      </w:pPr>
+      <w:r>
+        <w:rPr>
+          <w:rFonts w:ascii="Times New Roman" w:hAnsi="Times New Roman" w:cs="Times New Roman"/>
+        </w:rPr>
+        <w:t xml:space="preserve">Every year shows a strong summer peak (May–September) and a low winter trough (December–January). This suggests seasonality is a major driver of cycling </w:t>
+      </w:r>
+      <w:proofErr w:type="spellStart"/>
+      <w:r>
+        <w:rPr>
+          <w:rFonts w:ascii="Times New Roman" w:hAnsi="Times New Roman" w:cs="Times New Roman"/>
+        </w:rPr>
+        <w:t>behavior</w:t>
+      </w:r>
+      <w:proofErr w:type="spellEnd"/>
+      <w:r>
+        <w:rPr>
+          <w:rFonts w:ascii="Times New Roman" w:hAnsi="Times New Roman" w:cs="Times New Roman"/>
+        </w:rPr>
+        <w:t>.</w:t>
+      </w:r>
+    </w:p>
+    <w:p>
+      <w:pPr>
+        <w:rPr>
+          <w:rFonts w:ascii="Times New Roman" w:hAnsi="Times New Roman" w:cs="Times New Roman"/>
+        </w:rPr>
+      </w:pPr>
+      <w:r>
+        <w:rPr>
+          <w:rFonts w:ascii="Times New Roman" w:hAnsi="Times New Roman" w:cs="Times New Roman"/>
+        </w:rPr>
+        <w:t>COVID-19 Impact (2020–2021):</w:t>
+      </w:r>
+    </w:p>
+    <w:p>
+      <w:pPr>
+        <w:rPr>
+          <w:rFonts w:ascii="Times New Roman" w:hAnsi="Times New Roman" w:cs="Times New Roman"/>
+        </w:rPr>
+      </w:pPr>
+      <w:r>
+        <w:rPr>
+          <w:rFonts w:ascii="Times New Roman" w:hAnsi="Times New Roman" w:cs="Times New Roman"/>
+        </w:rPr>
+        <w:t>There’s a noticeable dip or volatility in 2020 and 2021, likely tied to lockdowns and remote work — very relevant to urban planning discussions.</w:t>
+      </w:r>
+    </w:p>
+    <w:p>
+      <w:pPr>
+        <w:rPr>
+          <w:rFonts w:ascii="Times New Roman" w:hAnsi="Times New Roman" w:cs="Times New Roman"/>
+        </w:rPr>
+      </w:pPr>
+      <w:r>
+        <w:rPr>
+          <w:rFonts w:ascii="Times New Roman" w:hAnsi="Times New Roman" w:cs="Times New Roman"/>
+        </w:rPr>
+        <w:t>Year-over-Year Growth is Mixed:</w:t>
+      </w:r>
+    </w:p>
+    <w:p>
+      <w:pPr>
+        <w:rPr>
+          <w:rFonts w:ascii="Times New Roman" w:hAnsi="Times New Roman" w:cs="Times New Roman"/>
+        </w:rPr>
+      </w:pPr>
+      <w:r>
+        <w:rPr>
+          <w:rFonts w:ascii="Times New Roman" w:hAnsi="Times New Roman" w:cs="Times New Roman"/>
+        </w:rPr>
+        <w:lastRenderedPageBreak/>
+        <w:t>While earlier years (2013–2019) show consistent patterns, post-2021 traffic hasn’t clearly rebounded to peak 2019 levels, though there’s recovery in 2023–2024.</w:t>
+      </w:r>
+    </w:p>
+    <w:p>
+      <w:pPr>
+        <w:rPr>
+          <w:rFonts w:ascii="Times New Roman" w:hAnsi="Times New Roman" w:cs="Times New Roman"/>
+        </w:rPr>
+      </w:pPr>
+      <w:r>
+        <w:rPr>
+          <w:rFonts w:ascii="Times New Roman" w:hAnsi="Times New Roman" w:cs="Times New Roman"/>
+        </w:rPr>
+        <w:t>Some months are volatile:</w:t>
+      </w:r>
+    </w:p>
+    <w:p>
+      <w:pPr>
+        <w:rPr>
+          <w:rFonts w:ascii="Times New Roman" w:hAnsi="Times New Roman" w:cs="Times New Roman"/>
+        </w:rPr>
+      </w:pPr>
+      <w:r>
+        <w:rPr>
+          <w:rFonts w:ascii="Times New Roman" w:hAnsi="Times New Roman" w:cs="Times New Roman"/>
+        </w:rPr>
+        <w:t>Sharp drops or spikes month-to-month may be due to:</w:t>
+      </w:r>
+    </w:p>
+    <w:p>
+      <w:pPr>
+        <w:rPr>
+          <w:rFonts w:ascii="Times New Roman" w:hAnsi="Times New Roman" w:cs="Times New Roman"/>
+        </w:rPr>
+      </w:pPr>
+      <w:r>
+        <w:rPr>
+          <w:rFonts w:ascii="Times New Roman" w:hAnsi="Times New Roman" w:cs="Times New Roman"/>
+        </w:rPr>
+        <w:t>Weather events</w:t>
+      </w:r>
+    </w:p>
+    <w:p>
+      <w:pPr>
+        <w:rPr>
+          <w:rFonts w:ascii="Times New Roman" w:hAnsi="Times New Roman" w:cs="Times New Roman"/>
+        </w:rPr>
+      </w:pPr>
+      <w:r>
+        <w:rPr>
+          <w:rFonts w:ascii="Times New Roman" w:hAnsi="Times New Roman" w:cs="Times New Roman"/>
+        </w:rPr>
+        <w:t>Construction/disruption</w:t>
+      </w:r>
+    </w:p>
+    <w:p>
+      <w:pPr>
+        <w:rPr>
+          <w:rFonts w:ascii="Times New Roman" w:hAnsi="Times New Roman" w:cs="Times New Roman"/>
+        </w:rPr>
+      </w:pPr>
+      <w:r>
+        <w:rPr>
+          <w:rFonts w:ascii="Times New Roman" w:hAnsi="Times New Roman" w:cs="Times New Roman"/>
+        </w:rPr>
+        <w:t>Missing data in some months</w:t>
+      </w:r>
+    </w:p>
+    <w:p>
+      <w:pPr>
+        <w:rPr>
+          <w:rFonts w:ascii="Times New Roman" w:hAnsi="Times New Roman" w:cs="Times New Roman"/>
+        </w:rPr>
+      </w:pPr>
+    </w:p>
+    <w:p>
+      <w:pPr>
+        <w:rPr>
+          <w:rFonts w:ascii="Times New Roman" w:hAnsi="Times New Roman" w:cs="Times New Roman"/>
+        </w:rPr>
+      </w:pPr>
+    </w:p>
+    <w:p>
+      <w:pPr>
+        <w:rPr>
+          <w:rFonts w:ascii="Times New Roman" w:hAnsi="Times New Roman" w:cs="Times New Roman"/>
+        </w:rPr>
+      </w:pPr>
+    </w:p>
+    <w:p>
+      <w:pPr>
+        <w:rPr>
+          <w:rFonts w:ascii="Times New Roman" w:hAnsi="Times New Roman" w:cs="Times New Roman"/>
+        </w:rPr>
+      </w:pPr>
+    </w:p>
+    <w:p>
+      <w:pPr>
+        <w:rPr>
+          <w:rFonts w:ascii="Times New Roman" w:hAnsi="Times New Roman" w:cs="Times New Roman"/>
+        </w:rPr>
+      </w:pPr>
+    </w:p>
+    <w:p>
+      <w:pPr>
+        <w:rPr>
+          <w:rFonts w:ascii="Times New Roman" w:hAnsi="Times New Roman" w:cs="Times New Roman"/>
+        </w:rPr>
+      </w:pPr>
+    </w:p>
+    <w:p>
+      <w:pPr>
+        <w:rPr>
+          <w:rFonts w:ascii="Times New Roman" w:hAnsi="Times New Roman" w:cs="Times New Roman"/>
+        </w:rPr>
+      </w:pPr>
+    </w:p>
+    <w:p>
+      <w:pPr>
+        <w:rPr>
+          <w:rFonts w:ascii="Times New Roman" w:hAnsi="Times New Roman" w:cs="Times New Roman"/>
+        </w:rPr>
+      </w:pPr>
+      <w:r>
+        <w:rPr>
+          <w:rFonts w:ascii="Times New Roman" w:hAnsi="Times New Roman" w:cs="Times New Roman"/>
+          <w:noProof/>
+        </w:rPr>
+        <w:drawing>
+          <wp:inline distT="0" distB="0" distL="0" distR="0" wp14:anchorId="3E464BEE" wp14:editId="02CADBD4">
+            <wp:extent cx="5731510" cy="2729230"/>
+            <wp:effectExtent l="0" t="0" r="2540" b="0"/>
+            <wp:docPr id="748543513" name="Picture 1" descr="A graph of blue bars&#10;&#10;AI-generated content may be incorrect."/>
+            <wp:cNvGraphicFramePr>
+              <a:graphicFrameLocks xmlns:a="http://schemas.openxmlformats.org/drawingml/2006/main" noChangeAspect="1"/>
+            </wp:cNvGraphicFramePr>
+            <a:graphic xmlns:a="http://schemas.openxmlformats.org/drawingml/2006/main">
+              <a:graphicData uri="http://schemas.openxmlformats.org/drawingml/2006/picture">
+                <pic:pic xmlns:pic="http://schemas.openxmlformats.org/drawingml/2006/picture">
+                  <pic:nvPicPr>
+                    <pic:cNvPr id="748543513" name="Picture 1" descr="A graph of blue bars&#10;&#10;AI-generated content may be incorrect."/>
+                    <pic:cNvPicPr/>
+                  </pic:nvPicPr>
+                  <pic:blipFill>
+                    <a:blip r:embed="rId10"/>
+                    <a:stretch>
+                      <a:fillRect/>
+                    </a:stretch>
+                  </pic:blipFill>
+                  <pic:spPr>
+                    <a:xfrm>
+                      <a:off x="0" y="0"/>
+                      <a:ext cx="5731510" cy="2729230"/>
+                    </a:xfrm>
+                    <a:prstGeom prst="rect">
+                      <a:avLst/>
+                    </a:prstGeom>
+                  </pic:spPr>
+                </pic:pic>
+              </a:graphicData>
+            </a:graphic>
+          </wp:inline>
+        </w:drawing>
+      </w:r>
+    </w:p>
+    <w:p>
+      <w:pPr>
+        <w:rPr>
+          <w:rFonts w:ascii="Times New Roman" w:hAnsi="Times New Roman" w:cs="Times New Roman"/>
+        </w:rPr>
+      </w:pPr>
+      <w:r>
+        <w:rPr>
+          <w:rFonts w:ascii="Times New Roman" w:hAnsi="Times New Roman" w:cs="Times New Roman"/>
+        </w:rPr>
+        <w:t>Weekday Dominance is Clear:</w:t>
+      </w:r>
+    </w:p>
+    <w:p>
+      <w:pPr>
+        <w:rPr>
+          <w:rFonts w:ascii="Times New Roman" w:hAnsi="Times New Roman" w:cs="Times New Roman"/>
+        </w:rPr>
+      </w:pPr>
+      <w:r>
+        <w:rPr>
+          <w:rFonts w:ascii="Times New Roman" w:hAnsi="Times New Roman" w:cs="Times New Roman"/>
+        </w:rPr>
+        <w:t>Traffic is consistently highest Tuesday through Thursday, with a peak around Tuesday/Wednesday.</w:t>
+      </w:r>
+    </w:p>
+    <w:p>
+      <w:pPr>
+        <w:rPr>
+          <w:rFonts w:ascii="Times New Roman" w:hAnsi="Times New Roman" w:cs="Times New Roman"/>
+        </w:rPr>
+      </w:pPr>
+      <w:r>
+        <w:rPr>
+          <w:rFonts w:ascii="Times New Roman" w:hAnsi="Times New Roman" w:cs="Times New Roman"/>
+        </w:rPr>
+        <w:t>Monday and Friday are slightly lower but still strong — suggesting workweek commuters are the primary users.</w:t>
+      </w:r>
+    </w:p>
+    <w:p>
+      <w:pPr>
+        <w:rPr>
+          <w:rFonts w:ascii="Times New Roman" w:hAnsi="Times New Roman" w:cs="Times New Roman"/>
+        </w:rPr>
+      </w:pPr>
+      <w:r>
+        <w:rPr>
+          <w:rFonts w:ascii="Times New Roman" w:hAnsi="Times New Roman" w:cs="Times New Roman"/>
+        </w:rPr>
+        <w:t>Weekend Drop-Off:</w:t>
+      </w:r>
+    </w:p>
+    <w:p>
+      <w:pPr>
+        <w:rPr>
+          <w:rFonts w:ascii="Times New Roman" w:hAnsi="Times New Roman" w:cs="Times New Roman"/>
+        </w:rPr>
+      </w:pPr>
+      <w:r>
+        <w:rPr>
+          <w:rFonts w:ascii="Times New Roman" w:hAnsi="Times New Roman" w:cs="Times New Roman"/>
+        </w:rPr>
+        <w:t>Saturday and Sunday traffic is significantly lower — nearly half of weekday totals.</w:t>
+      </w:r>
+    </w:p>
+    <w:p>
+      <w:pPr>
+        <w:rPr>
+          <w:rFonts w:ascii="Times New Roman" w:hAnsi="Times New Roman" w:cs="Times New Roman"/>
+        </w:rPr>
+      </w:pPr>
+      <w:r>
+        <w:rPr>
+          <w:rFonts w:ascii="Times New Roman" w:hAnsi="Times New Roman" w:cs="Times New Roman"/>
+        </w:rPr>
+        <w:lastRenderedPageBreak/>
+        <w:t>This supports the idea that bike usage is mostly utilitarian/commute-based rather than leisure-driven.</w:t>
+      </w:r>
+    </w:p>
+    <w:p>
+      <w:pPr>
+        <w:rPr>
+          <w:rFonts w:ascii="Times New Roman" w:hAnsi="Times New Roman" w:cs="Times New Roman"/>
+        </w:rPr>
+      </w:pPr>
+      <w:r>
+        <w:rPr>
+          <w:rFonts w:ascii="Times New Roman" w:hAnsi="Times New Roman" w:cs="Times New Roman"/>
+        </w:rPr>
+        <w:t>Urban Planning Insight:</w:t>
+      </w:r>
+    </w:p>
+    <w:p>
+      <w:pPr>
+        <w:rPr>
+          <w:rFonts w:ascii="Times New Roman" w:hAnsi="Times New Roman" w:cs="Times New Roman"/>
+        </w:rPr>
+      </w:pPr>
+      <w:r>
+        <w:rPr>
+          <w:rFonts w:ascii="Times New Roman" w:hAnsi="Times New Roman" w:cs="Times New Roman"/>
+        </w:rPr>
+        <w:t>Investment in weekday morning/evening infrastructure (e.g., lanes, signals) will serve the highest demand.</w:t>
+      </w:r>
+    </w:p>
+    <w:p>
+      <w:pPr>
+        <w:rPr>
+          <w:rFonts w:ascii="Times New Roman" w:hAnsi="Times New Roman" w:cs="Times New Roman"/>
+        </w:rPr>
+      </w:pPr>
+      <w:r>
+        <w:rPr>
+          <w:rFonts w:ascii="Times New Roman" w:hAnsi="Times New Roman" w:cs="Times New Roman"/>
+        </w:rPr>
+        <w:t>Weekend drops imply that if cities want to boost recreational cycling, more targeted efforts (like events, dedicated lanes in parks) may be needed</w:t>
+      </w:r>
+    </w:p>
+    <w:p>
+      <w:pPr>
+        <w:rPr>
+          <w:rFonts w:ascii="Times New Roman" w:hAnsi="Times New Roman" w:cs="Times New Roman"/>
+        </w:rPr>
+      </w:pPr>
+    </w:p>
+    <w:p>
+      <w:pPr>
+        <w:rPr>
+          <w:rFonts w:ascii="Times New Roman" w:hAnsi="Times New Roman" w:cs="Times New Roman"/>
+        </w:rPr>
+      </w:pPr>
+    </w:p>
+    <w:p>
+      <w:pPr>
+        <w:rPr>
+          <w:rFonts w:ascii="Times New Roman" w:hAnsi="Times New Roman" w:cs="Times New Roman"/>
+        </w:rPr>
+      </w:pPr>
+    </w:p>
+    <w:p>
+      <w:pPr>
+        <w:rPr>
+          <w:rFonts w:ascii="Times New Roman" w:hAnsi="Times New Roman" w:cs="Times New Roman"/>
+        </w:rPr>
+      </w:pPr>
+    </w:p>
+    <w:p>
+      <w:pPr>
+        <w:rPr>
+          <w:rFonts w:ascii="Times New Roman" w:hAnsi="Times New Roman" w:cs="Times New Roman"/>
+        </w:rPr>
+      </w:pPr>
+    </w:p>
+    <w:p>
+      <w:pPr>
+        <w:rPr>
+          <w:rFonts w:ascii="Times New Roman" w:hAnsi="Times New Roman" w:cs="Times New Roman"/>
+        </w:rPr>
+      </w:pPr>
+    </w:p>
+    <w:p>
+      <w:pPr>
+        <w:rPr>
+          <w:rFonts w:ascii="Times New Roman" w:hAnsi="Times New Roman" w:cs="Times New Roman"/>
+        </w:rPr>
+      </w:pPr>
+    </w:p>
+    <w:p>
+      <w:pPr>
+        <w:rPr>
+          <w:rFonts w:ascii="Times New Roman" w:hAnsi="Times New Roman" w:cs="Times New Roman"/>
+        </w:rPr>
+      </w:pPr>
+    </w:p>
+    <w:p>
+      <w:pPr>
+        <w:rPr>
+          <w:rFonts w:ascii="Times New Roman" w:hAnsi="Times New Roman" w:cs="Times New Roman"/>
+        </w:rPr>
+      </w:pPr>
+      <w:r>
+        <w:rPr>
+          <w:rFonts w:ascii="Times New Roman" w:hAnsi="Times New Roman" w:cs="Times New Roman"/>
+          <w:noProof/>
+        </w:rPr>
+        <w:drawing>
+          <wp:inline distT="0" distB="0" distL="0" distR="0" wp14:anchorId="3FB3D571" wp14:editId="6CC7AEDE">
+            <wp:extent cx="5731510" cy="2350135"/>
+            <wp:effectExtent l="0" t="0" r="2540" b="0"/>
+            <wp:docPr id="1445104916" name="Picture 1" descr="A graph of a number of bicycles&#10;&#10;AI-generated content may be incorrect."/>
+            <wp:cNvGraphicFramePr>
+              <a:graphicFrameLocks xmlns:a="http://schemas.openxmlformats.org/drawingml/2006/main" noChangeAspect="1"/>
+            </wp:cNvGraphicFramePr>
+            <a:graphic xmlns:a="http://schemas.openxmlformats.org/drawingml/2006/main">
+              <a:graphicData uri="http://schemas.openxmlformats.org/drawingml/2006/picture">
+                <pic:pic xmlns:pic="http://schemas.openxmlformats.org/drawingml/2006/picture">
+                  <pic:nvPicPr>
+                    <pic:cNvPr id="1445104916" name="Picture 1" descr="A graph of a number of bicycles&#10;&#10;AI-generated content may be incorrect."/>
+                    <pic:cNvPicPr/>
+                  </pic:nvPicPr>
+                  <pic:blipFill>
+                    <a:blip r:embed="rId11"/>
+                    <a:stretch>
+                      <a:fillRect/>
+                    </a:stretch>
+                  </pic:blipFill>
+                  <pic:spPr>
+                    <a:xfrm>
+                      <a:off x="0" y="0"/>
+                      <a:ext cx="5731510" cy="2350135"/>
+                    </a:xfrm>
+                    <a:prstGeom prst="rect">
+                      <a:avLst/>
+                    </a:prstGeom>
+                  </pic:spPr>
+                </pic:pic>
+              </a:graphicData>
+            </a:graphic>
+          </wp:inline>
+        </w:drawing>
+      </w:r>
+    </w:p>
+    <w:p>
+      <w:pPr>
+        <w:rPr>
+          <w:rFonts w:ascii="Times New Roman" w:hAnsi="Times New Roman" w:cs="Times New Roman"/>
+        </w:rPr>
+      </w:pPr>
+      <w:r>
+        <w:rPr>
+          <w:rFonts w:ascii="Times New Roman" w:hAnsi="Times New Roman" w:cs="Times New Roman"/>
+        </w:rPr>
+        <w:t>Graph Title: Average Hourly Bicycle Traffic (East vs West)</w:t>
+      </w:r>
+    </w:p>
+    <w:p>
+      <w:pPr>
+        <w:rPr>
+          <w:rFonts w:ascii="Times New Roman" w:hAnsi="Times New Roman" w:cs="Times New Roman"/>
+        </w:rPr>
+      </w:pPr>
+      <w:r>
+        <w:rPr>
+          <w:rFonts w:ascii="Times New Roman" w:hAnsi="Times New Roman" w:cs="Times New Roman"/>
+        </w:rPr>
+        <w:t>Clear Commute Pattern:</w:t>
+      </w:r>
+    </w:p>
+    <w:p>
+      <w:pPr>
+        <w:rPr>
+          <w:rFonts w:ascii="Times New Roman" w:hAnsi="Times New Roman" w:cs="Times New Roman"/>
+        </w:rPr>
+      </w:pPr>
+      <w:r>
+        <w:rPr>
+          <w:rFonts w:ascii="Times New Roman" w:hAnsi="Times New Roman" w:cs="Times New Roman"/>
+        </w:rPr>
+        <w:t>Two peaks: around 8 AM and 5 PM — classic commute times.</w:t>
+      </w:r>
+    </w:p>
+    <w:p>
+      <w:pPr>
+        <w:rPr>
+          <w:rFonts w:ascii="Times New Roman" w:hAnsi="Times New Roman" w:cs="Times New Roman"/>
+        </w:rPr>
+      </w:pPr>
+      <w:r>
+        <w:rPr>
+          <w:rFonts w:ascii="Times New Roman" w:hAnsi="Times New Roman" w:cs="Times New Roman"/>
+        </w:rPr>
+        <w:t>East Sidewalk Is More Popular:</w:t>
+      </w:r>
+    </w:p>
+    <w:p>
+      <w:pPr>
+        <w:rPr>
+          <w:rFonts w:ascii="Times New Roman" w:hAnsi="Times New Roman" w:cs="Times New Roman"/>
+        </w:rPr>
+      </w:pPr>
+      <w:r>
+        <w:rPr>
+          <w:rFonts w:ascii="Times New Roman" w:hAnsi="Times New Roman" w:cs="Times New Roman"/>
+        </w:rPr>
+        <w:t>At all hours — especially during rush hour — the East sidewalk sees higher average traffic.</w:t>
+      </w:r>
+    </w:p>
+    <w:p>
+      <w:pPr>
+        <w:rPr>
+          <w:rFonts w:ascii="Times New Roman" w:hAnsi="Times New Roman" w:cs="Times New Roman"/>
+        </w:rPr>
+      </w:pPr>
+      <w:r>
+        <w:rPr>
+          <w:rFonts w:ascii="Times New Roman" w:hAnsi="Times New Roman" w:cs="Times New Roman"/>
+        </w:rPr>
+        <w:t>Why? It could be:</w:t>
+      </w:r>
+    </w:p>
+    <w:p>
+      <w:pPr>
+        <w:rPr>
+          <w:rFonts w:ascii="Times New Roman" w:hAnsi="Times New Roman" w:cs="Times New Roman"/>
+        </w:rPr>
+      </w:pPr>
+      <w:r>
+        <w:rPr>
+          <w:rFonts w:ascii="Times New Roman" w:hAnsi="Times New Roman" w:cs="Times New Roman"/>
+        </w:rPr>
+        <w:t xml:space="preserve">Easier access to/from bike routes or </w:t>
+      </w:r>
+      <w:proofErr w:type="spellStart"/>
+      <w:r>
+        <w:rPr>
+          <w:rFonts w:ascii="Times New Roman" w:hAnsi="Times New Roman" w:cs="Times New Roman"/>
+        </w:rPr>
+        <w:t>neighborhoods</w:t>
+      </w:r>
+      <w:proofErr w:type="spellEnd"/>
+    </w:p>
+    <w:p>
+      <w:pPr>
+        <w:rPr>
+          <w:rFonts w:ascii="Times New Roman" w:hAnsi="Times New Roman" w:cs="Times New Roman"/>
+        </w:rPr>
+      </w:pPr>
+      <w:r>
+        <w:rPr>
+          <w:rFonts w:ascii="Times New Roman" w:hAnsi="Times New Roman" w:cs="Times New Roman"/>
+        </w:rPr>
+        <w:lastRenderedPageBreak/>
+        <w:t>Better infrastructure (e.g., smoother path, better lighting)</w:t>
+      </w:r>
+    </w:p>
+    <w:p>
+      <w:pPr>
+        <w:rPr>
+          <w:rFonts w:ascii="Times New Roman" w:hAnsi="Times New Roman" w:cs="Times New Roman"/>
+        </w:rPr>
+      </w:pPr>
+      <w:r>
+        <w:rPr>
+          <w:rFonts w:ascii="Times New Roman" w:hAnsi="Times New Roman" w:cs="Times New Roman"/>
+        </w:rPr>
+        <w:t>Social patterns (e.g., habit, visibility, bridge slope)</w:t>
+      </w:r>
+    </w:p>
+    <w:p>
+      <w:pPr>
+        <w:rPr>
+          <w:rFonts w:ascii="Times New Roman" w:hAnsi="Times New Roman" w:cs="Times New Roman"/>
+        </w:rPr>
+      </w:pPr>
+      <w:r>
+        <w:rPr>
+          <w:rFonts w:ascii="Times New Roman" w:hAnsi="Times New Roman" w:cs="Times New Roman"/>
+        </w:rPr>
+        <w:t>Planning Insight:</w:t>
+      </w:r>
+    </w:p>
+    <w:p>
+      <w:pPr>
+        <w:rPr>
+          <w:rFonts w:ascii="Times New Roman" w:hAnsi="Times New Roman" w:cs="Times New Roman"/>
+        </w:rPr>
+      </w:pPr>
+      <w:r>
+        <w:rPr>
+          <w:rFonts w:ascii="Times New Roman" w:hAnsi="Times New Roman" w:cs="Times New Roman"/>
+        </w:rPr>
+        <w:t>Even without directional data, this tells urban planners which sidewalk is under more pressure.</w:t>
+      </w:r>
+    </w:p>
+    <w:p>
+      <w:pPr>
+        <w:rPr>
+          <w:rFonts w:ascii="Times New Roman" w:hAnsi="Times New Roman" w:cs="Times New Roman"/>
+        </w:rPr>
+      </w:pPr>
+      <w:r>
+        <w:rPr>
+          <w:rFonts w:ascii="Times New Roman" w:hAnsi="Times New Roman" w:cs="Times New Roman"/>
+        </w:rPr>
+        <w:t>Can inform future upgrades like widening, lighting, or separating traffic types.</w:t>
+      </w:r>
+    </w:p>
+    <w:p>
+      <w:pPr>
+        <w:rPr>
+          <w:rFonts w:ascii="Times New Roman" w:hAnsi="Times New Roman" w:cs="Times New Roman"/>
+        </w:rPr>
+      </w:pPr>
+    </w:p>
+    <w:p>
+      <w:pPr>
+        <w:rPr>
+          <w:rFonts w:ascii="Times New Roman" w:hAnsi="Times New Roman" w:cs="Times New Roman"/>
+        </w:rPr>
+      </w:pPr>
+    </w:p>
+    <w:p>
+      <w:pPr>
+        <w:rPr>
+          <w:rFonts w:ascii="Times New Roman" w:hAnsi="Times New Roman" w:cs="Times New Roman"/>
+        </w:rPr>
+      </w:pPr>
+    </w:p>
+    <w:p>
+      <w:pPr>
+        <w:rPr>
+          <w:rFonts w:ascii="Times New Roman" w:hAnsi="Times New Roman" w:cs="Times New Roman"/>
+        </w:rPr>
+      </w:pPr>
+    </w:p>
+    <w:p>
+      <w:pPr>
+        <w:rPr>
+          <w:rFonts w:ascii="Times New Roman" w:hAnsi="Times New Roman" w:cs="Times New Roman"/>
+        </w:rPr>
+      </w:pPr>
+    </w:p>
+    <w:p>
+      <w:pPr>
+        <w:rPr>
+          <w:rFonts w:ascii="Times New Roman" w:hAnsi="Times New Roman" w:cs="Times New Roman"/>
+        </w:rPr>
+      </w:pPr>
+    </w:p>
+    <w:p>
+      <w:pPr>
+        <w:rPr>
+          <w:rFonts w:ascii="Times New Roman" w:hAnsi="Times New Roman" w:cs="Times New Roman"/>
+        </w:rPr>
+      </w:pPr>
+      <w:r>
+        <w:rPr>
+          <w:rFonts w:ascii="Times New Roman" w:hAnsi="Times New Roman" w:cs="Times New Roman"/>
+          <w:noProof/>
+        </w:rPr>
+        <w:drawing>
+          <wp:inline distT="0" distB="0" distL="0" distR="0" wp14:anchorId="1AA5626C" wp14:editId="6EF656DB">
+            <wp:extent cx="5731510" cy="2796540"/>
+            <wp:effectExtent l="0" t="0" r="2540" b="3810"/>
+            <wp:docPr id="341476861" name="Picture 1" descr="A graph of a number of people&#10;&#10;AI-generated content may be incorrect."/>
+            <wp:cNvGraphicFramePr>
+              <a:graphicFrameLocks xmlns:a="http://schemas.openxmlformats.org/drawingml/2006/main" noChangeAspect="1"/>
+            </wp:cNvGraphicFramePr>
+            <a:graphic xmlns:a="http://schemas.openxmlformats.org/drawingml/2006/main">
+              <a:graphicData uri="http://schemas.openxmlformats.org/drawingml/2006/picture">
+                <pic:pic xmlns:pic="http://schemas.openxmlformats.org/drawingml/2006/picture">
+                  <pic:nvPicPr>
+                    <pic:cNvPr id="341476861" name="Picture 1" descr="A graph of a number of people&#10;&#10;AI-generated content may be incorrect."/>
+                    <pic:cNvPicPr/>
+                  </pic:nvPicPr>
+                  <pic:blipFill>
+                    <a:blip r:embed="rId12"/>
+                    <a:stretch>
+                      <a:fillRect/>
+                    </a:stretch>
+                  </pic:blipFill>
+                  <pic:spPr>
+                    <a:xfrm>
+                      <a:off x="0" y="0"/>
+                      <a:ext cx="5731510" cy="2796540"/>
+                    </a:xfrm>
+                    <a:prstGeom prst="rect">
+                      <a:avLst/>
+                    </a:prstGeom>
+                  </pic:spPr>
+                </pic:pic>
+              </a:graphicData>
+            </a:graphic>
+          </wp:inline>
+        </w:drawing>
+      </w:r>
+    </w:p>
+    <w:p>
+      <w:pPr>
+        <w:rPr>
+          <w:rFonts w:ascii="Times New Roman" w:hAnsi="Times New Roman" w:cs="Times New Roman"/>
+        </w:rPr>
+      </w:pPr>
+      <w:r>
+        <w:rPr>
+          <w:rFonts w:ascii="Times New Roman" w:hAnsi="Times New Roman" w:cs="Times New Roman"/>
+        </w:rPr>
+        <w:t>Key Observations:</w:t>
+      </w:r>
+    </w:p>
+    <w:p>
+      <w:pPr>
+        <w:rPr>
+          <w:rFonts w:ascii="Times New Roman" w:hAnsi="Times New Roman" w:cs="Times New Roman"/>
+        </w:rPr>
+      </w:pPr>
+      <w:r>
+        <w:rPr>
+          <w:rFonts w:ascii="Times New Roman" w:hAnsi="Times New Roman" w:cs="Times New Roman"/>
+        </w:rPr>
+        <w:t>Weekdays = Clear Commute Pattern</w:t>
+      </w:r>
+    </w:p>
+    <w:p>
+      <w:pPr>
+        <w:rPr>
+          <w:rFonts w:ascii="Times New Roman" w:hAnsi="Times New Roman" w:cs="Times New Roman"/>
+        </w:rPr>
+      </w:pPr>
+      <w:r>
+        <w:rPr>
+          <w:rFonts w:ascii="Times New Roman" w:hAnsi="Times New Roman" w:cs="Times New Roman"/>
+        </w:rPr>
+        <w:t>Two distinct traffic peaks:</w:t>
+      </w:r>
+    </w:p>
+    <w:p>
+      <w:pPr>
+        <w:rPr>
+          <w:rFonts w:ascii="Times New Roman" w:hAnsi="Times New Roman" w:cs="Times New Roman"/>
+        </w:rPr>
+      </w:pPr>
+      <w:r>
+        <w:rPr>
+          <w:rFonts w:ascii="Times New Roman" w:hAnsi="Times New Roman" w:cs="Times New Roman"/>
+        </w:rPr>
+        <w:t>Morning (7–9 AM) — sharp spike peaking at 8 AM</w:t>
+      </w:r>
+    </w:p>
+    <w:p>
+      <w:pPr>
+        <w:rPr>
+          <w:rFonts w:ascii="Times New Roman" w:hAnsi="Times New Roman" w:cs="Times New Roman"/>
+        </w:rPr>
+      </w:pPr>
+      <w:r>
+        <w:rPr>
+          <w:rFonts w:ascii="Times New Roman" w:hAnsi="Times New Roman" w:cs="Times New Roman"/>
+        </w:rPr>
+        <w:t>Evening (4–6 PM) — even higher spike, peaking at 5 PM</w:t>
+      </w:r>
+    </w:p>
+    <w:p>
+      <w:pPr>
+        <w:rPr>
+          <w:rFonts w:ascii="Times New Roman" w:hAnsi="Times New Roman" w:cs="Times New Roman"/>
+        </w:rPr>
+      </w:pPr>
+      <w:r>
+        <w:rPr>
+          <w:rFonts w:ascii="Times New Roman" w:hAnsi="Times New Roman" w:cs="Times New Roman"/>
+        </w:rPr>
+        <w:t>Suggests commuting to/from work or school dominates weekday cycling behaviour.</w:t>
+      </w:r>
+    </w:p>
+    <w:p>
+      <w:pPr>
+        <w:rPr>
+          <w:rFonts w:ascii="Times New Roman" w:hAnsi="Times New Roman" w:cs="Times New Roman"/>
+        </w:rPr>
+      </w:pPr>
+      <w:r>
+        <w:rPr>
+          <w:rFonts w:ascii="Times New Roman" w:hAnsi="Times New Roman" w:cs="Times New Roman"/>
+        </w:rPr>
+        <w:t>Weekends = Leisurely Midday Use</w:t>
+      </w:r>
+    </w:p>
+    <w:p>
+      <w:pPr>
+        <w:rPr>
+          <w:rFonts w:ascii="Times New Roman" w:hAnsi="Times New Roman" w:cs="Times New Roman"/>
+        </w:rPr>
+      </w:pPr>
+      <w:r>
+        <w:rPr>
+          <w:rFonts w:ascii="Times New Roman" w:hAnsi="Times New Roman" w:cs="Times New Roman"/>
+        </w:rPr>
+        <w:t>No sharp peaks — instead a gentle, bell-shaped curve.</w:t>
+      </w:r>
+    </w:p>
+    <w:p>
+      <w:pPr>
+        <w:rPr>
+          <w:rFonts w:ascii="Times New Roman" w:hAnsi="Times New Roman" w:cs="Times New Roman"/>
+        </w:rPr>
+      </w:pPr>
+      <w:r>
+        <w:rPr>
+          <w:rFonts w:ascii="Times New Roman" w:hAnsi="Times New Roman" w:cs="Times New Roman"/>
+        </w:rPr>
+        <w:lastRenderedPageBreak/>
+        <w:t>Usage climbs slowly from 7 AM, peaks at 1–</w:t>
+      </w:r>
+      <w:proofErr w:type="gramStart"/>
+      <w:r>
+        <w:rPr>
+          <w:rFonts w:ascii="Times New Roman" w:hAnsi="Times New Roman" w:cs="Times New Roman"/>
+        </w:rPr>
+        <w:t>2 PM, and</w:t>
+      </w:r>
+      <w:proofErr w:type="gramEnd"/>
+      <w:r>
+        <w:rPr>
+          <w:rFonts w:ascii="Times New Roman" w:hAnsi="Times New Roman" w:cs="Times New Roman"/>
+        </w:rPr>
+        <w:t xml:space="preserve"> drops off by evening.</w:t>
+      </w:r>
+    </w:p>
+    <w:p>
+      <w:pPr>
+        <w:rPr>
+          <w:rFonts w:ascii="Times New Roman" w:hAnsi="Times New Roman" w:cs="Times New Roman"/>
+        </w:rPr>
+      </w:pPr>
+      <w:r>
+        <w:rPr>
+          <w:rFonts w:ascii="Times New Roman" w:hAnsi="Times New Roman" w:cs="Times New Roman"/>
+        </w:rPr>
+        <w:t>Indicates recreational or casual cycling during daylight hours.</w:t>
+      </w:r>
+    </w:p>
+    <w:p>
+      <w:pPr>
+        <w:rPr>
+          <w:rFonts w:ascii="Times New Roman" w:hAnsi="Times New Roman" w:cs="Times New Roman"/>
+        </w:rPr>
+      </w:pPr>
+      <w:r>
+        <w:rPr>
+          <w:rFonts w:ascii="Times New Roman" w:hAnsi="Times New Roman" w:cs="Times New Roman"/>
+        </w:rPr>
+        <w:t>Infrastructure Insight:</w:t>
+      </w:r>
+    </w:p>
+    <w:p>
+      <w:pPr>
+        <w:rPr>
+          <w:rFonts w:ascii="Times New Roman" w:hAnsi="Times New Roman" w:cs="Times New Roman"/>
+        </w:rPr>
+      </w:pPr>
+      <w:r>
+        <w:rPr>
+          <w:rFonts w:ascii="Times New Roman" w:hAnsi="Times New Roman" w:cs="Times New Roman"/>
+        </w:rPr>
+        <w:t>City planners should prioritize rush hour capacity upgrades on weekdays (signal timing, wider lanes).</w:t>
+      </w:r>
+    </w:p>
+    <w:p>
+      <w:pPr>
+        <w:rPr>
+          <w:rFonts w:ascii="Times New Roman" w:hAnsi="Times New Roman" w:cs="Times New Roman"/>
+        </w:rPr>
+      </w:pPr>
+      <w:r>
+        <w:rPr>
+          <w:rFonts w:ascii="Times New Roman" w:hAnsi="Times New Roman" w:cs="Times New Roman"/>
+        </w:rPr>
+        <w:t>On weekends, invest in recreational infrastructure like scenic cycleways or family-friendly routes.</w:t>
+      </w:r>
+    </w:p>
+    <w:p>
+      <w:pPr>
+        <w:rPr>
+          <w:rFonts w:ascii="Times New Roman" w:hAnsi="Times New Roman" w:cs="Times New Roman"/>
+        </w:rPr>
+      </w:pPr>
+    </w:p>
+    <w:p>
+      <w:pPr>
+        <w:rPr>
+          <w:rFonts w:ascii="Times New Roman" w:hAnsi="Times New Roman" w:cs="Times New Roman"/>
+        </w:rPr>
+      </w:pPr>
+    </w:p>
+    <w:p>
+      <w:pPr>
+        <w:rPr>
+          <w:rFonts w:ascii="Times New Roman" w:hAnsi="Times New Roman" w:cs="Times New Roman"/>
+        </w:rPr>
+      </w:pPr>
+    </w:p>
+    <w:p>
+      <w:pPr>
+        <w:rPr>
+          <w:rFonts w:ascii="Times New Roman" w:hAnsi="Times New Roman" w:cs="Times New Roman"/>
+        </w:rPr>
+      </w:pPr>
+    </w:p>
+    <w:p>
+      <w:pPr>
+        <w:rPr>
+          <w:rFonts w:ascii="Times New Roman" w:hAnsi="Times New Roman" w:cs="Times New Roman"/>
+        </w:rPr>
+      </w:pPr>
+    </w:p>
+    <w:p>
+      <w:pPr>
+        <w:rPr>
+          <w:rFonts w:ascii="Times New Roman" w:hAnsi="Times New Roman" w:cs="Times New Roman"/>
+        </w:rPr>
+      </w:pPr>
+      <w:r>
+        <w:rPr>
+          <w:rFonts w:ascii="Times New Roman" w:hAnsi="Times New Roman" w:cs="Times New Roman"/>
+          <w:noProof/>
+        </w:rPr>
+        <w:drawing>
+          <wp:inline distT="0" distB="0" distL="0" distR="0" wp14:anchorId="5C5638C6" wp14:editId="6F44D613">
+            <wp:extent cx="5731510" cy="2830195"/>
+            <wp:effectExtent l="0" t="0" r="2540" b="8255"/>
+            <wp:docPr id="1604604169" name="Picture 1" descr="A graph of blue bars&#10;&#10;AI-generated content may be incorrect."/>
+            <wp:cNvGraphicFramePr>
+              <a:graphicFrameLocks xmlns:a="http://schemas.openxmlformats.org/drawingml/2006/main" noChangeAspect="1"/>
+            </wp:cNvGraphicFramePr>
+            <a:graphic xmlns:a="http://schemas.openxmlformats.org/drawingml/2006/main">
+              <a:graphicData uri="http://schemas.openxmlformats.org/drawingml/2006/picture">
+                <pic:pic xmlns:pic="http://schemas.openxmlformats.org/drawingml/2006/picture">
+                  <pic:nvPicPr>
+                    <pic:cNvPr id="1604604169" name="Picture 1" descr="A graph of blue bars&#10;&#10;AI-generated content may be incorrect."/>
+                    <pic:cNvPicPr/>
+                  </pic:nvPicPr>
+                  <pic:blipFill>
+                    <a:blip r:embed="rId13"/>
+                    <a:stretch>
+                      <a:fillRect/>
+                    </a:stretch>
+                  </pic:blipFill>
+                  <pic:spPr>
+                    <a:xfrm>
+                      <a:off x="0" y="0"/>
+                      <a:ext cx="5731510" cy="2830195"/>
+                    </a:xfrm>
+                    <a:prstGeom prst="rect">
+                      <a:avLst/>
+                    </a:prstGeom>
+                  </pic:spPr>
+                </pic:pic>
+              </a:graphicData>
+            </a:graphic>
+          </wp:inline>
+        </w:drawing>
+      </w:r>
+    </w:p>
+    <w:p>
+      <w:pPr>
+        <w:rPr>
+          <w:rFonts w:ascii="Times New Roman" w:hAnsi="Times New Roman" w:cs="Times New Roman"/>
+        </w:rPr>
+      </w:pPr>
+      <w:r>
+        <w:rPr>
+          <w:rFonts w:ascii="Times New Roman" w:hAnsi="Times New Roman" w:cs="Times New Roman"/>
+        </w:rPr>
+        <w:t>1.  Total Bicycle Counts by Year (Bar Plot)</w:t>
+      </w:r>
+    </w:p>
+    <w:p>
+      <w:pPr>
+        <w:rPr>
+          <w:rFonts w:ascii="Times New Roman" w:hAnsi="Times New Roman" w:cs="Times New Roman"/>
+        </w:rPr>
+      </w:pPr>
+      <w:r>
+        <w:rPr>
+          <w:rFonts w:ascii="Times New Roman" w:hAnsi="Times New Roman" w:cs="Times New Roman"/>
+        </w:rPr>
+        <w:t>Observations:</w:t>
+      </w:r>
+    </w:p>
+    <w:p>
+      <w:pPr>
+        <w:rPr>
+          <w:rFonts w:ascii="Times New Roman" w:hAnsi="Times New Roman" w:cs="Times New Roman"/>
+        </w:rPr>
+      </w:pPr>
+      <w:r>
+        <w:rPr>
+          <w:rFonts w:ascii="Times New Roman" w:hAnsi="Times New Roman" w:cs="Times New Roman"/>
+        </w:rPr>
+        <w:t>Growth trend from 2012 to 2019, peaking in 2019 (~1.2 million).</w:t>
+      </w:r>
+    </w:p>
+    <w:p>
+      <w:pPr>
+        <w:rPr>
+          <w:rFonts w:ascii="Times New Roman" w:hAnsi="Times New Roman" w:cs="Times New Roman"/>
+        </w:rPr>
+      </w:pPr>
+      <w:r>
+        <w:rPr>
+          <w:rFonts w:ascii="Times New Roman" w:hAnsi="Times New Roman" w:cs="Times New Roman"/>
+        </w:rPr>
+        <w:t>A sharp decline in 2020 and 2021 — likely pandemic-related (remote work, lockdowns).</w:t>
+      </w:r>
+    </w:p>
+    <w:p>
+      <w:pPr>
+        <w:rPr>
+          <w:rFonts w:ascii="Times New Roman" w:hAnsi="Times New Roman" w:cs="Times New Roman"/>
+        </w:rPr>
+      </w:pPr>
+      <w:r>
+        <w:rPr>
+          <w:rFonts w:ascii="Times New Roman" w:hAnsi="Times New Roman" w:cs="Times New Roman"/>
+        </w:rPr>
+        <w:t>Gradual recovery from 2022 to 2024.</w:t>
+      </w:r>
+    </w:p>
+    <w:p>
+      <w:pPr>
+        <w:rPr>
+          <w:rFonts w:ascii="Times New Roman" w:hAnsi="Times New Roman" w:cs="Times New Roman"/>
+        </w:rPr>
+      </w:pPr>
+      <w:r>
+        <w:rPr>
+          <w:rFonts w:ascii="Times New Roman" w:hAnsi="Times New Roman" w:cs="Times New Roman"/>
+        </w:rPr>
+        <w:t>Lower count in 2025 — likely due to incomplete data (only up to June).</w:t>
+      </w:r>
+    </w:p>
+    <w:p>
+      <w:pPr>
+        <w:rPr>
+          <w:rFonts w:ascii="Times New Roman" w:hAnsi="Times New Roman" w:cs="Times New Roman"/>
+        </w:rPr>
+      </w:pPr>
+      <w:r>
+        <w:rPr>
+          <w:rFonts w:ascii="Times New Roman" w:hAnsi="Times New Roman" w:cs="Times New Roman"/>
+        </w:rPr>
+        <w:t>Value for Urban Planners:</w:t>
+      </w:r>
+    </w:p>
+    <w:p>
+      <w:pPr>
+        <w:rPr>
+          <w:rFonts w:ascii="Times New Roman" w:hAnsi="Times New Roman" w:cs="Times New Roman"/>
+        </w:rPr>
+      </w:pPr>
+      <w:r>
+        <w:rPr>
+          <w:rFonts w:ascii="Times New Roman" w:hAnsi="Times New Roman" w:cs="Times New Roman"/>
+        </w:rPr>
+        <w:lastRenderedPageBreak/>
+        <w:t>Highlights need to correlate cycling policy/infrastructure with real-world events (e.g., COVID impact).</w:t>
+      </w:r>
+    </w:p>
+    <w:p>
+      <w:pPr>
+        <w:rPr>
+          <w:rFonts w:ascii="Times New Roman" w:hAnsi="Times New Roman" w:cs="Times New Roman"/>
+        </w:rPr>
+      </w:pPr>
+      <w:r>
+        <w:rPr>
+          <w:rFonts w:ascii="Times New Roman" w:hAnsi="Times New Roman" w:cs="Times New Roman"/>
+        </w:rPr>
+        <w:t>Indicates general growth trend in cycling pre-pandemic, justifying continued investment.</w:t>
+      </w:r>
+    </w:p>
+    <w:p>
+      <w:pPr>
+        <w:rPr>
+          <w:rFonts w:ascii="Times New Roman" w:hAnsi="Times New Roman" w:cs="Times New Roman"/>
+        </w:rPr>
+      </w:pPr>
+    </w:p>
+    <w:p>
+      <w:pPr>
+        <w:rPr>
+          <w:rFonts w:ascii="Times New Roman" w:hAnsi="Times New Roman" w:cs="Times New Roman"/>
+        </w:rPr>
+      </w:pPr>
+    </w:p>
+    <w:p>
+      <w:pPr>
+        <w:rPr>
+          <w:rFonts w:ascii="Times New Roman" w:hAnsi="Times New Roman" w:cs="Times New Roman"/>
+        </w:rPr>
+      </w:pPr>
+    </w:p>
+    <w:p>
+      <w:pPr>
+        <w:rPr>
+          <w:rFonts w:ascii="Times New Roman" w:hAnsi="Times New Roman" w:cs="Times New Roman"/>
+        </w:rPr>
+      </w:pPr>
+    </w:p>
+    <w:p>
+      <w:pPr>
+        <w:rPr>
+          <w:rFonts w:ascii="Times New Roman" w:hAnsi="Times New Roman" w:cs="Times New Roman"/>
+        </w:rPr>
+      </w:pPr>
+      <w:r>
+        <w:rPr>
+          <w:rFonts w:ascii="Times New Roman" w:hAnsi="Times New Roman" w:cs="Times New Roman"/>
+          <w:noProof/>
+        </w:rPr>
+        <w:drawing>
+          <wp:inline distT="0" distB="0" distL="0" distR="0" wp14:anchorId="524BE31C" wp14:editId="61164232">
+            <wp:extent cx="5731510" cy="2921635"/>
+            <wp:effectExtent l="0" t="0" r="2540" b="0"/>
+            <wp:docPr id="1295103145" name="Picture 1" descr="A graph showing a number of rectangles&#10;&#10;AI-generated content may be incorrect."/>
+            <wp:cNvGraphicFramePr>
+              <a:graphicFrameLocks xmlns:a="http://schemas.openxmlformats.org/drawingml/2006/main" noChangeAspect="1"/>
+            </wp:cNvGraphicFramePr>
+            <a:graphic xmlns:a="http://schemas.openxmlformats.org/drawingml/2006/main">
+              <a:graphicData uri="http://schemas.openxmlformats.org/drawingml/2006/picture">
+                <pic:pic xmlns:pic="http://schemas.openxmlformats.org/drawingml/2006/picture">
+                  <pic:nvPicPr>
+                    <pic:cNvPr id="1295103145" name="Picture 1" descr="A graph showing a number of rectangles&#10;&#10;AI-generated content may be incorrect."/>
+                    <pic:cNvPicPr/>
+                  </pic:nvPicPr>
+                  <pic:blipFill>
+                    <a:blip r:embed="rId14"/>
+                    <a:stretch>
+                      <a:fillRect/>
+                    </a:stretch>
+                  </pic:blipFill>
+                  <pic:spPr>
+                    <a:xfrm>
+                      <a:off x="0" y="0"/>
+                      <a:ext cx="5731510" cy="2921635"/>
+                    </a:xfrm>
+                    <a:prstGeom prst="rect">
+                      <a:avLst/>
+                    </a:prstGeom>
+                  </pic:spPr>
+                </pic:pic>
+              </a:graphicData>
+            </a:graphic>
+          </wp:inline>
+        </w:drawing>
+      </w:r>
+    </w:p>
+    <w:p>
+      <w:pPr>
+        <w:rPr>
+          <w:rFonts w:ascii="Times New Roman" w:hAnsi="Times New Roman" w:cs="Times New Roman"/>
+        </w:rPr>
+      </w:pPr>
+      <w:r>
+        <w:rPr>
+          <w:rFonts w:ascii="Times New Roman" w:hAnsi="Times New Roman" w:cs="Times New Roman"/>
+        </w:rPr>
+        <w:t>2. Hourly vs Weekday Heatmap</w:t>
+      </w:r>
+    </w:p>
+    <w:p>
+      <w:pPr>
+        <w:rPr>
+          <w:rFonts w:ascii="Times New Roman" w:hAnsi="Times New Roman" w:cs="Times New Roman"/>
+        </w:rPr>
+      </w:pPr>
+      <w:r>
+        <w:rPr>
+          <w:rFonts w:ascii="Times New Roman" w:hAnsi="Times New Roman" w:cs="Times New Roman"/>
+        </w:rPr>
+        <w:t>Observations:</w:t>
+      </w:r>
+    </w:p>
+    <w:p>
+      <w:pPr>
+        <w:rPr>
+          <w:rFonts w:ascii="Times New Roman" w:hAnsi="Times New Roman" w:cs="Times New Roman"/>
+        </w:rPr>
+      </w:pPr>
+      <w:r>
+        <w:rPr>
+          <w:rFonts w:ascii="Times New Roman" w:hAnsi="Times New Roman" w:cs="Times New Roman"/>
+        </w:rPr>
+        <w:t>Weekdays: Strong blue hotspots at 8 AM and 5–6 PM (commute hours).</w:t>
+      </w:r>
+    </w:p>
+    <w:p>
+      <w:pPr>
+        <w:rPr>
+          <w:rFonts w:ascii="Times New Roman" w:hAnsi="Times New Roman" w:cs="Times New Roman"/>
+        </w:rPr>
+      </w:pPr>
+      <w:r>
+        <w:rPr>
+          <w:rFonts w:ascii="Times New Roman" w:hAnsi="Times New Roman" w:cs="Times New Roman"/>
+        </w:rPr>
+        <w:t>Weekends: Lighter, flatter activity throughout the day.</w:t>
+      </w:r>
+    </w:p>
+    <w:p>
+      <w:pPr>
+        <w:rPr>
+          <w:rFonts w:ascii="Times New Roman" w:hAnsi="Times New Roman" w:cs="Times New Roman"/>
+        </w:rPr>
+      </w:pPr>
+      <w:r>
+        <w:rPr>
+          <w:rFonts w:ascii="Times New Roman" w:hAnsi="Times New Roman" w:cs="Times New Roman"/>
+        </w:rPr>
+        <w:t>Tuesday &amp; Wednesday show the highest weekday peaks.</w:t>
+      </w:r>
+    </w:p>
+    <w:p>
+      <w:pPr>
+        <w:rPr>
+          <w:rFonts w:ascii="Times New Roman" w:hAnsi="Times New Roman" w:cs="Times New Roman"/>
+        </w:rPr>
+      </w:pPr>
+      <w:r>
+        <w:rPr>
+          <w:rFonts w:ascii="Times New Roman" w:hAnsi="Times New Roman" w:cs="Times New Roman"/>
+        </w:rPr>
+        <w:t>Value for Urban Planners:</w:t>
+      </w:r>
+    </w:p>
+    <w:p>
+      <w:pPr>
+        <w:rPr>
+          <w:rFonts w:ascii="Times New Roman" w:hAnsi="Times New Roman" w:cs="Times New Roman"/>
+        </w:rPr>
+      </w:pPr>
+      <w:r>
+        <w:rPr>
+          <w:rFonts w:ascii="Times New Roman" w:hAnsi="Times New Roman" w:cs="Times New Roman"/>
+        </w:rPr>
+        <w:t>Reinforces earlier charts — visual clarity of rush hour pressure.</w:t>
+      </w:r>
+    </w:p>
+    <w:p>
+      <w:pPr>
+        <w:rPr>
+          <w:rFonts w:ascii="Times New Roman" w:hAnsi="Times New Roman" w:cs="Times New Roman"/>
+        </w:rPr>
+      </w:pPr>
+      <w:r>
+        <w:rPr>
+          <w:rFonts w:ascii="Times New Roman" w:hAnsi="Times New Roman" w:cs="Times New Roman"/>
+        </w:rPr>
+        <w:t>Easily conveys time-based congestion to stakeholders unfamiliar with line charts.</w:t>
+      </w:r>
+    </w:p>
+    <w:p>
+      <w:pPr>
+        <w:rPr>
+          <w:rFonts w:ascii="Times New Roman" w:hAnsi="Times New Roman" w:cs="Times New Roman"/>
+        </w:rPr>
+      </w:pPr>
+    </w:p>
+    <w:p>
+      <w:pPr>
+        <w:rPr>
+          <w:rFonts w:ascii="Times New Roman" w:hAnsi="Times New Roman" w:cs="Times New Roman"/>
+        </w:rPr>
+      </w:pPr>
+    </w:p>
+    <w:p>
+      <w:pPr>
+        <w:rPr>
+          <w:rFonts w:ascii="Times New Roman" w:hAnsi="Times New Roman" w:cs="Times New Roman"/>
+        </w:rPr>
+      </w:pPr>
+    </w:p>
+    <w:p>
+      <w:pPr>
+        <w:rPr>
+          <w:rFonts w:ascii="Times New Roman" w:hAnsi="Times New Roman" w:cs="Times New Roman"/>
+        </w:rPr>
+      </w:pPr>
+    </w:p>
+    <w:p>
+      <w:pPr>
+        <w:rPr>
+          <w:rFonts w:ascii="Times New Roman" w:hAnsi="Times New Roman" w:cs="Times New Roman"/>
+        </w:rPr>
+      </w:pPr>
+    </w:p>
+    <w:p>
+      <w:pPr>
+        <w:rPr>
+          <w:rFonts w:ascii="Times New Roman" w:hAnsi="Times New Roman" w:cs="Times New Roman"/>
+        </w:rPr>
+      </w:pPr>
+    </w:p>
+    <w:p>
+      <w:pPr>
+        <w:rPr>
+          <w:rFonts w:ascii="Times New Roman" w:hAnsi="Times New Roman" w:cs="Times New Roman"/>
+        </w:rPr>
+      </w:pPr>
+    </w:p>
+    <w:p>
+      <w:pPr>
+        <w:rPr>
+          <w:rFonts w:ascii="Times New Roman" w:hAnsi="Times New Roman" w:cs="Times New Roman"/>
+        </w:rPr>
+      </w:pPr>
+    </w:p>
+    <w:p>
+      <w:pPr>
+        <w:rPr>
+          <w:rFonts w:ascii="Times New Roman" w:hAnsi="Times New Roman" w:cs="Times New Roman"/>
+        </w:rPr>
+      </w:pPr>
+    </w:p>
+    <w:p>
+      <w:pPr>
+        <w:rPr>
+          <w:rFonts w:ascii="Times New Roman" w:hAnsi="Times New Roman" w:cs="Times New Roman"/>
+        </w:rPr>
+      </w:pPr>
+    </w:p>
+    <w:p>
+      <w:pPr>
         <w:pStyle w:val="Heading1"/>
         <w:rPr>
           <w:rFonts w:ascii="Times New Roman" w:hAnsi="Times New Roman" w:cs="Times New Roman"/>
@@ -1944,6 +3413,61 @@
     </w:p>
     <w:p>
       <w:pPr>
+        <w:rPr>
+          <w:rFonts w:ascii="Times New Roman" w:hAnsi="Times New Roman" w:cs="Times New Roman"/>
+        </w:rPr>
+      </w:pPr>
+    </w:p>
+    <w:p>
+      <w:pPr>
+        <w:rPr>
+          <w:rFonts w:ascii="Times New Roman" w:hAnsi="Times New Roman" w:cs="Times New Roman"/>
+        </w:rPr>
+      </w:pPr>
+      <w:r>
+        <w:rPr>
+          <w:rFonts w:ascii="Times New Roman" w:hAnsi="Times New Roman" w:cs="Times New Roman"/>
+          <w:noProof/>
+        </w:rPr>
+        <w:drawing>
+          <wp:inline distT="0" distB="0" distL="0" distR="0" wp14:anchorId="537F9E47" wp14:editId="48A59831">
+            <wp:extent cx="5731510" cy="3129280"/>
+            <wp:effectExtent l="0" t="0" r="2540" b="0"/>
+            <wp:docPr id="324324974" name="Picture 1" descr="A screenshot of a computer program&#10;&#10;AI-generated content may be incorrect."/>
+            <wp:cNvGraphicFramePr>
+              <a:graphicFrameLocks xmlns:a="http://schemas.openxmlformats.org/drawingml/2006/main" noChangeAspect="1"/>
+            </wp:cNvGraphicFramePr>
+            <a:graphic xmlns:a="http://schemas.openxmlformats.org/drawingml/2006/main">
+              <a:graphicData uri="http://schemas.openxmlformats.org/drawingml/2006/picture">
+                <pic:pic xmlns:pic="http://schemas.openxmlformats.org/drawingml/2006/picture">
+                  <pic:nvPicPr>
+                    <pic:cNvPr id="324324974" name="Picture 1" descr="A screenshot of a computer program&#10;&#10;AI-generated content may be incorrect."/>
+                    <pic:cNvPicPr/>
+                  </pic:nvPicPr>
+                  <pic:blipFill>
+                    <a:blip r:embed="rId15"/>
+                    <a:stretch>
+                      <a:fillRect/>
+                    </a:stretch>
+                  </pic:blipFill>
+                  <pic:spPr>
+                    <a:xfrm>
+                      <a:off x="0" y="0"/>
+                      <a:ext cx="5731510" cy="3129280"/>
+                    </a:xfrm>
+                    <a:prstGeom prst="rect">
+                      <a:avLst/>
+                    </a:prstGeom>
+                  </pic:spPr>
+                </pic:pic>
+              </a:graphicData>
+            </a:graphic>
+          </wp:inline>
+        </w:drawing>
+      </w:r>
+    </w:p>
+    <w:p>
+      <w:pPr>
         <w:pStyle w:val="Heading1"/>
         <w:rPr>
           <w:rFonts w:ascii="Times New Roman" w:hAnsi="Times New Roman" w:cs="Times New Roman"/>
@@ -2022,6 +3546,102 @@
           <w:rFonts w:ascii="Times New Roman" w:hAnsi="Times New Roman" w:cs="Times New Roman"/>
         </w:rPr>
         <w:t xml:space="preserve">Section </w:t>
+      </w:r>
+    </w:p>
+    <w:p>
+      <w:pPr>
+        <w:rPr>
+          <w:rFonts w:ascii="Times New Roman" w:hAnsi="Times New Roman" w:cs="Times New Roman"/>
+        </w:rPr>
+      </w:pPr>
+      <w:r>
+        <w:rPr>
+          <w:rFonts w:ascii="Times New Roman" w:hAnsi="Times New Roman" w:cs="Times New Roman"/>
+        </w:rPr>
+        <w:lastRenderedPageBreak/>
+        <w:drawing>
+          <wp:inline distT="0" distB="0" distL="0" distR="0" wp14:anchorId="443E7C84" wp14:editId="1F316233">
+            <wp:extent cx="5731510" cy="5699760"/>
+            <wp:effectExtent l="0" t="0" r="2540" b="0"/>
+            <wp:docPr id="1392687849" name="Picture 1" descr="A screenshot of a graph&#10;&#10;AI-generated content may be incorrect."/>
+            <wp:cNvGraphicFramePr>
+              <a:graphicFrameLocks xmlns:a="http://schemas.openxmlformats.org/drawingml/2006/main" noChangeAspect="1"/>
+            </wp:cNvGraphicFramePr>
+            <a:graphic xmlns:a="http://schemas.openxmlformats.org/drawingml/2006/main">
+              <a:graphicData uri="http://schemas.openxmlformats.org/drawingml/2006/picture">
+                <pic:pic xmlns:pic="http://schemas.openxmlformats.org/drawingml/2006/picture">
+                  <pic:nvPicPr>
+                    <pic:cNvPr id="1392687849" name="Picture 1" descr="A screenshot of a graph&#10;&#10;AI-generated content may be incorrect."/>
+                    <pic:cNvPicPr/>
+                  </pic:nvPicPr>
+                  <pic:blipFill>
+                    <a:blip r:embed="rId16"/>
+                    <a:stretch>
+                      <a:fillRect/>
+                    </a:stretch>
+                  </pic:blipFill>
+                  <pic:spPr>
+                    <a:xfrm>
+                      <a:off x="0" y="0"/>
+                      <a:ext cx="5731510" cy="5699760"/>
+                    </a:xfrm>
+                    <a:prstGeom prst="rect">
+                      <a:avLst/>
+                    </a:prstGeom>
+                  </pic:spPr>
+                </pic:pic>
+              </a:graphicData>
+            </a:graphic>
+          </wp:inline>
+        </w:drawing>
+      </w:r>
+    </w:p>
+    <w:p>
+      <w:pPr>
+        <w:rPr>
+          <w:rFonts w:ascii="Times New Roman" w:hAnsi="Times New Roman" w:cs="Times New Roman"/>
+        </w:rPr>
+      </w:pPr>
+      <w:r>
+        <w:rPr>
+          <w:rFonts w:ascii="Times New Roman" w:hAnsi="Times New Roman" w:cs="Times New Roman"/>
+        </w:rPr>
+        <w:lastRenderedPageBreak/>
+        <w:drawing>
+          <wp:inline distT="0" distB="0" distL="0" distR="0" wp14:anchorId="528FF92D" wp14:editId="2DB996D3">
+            <wp:extent cx="5731510" cy="5705475"/>
+            <wp:effectExtent l="0" t="0" r="2540" b="9525"/>
+            <wp:docPr id="446022418" name="Picture 1" descr="A screenshot of a computer&#10;&#10;AI-generated content may be incorrect."/>
+            <wp:cNvGraphicFramePr>
+              <a:graphicFrameLocks xmlns:a="http://schemas.openxmlformats.org/drawingml/2006/main" noChangeAspect="1"/>
+            </wp:cNvGraphicFramePr>
+            <a:graphic xmlns:a="http://schemas.openxmlformats.org/drawingml/2006/main">
+              <a:graphicData uri="http://schemas.openxmlformats.org/drawingml/2006/picture">
+                <pic:pic xmlns:pic="http://schemas.openxmlformats.org/drawingml/2006/picture">
+                  <pic:nvPicPr>
+                    <pic:cNvPr id="446022418" name="Picture 1" descr="A screenshot of a computer&#10;&#10;AI-generated content may be incorrect."/>
+                    <pic:cNvPicPr/>
+                  </pic:nvPicPr>
+                  <pic:blipFill>
+                    <a:blip r:embed="rId17"/>
+                    <a:stretch>
+                      <a:fillRect/>
+                    </a:stretch>
+                  </pic:blipFill>
+                  <pic:spPr>
+                    <a:xfrm>
+                      <a:off x="0" y="0"/>
+                      <a:ext cx="5731510" cy="5705475"/>
+                    </a:xfrm>
+                    <a:prstGeom prst="rect">
+                      <a:avLst/>
+                    </a:prstGeom>
+                  </pic:spPr>
+                </pic:pic>
+              </a:graphicData>
+            </a:graphic>
+          </wp:inline>
+        </w:drawing>
       </w:r>
     </w:p>
     <w:p>
@@ -2141,6 +3761,56 @@
     </w:sectPr>
   </w:body>
 </w:document>
+</file>
+
+<file path=word/endnotes.xml><?xml version="1.0" encoding="utf-8"?>
+<w:endnotes xmlns:wpc="http://schemas.microsoft.com/office/word/2010/wordprocessingCanvas" xmlns:cx="http://schemas.microsoft.com/office/drawing/2014/chartex" xmlns:cx1="http://schemas.microsoft.com/office/drawing/2015/9/8/chartex" xmlns:cx2="http://schemas.microsoft.com/office/drawing/2015/10/21/chartex" xmlns:cx3="http://schemas.microsoft.com/office/drawing/2016/5/9/chartex" xmlns:cx4="http://schemas.microsoft.com/office/drawing/2016/5/10/chartex" xmlns:cx5="http://schemas.microsoft.com/office/drawing/2016/5/11/chartex" xmlns:cx6="http://schemas.microsoft.com/office/drawing/2016/5/12/chartex" xmlns:cx7="http://schemas.microsoft.com/office/drawing/2016/5/13/chartex" xmlns:cx8="http://schemas.microsoft.com/office/drawing/2016/5/14/chartex" xmlns:mc="http://schemas.openxmlformats.org/markup-compatibility/2006" xmlns:aink="http://schemas.microsoft.com/office/drawing/2016/ink" xmlns:am3d="http://schemas.microsoft.com/office/drawing/2017/model3d" xmlns:o="urn:schemas-microsoft-com:office:office" xmlns:oel="http://schemas.microsoft.com/office/2019/extlst" xmlns:r="http://schemas.openxmlformats.org/officeDocument/2006/relationships" xmlns:m="http://schemas.openxmlformats.org/officeDocument/2006/math" xmlns:v="urn:schemas-microsoft-com:vml" xmlns:wp14="http://schemas.microsoft.com/office/word/2010/wordprocessingDrawing" xmlns:wp="http://schemas.openxmlformats.org/drawingml/2006/wordprocessingDrawing" xmlns:w10="urn:schemas-microsoft-com:office:word" xmlns:w="http://schemas.openxmlformats.org/wordprocessingml/2006/main" xmlns:w14="http://schemas.microsoft.com/office/word/2010/wordml" xmlns:w15="http://schemas.microsoft.com/office/word/2012/wordml" xmlns:w16cex="http://schemas.microsoft.com/office/word/2018/wordml/cex" xmlns:w16cid="http://schemas.microsoft.com/office/word/2016/wordml/cid" xmlns:w16="http://schemas.microsoft.com/office/word/2018/wordml" xmlns:w16du="http://schemas.microsoft.com/office/word/2023/wordml/word16du" xmlns:w16sdtdh="http://schemas.microsoft.com/office/word/2020/wordml/sdtdatahash" xmlns:w16sdtfl="http://schemas.microsoft.com/office/word/2024/wordml/sdtformatlock" xmlns:w16se="http://schemas.microsoft.com/office/word/2015/wordml/symex" xmlns:wpg="http://schemas.microsoft.com/office/word/2010/wordprocessingGroup" xmlns:wpi="http://schemas.microsoft.com/office/word/2010/wordprocessingInk" xmlns:wne="http://schemas.microsoft.com/office/word/2006/wordml" xmlns:wps="http://schemas.microsoft.com/office/word/2010/wordprocessingShape" mc:Ignorable="w14 w15 w16se w16cid w16 w16cex w16sdtdh w16sdtfl w16du wp14">
+  <w:endnote w:type="separator" w:id="-1">
+    <w:p>
+      <w:pPr>
+        <w:spacing w:after="0" w:line="240" w:lineRule="auto"/>
+      </w:pPr>
+      <w:r>
+        <w:separator/>
+      </w:r>
+    </w:p>
+  </w:endnote>
+  <w:endnote w:type="continuationSeparator" w:id="0">
+    <w:p>
+      <w:pPr>
+        <w:spacing w:after="0" w:line="240" w:lineRule="auto"/>
+      </w:pPr>
+      <w:r>
+        <w:continuationSeparator/>
+      </w:r>
+    </w:p>
+  </w:endnote>
+</w:endnotes>
+</file>
+
+<file path=word/footnotes.xml><?xml version="1.0" encoding="utf-8"?>
+<w:footnotes xmlns:wpc="http://schemas.microsoft.com/office/word/2010/wordprocessingCanvas" xmlns:cx="http://schemas.microsoft.com/office/drawing/2014/chartex" xmlns:cx1="http://schemas.microsoft.com/office/drawing/2015/9/8/chartex" xmlns:cx2="http://schemas.microsoft.com/office/drawing/2015/10/21/chartex" xmlns:cx3="http://schemas.microsoft.com/office/drawing/2016/5/9/chartex" xmlns:cx4="http://schemas.microsoft.com/office/drawing/2016/5/10/chartex" xmlns:cx5="http://schemas.microsoft.com/office/drawing/2016/5/11/chartex" xmlns:cx6="http://schemas.microsoft.com/office/drawing/2016/5/12/chartex" xmlns:cx7="http://schemas.microsoft.com/office/drawing/2016/5/13/chartex" xmlns:cx8="http://schemas.microsoft.com/office/drawing/2016/5/14/chartex" xmlns:mc="http://schemas.openxmlformats.org/markup-compatibility/2006" xmlns:aink="http://schemas.microsoft.com/office/drawing/2016/ink" xmlns:am3d="http://schemas.microsoft.com/office/drawing/2017/model3d" xmlns:o="urn:schemas-microsoft-com:office:office" xmlns:oel="http://schemas.microsoft.com/office/2019/extlst" xmlns:r="http://schemas.openxmlformats.org/officeDocument/2006/relationships" xmlns:m="http://schemas.openxmlformats.org/officeDocument/2006/math" xmlns:v="urn:schemas-microsoft-com:vml" xmlns:wp14="http://schemas.microsoft.com/office/word/2010/wordprocessingDrawing" xmlns:wp="http://schemas.openxmlformats.org/drawingml/2006/wordprocessingDrawing" xmlns:w10="urn:schemas-microsoft-com:office:word" xmlns:w="http://schemas.openxmlformats.org/wordprocessingml/2006/main" xmlns:w14="http://schemas.microsoft.com/office/word/2010/wordml" xmlns:w15="http://schemas.microsoft.com/office/word/2012/wordml" xmlns:w16cex="http://schemas.microsoft.com/office/word/2018/wordml/cex" xmlns:w16cid="http://schemas.microsoft.com/office/word/2016/wordml/cid" xmlns:w16="http://schemas.microsoft.com/office/word/2018/wordml" xmlns:w16du="http://schemas.microsoft.com/office/word/2023/wordml/word16du" xmlns:w16sdtdh="http://schemas.microsoft.com/office/word/2020/wordml/sdtdatahash" xmlns:w16sdtfl="http://schemas.microsoft.com/office/word/2024/wordml/sdtformatlock" xmlns:w16se="http://schemas.microsoft.com/office/word/2015/wordml/symex" xmlns:wpg="http://schemas.microsoft.com/office/word/2010/wordprocessingGroup" xmlns:wpi="http://schemas.microsoft.com/office/word/2010/wordprocessingInk" xmlns:wne="http://schemas.microsoft.com/office/word/2006/wordml" xmlns:wps="http://schemas.microsoft.com/office/word/2010/wordprocessingShape" mc:Ignorable="w14 w15 w16se w16cid w16 w16cex w16sdtdh w16sdtfl w16du wp14">
+  <w:footnote w:type="separator" w:id="-1">
+    <w:p>
+      <w:pPr>
+        <w:spacing w:after="0" w:line="240" w:lineRule="auto"/>
+      </w:pPr>
+      <w:r>
+        <w:separator/>
+      </w:r>
+    </w:p>
+  </w:footnote>
+  <w:footnote w:type="continuationSeparator" w:id="0">
+    <w:p>
+      <w:pPr>
+        <w:spacing w:after="0" w:line="240" w:lineRule="auto"/>
+      </w:pPr>
+      <w:r>
+        <w:continuationSeparator/>
+      </w:r>
+    </w:p>
+  </w:footnote>
+</w:footnotes>
 </file>
 
 <file path=word/numbering.xml><?xml version="1.0" encoding="utf-8"?>
@@ -6262,6 +7932,50 @@
       <w:spacing w:after="240" w:line="240" w:lineRule="auto"/>
     </w:pPr>
   </w:style>
+  <w:style w:type="paragraph" w:styleId="Header">
+    <w:name w:val="header"/>
+    <w:basedOn w:val="Normal"/>
+    <w:link w:val="HeaderChar"/>
+    <w:uiPriority w:val="99"/>
+    <w:unhideWhenUsed/>
+    <w:rsid w:val="00726EC8"/>
+    <w:pPr>
+      <w:tabs>
+        <w:tab w:val="center" w:pos="4513"/>
+        <w:tab w:val="right" w:pos="9026"/>
+      </w:tabs>
+      <w:spacing w:after="0" w:line="240" w:lineRule="auto"/>
+    </w:pPr>
+  </w:style>
+  <w:style w:type="character" w:customStyle="1" w:styleId="HeaderChar">
+    <w:name w:val="Header Char"/>
+    <w:basedOn w:val="DefaultParagraphFont"/>
+    <w:link w:val="Header"/>
+    <w:uiPriority w:val="99"/>
+    <w:rsid w:val="00726EC8"/>
+  </w:style>
+  <w:style w:type="paragraph" w:styleId="Footer">
+    <w:name w:val="footer"/>
+    <w:basedOn w:val="Normal"/>
+    <w:link w:val="FooterChar"/>
+    <w:uiPriority w:val="99"/>
+    <w:unhideWhenUsed/>
+    <w:rsid w:val="00726EC8"/>
+    <w:pPr>
+      <w:tabs>
+        <w:tab w:val="center" w:pos="4513"/>
+        <w:tab w:val="right" w:pos="9026"/>
+      </w:tabs>
+      <w:spacing w:after="0" w:line="240" w:lineRule="auto"/>
+    </w:pPr>
+  </w:style>
+  <w:style w:type="character" w:customStyle="1" w:styleId="FooterChar">
+    <w:name w:val="Footer Char"/>
+    <w:basedOn w:val="DefaultParagraphFont"/>
+    <w:link w:val="Footer"/>
+    <w:uiPriority w:val="99"/>
+    <w:rsid w:val="00726EC8"/>
+  </w:style>
 </w:styles>
 </file>
 

</xml_diff>

<commit_message>
Intro & EDA, figures inserted
</commit_message>
<xml_diff>
--- a/SBA24130 - DVT - Summer Repeat CA.docx
+++ b/SBA24130 - DVT - Summer Repeat CA.docx
@@ -255,7 +255,7 @@
     <w:tbl>
       <w:tblPr>
         <w:tblStyle w:val="TableGrid"/>
-        <w:tblW w:w="0" w:type="auto"/>
+        <w:tblW w:w="9451" w:type="dxa"/>
         <w:tblBorders>
           <w:top w:val="none" w:sz="0" w:space="0" w:color="auto"/>
           <w:left w:val="none" w:sz="0" w:space="0" w:color="auto"/>
@@ -267,13 +267,17 @@
         <w:tblLook w:val="04A0" w:firstRow="1" w:lastRow="0" w:firstColumn="1" w:lastColumn="0" w:noHBand="0" w:noVBand="1"/>
       </w:tblPr>
       <w:tblGrid>
-        <w:gridCol w:w="4111"/>
-        <w:gridCol w:w="4905"/>
+        <w:gridCol w:w="4309"/>
+        <w:gridCol w:w="511"/>
+        <w:gridCol w:w="4631"/>
       </w:tblGrid>
       <w:tr>
+        <w:trPr>
+          <w:trHeight w:val="512"/>
+        </w:trPr>
         <w:tc>
           <w:tcPr>
-            <w:tcW w:w="4111" w:type="dxa"/>
+            <w:tcW w:w="4309" w:type="dxa"/>
             <w:hideMark/>
           </w:tcPr>
           <w:p>
@@ -308,7 +312,8 @@
         </w:tc>
         <w:tc>
           <w:tcPr>
-            <w:tcW w:w="4905" w:type="dxa"/>
+            <w:tcW w:w="5142" w:type="dxa"/>
+            <w:gridSpan w:val="2"/>
           </w:tcPr>
           <w:p>
             <w:pPr>
@@ -322,9 +327,12 @@
         </w:tc>
       </w:tr>
       <w:tr>
+        <w:trPr>
+          <w:trHeight w:val="528"/>
+        </w:trPr>
         <w:tc>
           <w:tcPr>
-            <w:tcW w:w="4111" w:type="dxa"/>
+            <w:tcW w:w="4309" w:type="dxa"/>
             <w:hideMark/>
           </w:tcPr>
           <w:p>
@@ -359,7 +367,8 @@
         </w:tc>
         <w:tc>
           <w:tcPr>
-            <w:tcW w:w="4905" w:type="dxa"/>
+            <w:tcW w:w="5142" w:type="dxa"/>
+            <w:gridSpan w:val="2"/>
           </w:tcPr>
           <w:p>
             <w:pPr>
@@ -373,9 +382,12 @@
         </w:tc>
       </w:tr>
       <w:tr>
+        <w:trPr>
+          <w:trHeight w:val="512"/>
+        </w:trPr>
         <w:tc>
           <w:tcPr>
-            <w:tcW w:w="4111" w:type="dxa"/>
+            <w:tcW w:w="4309" w:type="dxa"/>
             <w:hideMark/>
           </w:tcPr>
           <w:p>
@@ -419,7 +431,8 @@
         </w:tc>
         <w:tc>
           <w:tcPr>
-            <w:tcW w:w="4905" w:type="dxa"/>
+            <w:tcW w:w="5142" w:type="dxa"/>
+            <w:gridSpan w:val="2"/>
           </w:tcPr>
           <w:p>
             <w:pPr>
@@ -433,9 +446,13 @@
         </w:tc>
       </w:tr>
       <w:tr>
+        <w:trPr>
+          <w:trHeight w:val="291"/>
+        </w:trPr>
         <w:tc>
           <w:tcPr>
-            <w:tcW w:w="4111" w:type="dxa"/>
+            <w:tcW w:w="4820" w:type="dxa"/>
+            <w:gridSpan w:val="2"/>
             <w:hideMark/>
           </w:tcPr>
           <w:p>
@@ -475,11 +492,20 @@
               </w:rPr>
               <w:t>Summer Repeat</w:t>
             </w:r>
+            <w:r>
+              <w:rPr>
+                <w:b/>
+                <w:bCs/>
+                <w:i/>
+                <w:iCs/>
+              </w:rPr>
+              <w:t xml:space="preserve"> CA</w:t>
+            </w:r>
           </w:p>
         </w:tc>
         <w:tc>
           <w:tcPr>
-            <w:tcW w:w="4905" w:type="dxa"/>
+            <w:tcW w:w="4631" w:type="dxa"/>
           </w:tcPr>
           <w:p>
             <w:pPr>
@@ -493,9 +519,12 @@
         </w:tc>
       </w:tr>
       <w:tr>
+        <w:trPr>
+          <w:trHeight w:val="512"/>
+        </w:trPr>
         <w:tc>
           <w:tcPr>
-            <w:tcW w:w="4111" w:type="dxa"/>
+            <w:tcW w:w="4309" w:type="dxa"/>
             <w:hideMark/>
           </w:tcPr>
           <w:p>
@@ -526,11 +555,30 @@
               </w:rPr>
               <w:t>:</w:t>
             </w:r>
+            <w:r>
+              <w:rPr>
+                <w:b/>
+                <w:bCs/>
+                <w:i/>
+                <w:iCs/>
+              </w:rPr>
+              <w:t xml:space="preserve"> </w:t>
+            </w:r>
+            <w:r>
+              <w:rPr>
+                <w:b/>
+                <w:bCs/>
+                <w:i/>
+                <w:iCs/>
+              </w:rPr>
+              <w:t>27/July/2024</w:t>
+            </w:r>
           </w:p>
         </w:tc>
         <w:tc>
           <w:tcPr>
-            <w:tcW w:w="4905" w:type="dxa"/>
+            <w:tcW w:w="5142" w:type="dxa"/>
+            <w:gridSpan w:val="2"/>
           </w:tcPr>
           <w:p>
             <w:pPr>
@@ -544,9 +592,12 @@
         </w:tc>
       </w:tr>
       <w:tr>
+        <w:trPr>
+          <w:trHeight w:val="512"/>
+        </w:trPr>
         <w:tc>
           <w:tcPr>
-            <w:tcW w:w="4111" w:type="dxa"/>
+            <w:tcW w:w="4309" w:type="dxa"/>
             <w:hideMark/>
           </w:tcPr>
           <w:p>
@@ -626,7 +677,8 @@
         </w:tc>
         <w:tc>
           <w:tcPr>
-            <w:tcW w:w="4905" w:type="dxa"/>
+            <w:tcW w:w="5142" w:type="dxa"/>
+            <w:gridSpan w:val="2"/>
           </w:tcPr>
           <w:p>
             <w:pPr>
@@ -1015,7 +1067,7 @@
             </w:rPr>
             <w:fldChar w:fldCharType="separate"/>
           </w:r>
-          <w:hyperlink w:anchor="_Toc180926083" w:history="1">
+          <w:hyperlink w:anchor="_Toc204248792" w:history="1">
             <w:r>
               <w:rPr>
                 <w:rStyle w:val="Hyperlink"/>
@@ -1053,7 +1105,7 @@
                 <w:noProof/>
                 <w:webHidden/>
               </w:rPr>
-              <w:instrText xml:space="preserve"> PAGEREF _Toc180926083 \h </w:instrText>
+              <w:instrText xml:space="preserve"> PAGEREF _Toc204248792 \h </w:instrText>
             </w:r>
             <w:r>
               <w:rPr>
@@ -1100,7 +1152,7 @@
               <w14:ligatures w14:val="standardContextual"/>
             </w:rPr>
           </w:pPr>
-          <w:hyperlink w:anchor="_Toc180926084" w:history="1">
+          <w:hyperlink w:anchor="_Toc204248793" w:history="1">
             <w:r>
               <w:rPr>
                 <w:rStyle w:val="Hyperlink"/>
@@ -1128,7 +1180,7 @@
                 <w:noProof/>
                 <w:webHidden/>
               </w:rPr>
-              <w:instrText xml:space="preserve"> PAGEREF _Toc180926084 \h </w:instrText>
+              <w:instrText xml:space="preserve"> PAGEREF _Toc204248793 \h </w:instrText>
             </w:r>
             <w:r>
               <w:rPr>
@@ -1175,14 +1227,14 @@
               <w14:ligatures w14:val="standardContextual"/>
             </w:rPr>
           </w:pPr>
-          <w:hyperlink w:anchor="_Toc180926085" w:history="1">
+          <w:hyperlink w:anchor="_Toc204248794" w:history="1">
             <w:r>
               <w:rPr>
                 <w:rStyle w:val="Hyperlink"/>
                 <w:rFonts w:ascii="Times New Roman" w:hAnsi="Times New Roman"/>
                 <w:noProof/>
               </w:rPr>
-              <w:t>Objectives:</w:t>
+              <w:t>Exploratory Data Analysis (EDA):</w:t>
             </w:r>
             <w:r>
               <w:rPr>
@@ -1203,7 +1255,7 @@
                 <w:noProof/>
                 <w:webHidden/>
               </w:rPr>
-              <w:instrText xml:space="preserve"> PAGEREF _Toc180926085 \h </w:instrText>
+              <w:instrText xml:space="preserve"> PAGEREF _Toc204248794 \h </w:instrText>
             </w:r>
             <w:r>
               <w:rPr>
@@ -1250,14 +1302,14 @@
               <w14:ligatures w14:val="standardContextual"/>
             </w:rPr>
           </w:pPr>
-          <w:hyperlink w:anchor="_Toc180926086" w:history="1">
+          <w:hyperlink w:anchor="_Toc204248795" w:history="1">
             <w:r>
               <w:rPr>
                 <w:rStyle w:val="Hyperlink"/>
                 <w:rFonts w:ascii="Times New Roman" w:hAnsi="Times New Roman"/>
                 <w:noProof/>
               </w:rPr>
-              <w:t>Problem Definition:</w:t>
+              <w:t>Dashboard Design and Visualisation Choices:</w:t>
             </w:r>
             <w:r>
               <w:rPr>
@@ -1278,7 +1330,7 @@
                 <w:noProof/>
                 <w:webHidden/>
               </w:rPr>
-              <w:instrText xml:space="preserve"> PAGEREF _Toc180926086 \h </w:instrText>
+              <w:instrText xml:space="preserve"> PAGEREF _Toc204248795 \h </w:instrText>
             </w:r>
             <w:r>
               <w:rPr>
@@ -1298,7 +1350,7 @@
                 <w:noProof/>
                 <w:webHidden/>
               </w:rPr>
-              <w:t>4</w:t>
+              <w:t>3</w:t>
             </w:r>
             <w:r>
               <w:rPr>
@@ -1325,14 +1377,14 @@
               <w14:ligatures w14:val="standardContextual"/>
             </w:rPr>
           </w:pPr>
-          <w:hyperlink w:anchor="_Toc180926087" w:history="1">
+          <w:hyperlink w:anchor="_Toc204248796" w:history="1">
             <w:r>
               <w:rPr>
                 <w:rStyle w:val="Hyperlink"/>
                 <w:rFonts w:ascii="Times New Roman" w:hAnsi="Times New Roman"/>
                 <w:noProof/>
               </w:rPr>
-              <w:t>Scope:</w:t>
+              <w:t>Interactivity and Functionality:</w:t>
             </w:r>
             <w:r>
               <w:rPr>
@@ -1353,7 +1405,7 @@
                 <w:noProof/>
                 <w:webHidden/>
               </w:rPr>
-              <w:instrText xml:space="preserve"> PAGEREF _Toc180926087 \h </w:instrText>
+              <w:instrText xml:space="preserve"> PAGEREF _Toc204248796 \h </w:instrText>
             </w:r>
             <w:r>
               <w:rPr>
@@ -1373,7 +1425,7 @@
                 <w:noProof/>
                 <w:webHidden/>
               </w:rPr>
-              <w:t>4</w:t>
+              <w:t>8</w:t>
             </w:r>
             <w:r>
               <w:rPr>
@@ -1400,14 +1452,14 @@
               <w14:ligatures w14:val="standardContextual"/>
             </w:rPr>
           </w:pPr>
-          <w:hyperlink w:anchor="_Toc180926088" w:history="1">
+          <w:hyperlink w:anchor="_Toc204248797" w:history="1">
             <w:r>
               <w:rPr>
                 <w:rStyle w:val="Hyperlink"/>
                 <w:rFonts w:ascii="Times New Roman" w:hAnsi="Times New Roman"/>
                 <w:noProof/>
               </w:rPr>
-              <w:t>Data Sources:</w:t>
+              <w:t>Interpretation and Justification:</w:t>
             </w:r>
             <w:r>
               <w:rPr>
@@ -1428,7 +1480,7 @@
                 <w:noProof/>
                 <w:webHidden/>
               </w:rPr>
-              <w:instrText xml:space="preserve"> PAGEREF _Toc180926088 \h </w:instrText>
+              <w:instrText xml:space="preserve"> PAGEREF _Toc204248797 \h </w:instrText>
             </w:r>
             <w:r>
               <w:rPr>
@@ -1448,7 +1500,7 @@
                 <w:noProof/>
                 <w:webHidden/>
               </w:rPr>
-              <w:t>5</w:t>
+              <w:t>8</w:t>
             </w:r>
             <w:r>
               <w:rPr>
@@ -1475,14 +1527,14 @@
               <w14:ligatures w14:val="standardContextual"/>
             </w:rPr>
           </w:pPr>
-          <w:hyperlink w:anchor="_Toc180926089" w:history="1">
+          <w:hyperlink w:anchor="_Toc204248798" w:history="1">
             <w:r>
               <w:rPr>
                 <w:rStyle w:val="Hyperlink"/>
                 <w:rFonts w:ascii="Times New Roman" w:hAnsi="Times New Roman"/>
                 <w:noProof/>
               </w:rPr>
-              <w:t>Ethical Considerations:</w:t>
+              <w:t>Future Work:</w:t>
             </w:r>
             <w:r>
               <w:rPr>
@@ -1503,7 +1555,7 @@
                 <w:noProof/>
                 <w:webHidden/>
               </w:rPr>
-              <w:instrText xml:space="preserve"> PAGEREF _Toc180926089 \h </w:instrText>
+              <w:instrText xml:space="preserve"> PAGEREF _Toc204248798 \h </w:instrText>
             </w:r>
             <w:r>
               <w:rPr>
@@ -1523,7 +1575,7 @@
                 <w:noProof/>
                 <w:webHidden/>
               </w:rPr>
-              <w:t>5</w:t>
+              <w:t>8</w:t>
             </w:r>
             <w:r>
               <w:rPr>
@@ -1550,14 +1602,14 @@
               <w14:ligatures w14:val="standardContextual"/>
             </w:rPr>
           </w:pPr>
-          <w:hyperlink w:anchor="_Toc180926090" w:history="1">
+          <w:hyperlink w:anchor="_Toc204248799" w:history="1">
             <w:r>
               <w:rPr>
                 <w:rStyle w:val="Hyperlink"/>
                 <w:rFonts w:ascii="Times New Roman" w:hAnsi="Times New Roman"/>
                 <w:noProof/>
               </w:rPr>
-              <w:t>References</w:t>
+              <w:t>Contribution and Reflection:</w:t>
             </w:r>
             <w:r>
               <w:rPr>
@@ -1578,7 +1630,7 @@
                 <w:noProof/>
                 <w:webHidden/>
               </w:rPr>
-              <w:instrText xml:space="preserve"> PAGEREF _Toc180926090 \h </w:instrText>
+              <w:instrText xml:space="preserve"> PAGEREF _Toc204248799 \h </w:instrText>
             </w:r>
             <w:r>
               <w:rPr>
@@ -1598,7 +1650,7 @@
                 <w:noProof/>
                 <w:webHidden/>
               </w:rPr>
-              <w:t>6</w:t>
+              <w:t>9</w:t>
             </w:r>
             <w:r>
               <w:rPr>
@@ -1625,7 +1677,7 @@
               <w14:ligatures w14:val="standardContextual"/>
             </w:rPr>
           </w:pPr>
-          <w:hyperlink w:anchor="_Toc180926091" w:history="1">
+          <w:hyperlink w:anchor="_Toc204248800" w:history="1">
             <w:r>
               <w:rPr>
                 <w:rStyle w:val="Hyperlink"/>
@@ -1653,7 +1705,7 @@
                 <w:noProof/>
                 <w:webHidden/>
               </w:rPr>
-              <w:instrText xml:space="preserve"> PAGEREF _Toc180926091 \h </w:instrText>
+              <w:instrText xml:space="preserve"> PAGEREF _Toc204248800 \h </w:instrText>
             </w:r>
             <w:r>
               <w:rPr>
@@ -1673,157 +1725,7 @@
                 <w:noProof/>
                 <w:webHidden/>
               </w:rPr>
-              <w:t>6</w:t>
-            </w:r>
-            <w:r>
-              <w:rPr>
-                <w:noProof/>
-                <w:webHidden/>
-              </w:rPr>
-              <w:fldChar w:fldCharType="end"/>
-            </w:r>
-          </w:hyperlink>
-        </w:p>
-        <w:p>
-          <w:pPr>
-            <w:pStyle w:val="TOC1"/>
-            <w:tabs>
-              <w:tab w:val="right" w:leader="dot" w:pos="9016"/>
-            </w:tabs>
-            <w:rPr>
-              <w:rFonts w:cstheme="minorBidi"/>
-              <w:noProof/>
-              <w:kern w:val="2"/>
-              <w:sz w:val="24"/>
-              <w:szCs w:val="24"/>
-              <w:lang w:val="en-IE" w:eastAsia="en-IE"/>
-              <w14:ligatures w14:val="standardContextual"/>
-            </w:rPr>
-          </w:pPr>
-          <w:hyperlink w:anchor="_Toc180926092" w:history="1">
-            <w:r>
-              <w:rPr>
-                <w:rStyle w:val="Hyperlink"/>
-                <w:rFonts w:ascii="Times New Roman" w:hAnsi="Times New Roman"/>
-                <w:noProof/>
-              </w:rPr>
-              <w:t>Appendix 2</w:t>
-            </w:r>
-            <w:r>
-              <w:rPr>
-                <w:noProof/>
-                <w:webHidden/>
-              </w:rPr>
-              <w:tab/>
-            </w:r>
-            <w:r>
-              <w:rPr>
-                <w:noProof/>
-                <w:webHidden/>
-              </w:rPr>
-              <w:fldChar w:fldCharType="begin"/>
-            </w:r>
-            <w:r>
-              <w:rPr>
-                <w:noProof/>
-                <w:webHidden/>
-              </w:rPr>
-              <w:instrText xml:space="preserve"> PAGEREF _Toc180926092 \h </w:instrText>
-            </w:r>
-            <w:r>
-              <w:rPr>
-                <w:noProof/>
-                <w:webHidden/>
-              </w:rPr>
-            </w:r>
-            <w:r>
-              <w:rPr>
-                <w:noProof/>
-                <w:webHidden/>
-              </w:rPr>
-              <w:fldChar w:fldCharType="separate"/>
-            </w:r>
-            <w:r>
-              <w:rPr>
-                <w:noProof/>
-                <w:webHidden/>
-              </w:rPr>
-              <w:t>7</w:t>
-            </w:r>
-            <w:r>
-              <w:rPr>
-                <w:noProof/>
-                <w:webHidden/>
-              </w:rPr>
-              <w:fldChar w:fldCharType="end"/>
-            </w:r>
-          </w:hyperlink>
-        </w:p>
-        <w:p>
-          <w:pPr>
-            <w:pStyle w:val="TOC1"/>
-            <w:tabs>
-              <w:tab w:val="right" w:leader="dot" w:pos="9016"/>
-            </w:tabs>
-            <w:rPr>
-              <w:rFonts w:cstheme="minorBidi"/>
-              <w:noProof/>
-              <w:kern w:val="2"/>
-              <w:sz w:val="24"/>
-              <w:szCs w:val="24"/>
-              <w:lang w:val="en-IE" w:eastAsia="en-IE"/>
-              <w14:ligatures w14:val="standardContextual"/>
-            </w:rPr>
-          </w:pPr>
-          <w:hyperlink w:anchor="_Toc180926093" w:history="1">
-            <w:r>
-              <w:rPr>
-                <w:rStyle w:val="Hyperlink"/>
-                <w:rFonts w:ascii="Times New Roman" w:hAnsi="Times New Roman"/>
-                <w:noProof/>
-              </w:rPr>
-              <w:t>Appendix 3</w:t>
-            </w:r>
-            <w:r>
-              <w:rPr>
-                <w:noProof/>
-                <w:webHidden/>
-              </w:rPr>
-              <w:tab/>
-            </w:r>
-            <w:r>
-              <w:rPr>
-                <w:noProof/>
-                <w:webHidden/>
-              </w:rPr>
-              <w:fldChar w:fldCharType="begin"/>
-            </w:r>
-            <w:r>
-              <w:rPr>
-                <w:noProof/>
-                <w:webHidden/>
-              </w:rPr>
-              <w:instrText xml:space="preserve"> PAGEREF _Toc180926093 \h </w:instrText>
-            </w:r>
-            <w:r>
-              <w:rPr>
-                <w:noProof/>
-                <w:webHidden/>
-              </w:rPr>
-            </w:r>
-            <w:r>
-              <w:rPr>
-                <w:noProof/>
-                <w:webHidden/>
-              </w:rPr>
-              <w:fldChar w:fldCharType="separate"/>
-            </w:r>
-            <w:r>
-              <w:rPr>
-                <w:noProof/>
-                <w:webHidden/>
-              </w:rPr>
-              <w:t>7</w:t>
+              <w:t>9</w:t>
             </w:r>
             <w:r>
               <w:rPr>
@@ -1874,34 +1776,8 @@
     <w:p/>
     <w:p/>
     <w:p/>
-    <w:p>
-      <w:r>
-        <w:lastRenderedPageBreak/>
-        <w:t>cd "C:\Users\conor\CCT HDIP AI\Data Visualization Techniques\A1 - CA3 Summer Repeat"</w:t>
-      </w:r>
-    </w:p>
-    <w:p>
-      <w:r>
-        <w:t>voila</w:t>
-      </w:r>
-      <w:r>
-        <w:t xml:space="preserve"> </w:t>
-      </w:r>
-      <w:proofErr w:type="spellStart"/>
-      <w:r>
-        <w:t>Fremont_Dashboard_Clean.ipynb</w:t>
-      </w:r>
-      <w:proofErr w:type="spellEnd"/>
-    </w:p>
     <w:p/>
     <w:p/>
-    <w:p/>
-    <w:p/>
-    <w:p/>
-    <w:p/>
-    <w:p/>
-    <w:p/>
-    <w:p/>
     <w:p>
       <w:pPr>
         <w:pStyle w:val="Heading1"/>
@@ -1911,7 +1787,7 @@
           <w:szCs w:val="24"/>
         </w:rPr>
       </w:pPr>
-      <w:bookmarkStart w:id="0" w:name="_Toc180926083"/>
+      <w:bookmarkStart w:id="0" w:name="_Toc204248792"/>
       <w:r>
         <w:rPr>
           <w:rStyle w:val="Heading3Char"/>
@@ -1919,6 +1795,7 @@
           <w:sz w:val="24"/>
           <w:szCs w:val="24"/>
         </w:rPr>
+        <w:lastRenderedPageBreak/>
         <w:t>Title</w:t>
       </w:r>
       <w:r>
@@ -1951,6 +1828,813 @@
         <w:rPr>
           <w:rFonts w:ascii="Times New Roman" w:hAnsi="Times New Roman" w:cs="Times New Roman"/>
         </w:rPr>
+        <w:t xml:space="preserve">CA3 - </w:t>
+      </w:r>
+      <w:r>
+        <w:rPr>
+          <w:rFonts w:ascii="Times New Roman" w:hAnsi="Times New Roman" w:cs="Times New Roman"/>
+        </w:rPr>
+        <w:t xml:space="preserve">Fremont Bicycle Data Dashboard </w:t>
+      </w:r>
+    </w:p>
+    <w:p>
+      <w:pPr>
+        <w:pStyle w:val="Heading1"/>
+        <w:rPr>
+          <w:rFonts w:ascii="Times New Roman" w:hAnsi="Times New Roman" w:cs="Times New Roman"/>
+          <w:sz w:val="24"/>
+          <w:szCs w:val="24"/>
+        </w:rPr>
+      </w:pPr>
+      <w:bookmarkStart w:id="1" w:name="_Toc204248793"/>
+      <w:r>
+        <w:rPr>
+          <w:rFonts w:ascii="Times New Roman" w:hAnsi="Times New Roman" w:cs="Times New Roman"/>
+          <w:sz w:val="24"/>
+          <w:szCs w:val="24"/>
+        </w:rPr>
+        <w:t>Introduction:</w:t>
+      </w:r>
+      <w:bookmarkEnd w:id="1"/>
+      <w:r>
+        <w:rPr>
+          <w:rFonts w:ascii="Times New Roman" w:hAnsi="Times New Roman" w:cs="Times New Roman"/>
+          <w:sz w:val="24"/>
+          <w:szCs w:val="24"/>
+        </w:rPr>
+        <w:t xml:space="preserve"> </w:t>
+      </w:r>
+    </w:p>
+    <w:p>
+      <w:pPr>
+        <w:rPr>
+          <w:rFonts w:ascii="Times New Roman" w:hAnsi="Times New Roman" w:cs="Times New Roman"/>
+        </w:rPr>
+      </w:pPr>
+      <w:r>
+        <w:rPr>
+          <w:rFonts w:ascii="Times New Roman" w:hAnsi="Times New Roman" w:cs="Times New Roman"/>
+        </w:rPr>
+        <w:t>In this report, an exploratory data analysis</w:t>
+      </w:r>
+      <w:r>
+        <w:rPr>
+          <w:rFonts w:ascii="Times New Roman" w:hAnsi="Times New Roman" w:cs="Times New Roman"/>
+        </w:rPr>
+        <w:t xml:space="preserve"> (EDA)</w:t>
+      </w:r>
+      <w:r>
+        <w:rPr>
+          <w:rFonts w:ascii="Times New Roman" w:hAnsi="Times New Roman" w:cs="Times New Roman"/>
+        </w:rPr>
+        <w:t xml:space="preserve"> was performed</w:t>
+      </w:r>
+      <w:r>
+        <w:rPr>
+          <w:rFonts w:ascii="Times New Roman" w:hAnsi="Times New Roman" w:cs="Times New Roman"/>
+        </w:rPr>
+        <w:t xml:space="preserve"> using bicycle data</w:t>
+      </w:r>
+      <w:r>
+        <w:rPr>
+          <w:rFonts w:ascii="Times New Roman" w:hAnsi="Times New Roman" w:cs="Times New Roman"/>
+        </w:rPr>
+        <w:t xml:space="preserve"> from the </w:t>
+      </w:r>
+      <w:r>
+        <w:rPr>
+          <w:rFonts w:ascii="Times New Roman" w:hAnsi="Times New Roman" w:cs="Times New Roman"/>
+        </w:rPr>
+        <w:t>“</w:t>
+      </w:r>
+      <w:r>
+        <w:rPr>
+          <w:rFonts w:ascii="Times New Roman" w:hAnsi="Times New Roman" w:cs="Times New Roman"/>
+        </w:rPr>
+        <w:t>Fremont Bridge Bicycle Counter</w:t>
+      </w:r>
+      <w:r>
+        <w:rPr>
+          <w:rFonts w:ascii="Times New Roman" w:hAnsi="Times New Roman" w:cs="Times New Roman"/>
+        </w:rPr>
+        <w:t>”</w:t>
+      </w:r>
+      <w:r>
+        <w:rPr>
+          <w:rFonts w:ascii="Times New Roman" w:hAnsi="Times New Roman" w:cs="Times New Roman"/>
+        </w:rPr>
+        <w:t xml:space="preserve"> </w:t>
+      </w:r>
+      <w:r>
+        <w:rPr>
+          <w:rFonts w:ascii="Times New Roman" w:hAnsi="Times New Roman" w:cs="Times New Roman"/>
+        </w:rPr>
+        <w:t>dataset. From this, an interactive user-friendly dashboard was built in order to analysis &amp; visualize some of the trends that were uncovered, with the aim being to inform stakeholders of bike usage patterns over a prolonged time period to help urban planners with decisions in relation to sustainable transport infrastructure.</w:t>
+      </w:r>
+    </w:p>
+    <w:p>
+      <w:pPr>
+        <w:rPr>
+          <w:rFonts w:ascii="Times New Roman" w:hAnsi="Times New Roman" w:cs="Times New Roman"/>
+        </w:rPr>
+      </w:pPr>
+      <w:r>
+        <w:rPr>
+          <w:rFonts w:ascii="Times New Roman" w:hAnsi="Times New Roman" w:cs="Times New Roman"/>
+        </w:rPr>
+        <w:t>The aim of this assignment is to reveal underlying patters that may influence hourly commuting behaviour, such as seasonality, weekdays vs weekend, and the direction of the flow of traffic over a prolonged time period. All of the insights were gathered from python generated plots post EDA</w:t>
+      </w:r>
+      <w:r>
+        <w:rPr>
+          <w:rFonts w:ascii="Times New Roman" w:hAnsi="Times New Roman" w:cs="Times New Roman"/>
+        </w:rPr>
+        <w:t>, and a range of modifications were applied to better showcase the data via a dashboard, with the ability to filter for year, weekend/weekday, and direction of traffic flow completed. The dashboard aimed to be functionally robust, visually appealing and interpretable to a wide range of stakeholders to better provide data insights around bicycle infrastructure planning in the Fremont area.</w:t>
+      </w:r>
+    </w:p>
+    <w:p>
+      <w:pPr>
+        <w:rPr>
+          <w:rFonts w:ascii="Times New Roman" w:hAnsi="Times New Roman" w:cs="Times New Roman"/>
+        </w:rPr>
+      </w:pPr>
+      <w:r>
+        <w:rPr>
+          <w:rFonts w:ascii="Times New Roman" w:hAnsi="Times New Roman" w:cs="Times New Roman"/>
+        </w:rPr>
+        <w:t>The research identifies implementation issues, describes each visualisation choice, and makes recommendations for future development in order to address this challenge. Feedback from earlier tasks was given particular consideration, with particular emphasis on avoiding bullet points for justifications and making sure that every explanation was important.</w:t>
+      </w:r>
+    </w:p>
+    <w:p>
+      <w:pPr>
+        <w:keepNext/>
+        <w:jc w:val="center"/>
+      </w:pPr>
+      <w:r>
+        <w:rPr>
+          <w:rFonts w:ascii="Times New Roman" w:hAnsi="Times New Roman" w:cs="Times New Roman"/>
+        </w:rPr>
+        <w:drawing>
+          <wp:inline distT="0" distB="0" distL="0" distR="0" wp14:anchorId="07418F6E" wp14:editId="353079DC">
+            <wp:extent cx="5022672" cy="3829050"/>
+            <wp:effectExtent l="0" t="0" r="6985" b="0"/>
+            <wp:docPr id="1445459126" name="Picture 1" descr="A screenshot of a computer&#10;&#10;AI-generated content may be incorrect."/>
+            <wp:cNvGraphicFramePr>
+              <a:graphicFrameLocks xmlns:a="http://schemas.openxmlformats.org/drawingml/2006/main" noChangeAspect="1"/>
+            </wp:cNvGraphicFramePr>
+            <a:graphic xmlns:a="http://schemas.openxmlformats.org/drawingml/2006/main">
+              <a:graphicData uri="http://schemas.openxmlformats.org/drawingml/2006/picture">
+                <pic:pic xmlns:pic="http://schemas.openxmlformats.org/drawingml/2006/picture">
+                  <pic:nvPicPr>
+                    <pic:cNvPr id="1445459126" name="Picture 1" descr="A screenshot of a computer&#10;&#10;AI-generated content may be incorrect."/>
+                    <pic:cNvPicPr/>
+                  </pic:nvPicPr>
+                  <pic:blipFill>
+                    <a:blip r:embed="rId9"/>
+                    <a:stretch>
+                      <a:fillRect/>
+                    </a:stretch>
+                  </pic:blipFill>
+                  <pic:spPr>
+                    <a:xfrm>
+                      <a:off x="0" y="0"/>
+                      <a:ext cx="5027491" cy="3832724"/>
+                    </a:xfrm>
+                    <a:prstGeom prst="rect">
+                      <a:avLst/>
+                    </a:prstGeom>
+                  </pic:spPr>
+                </pic:pic>
+              </a:graphicData>
+            </a:graphic>
+          </wp:inline>
+        </w:drawing>
+      </w:r>
+    </w:p>
+    <w:p>
+      <w:pPr>
+        <w:pStyle w:val="Caption"/>
+        <w:jc w:val="center"/>
+        <w:rPr>
+          <w:rFonts w:ascii="Times New Roman" w:hAnsi="Times New Roman" w:cs="Times New Roman"/>
+          <w:sz w:val="24"/>
+          <w:szCs w:val="24"/>
+        </w:rPr>
+      </w:pPr>
+      <w:r>
+        <w:t xml:space="preserve">Figure </w:t>
+      </w:r>
+      <w:r>
+        <w:fldChar w:fldCharType="begin"/>
+      </w:r>
+      <w:r>
+        <w:instrText xml:space="preserve"> SEQ Figure \* ARABIC </w:instrText>
+      </w:r>
+      <w:r>
+        <w:fldChar w:fldCharType="separate"/>
+      </w:r>
+      <w:r>
+        <w:rPr>
+          <w:noProof/>
+        </w:rPr>
+        <w:t>1</w:t>
+      </w:r>
+      <w:r>
+        <w:fldChar w:fldCharType="end"/>
+      </w:r>
+      <w:r>
+        <w:t xml:space="preserve">: </w:t>
+      </w:r>
+      <w:r>
+        <w:t>Interactive dashboard layout deployed via Voilà, showing traffic filters and chart arrangement.</w:t>
+      </w:r>
+    </w:p>
+    <w:p>
+      <w:pPr>
+        <w:pStyle w:val="Heading1"/>
+        <w:rPr>
+          <w:rFonts w:ascii="Times New Roman" w:hAnsi="Times New Roman" w:cs="Times New Roman"/>
+          <w:sz w:val="24"/>
+          <w:szCs w:val="24"/>
+        </w:rPr>
+      </w:pPr>
+      <w:bookmarkStart w:id="2" w:name="_Toc204248794"/>
+      <w:r>
+        <w:rPr>
+          <w:rFonts w:ascii="Times New Roman" w:hAnsi="Times New Roman" w:cs="Times New Roman"/>
+          <w:sz w:val="24"/>
+          <w:szCs w:val="24"/>
+        </w:rPr>
+        <w:lastRenderedPageBreak/>
+        <w:t>Exploratory Data Analysis (EDA)</w:t>
+      </w:r>
+      <w:r>
+        <w:rPr>
+          <w:rFonts w:ascii="Times New Roman" w:hAnsi="Times New Roman" w:cs="Times New Roman"/>
+          <w:sz w:val="24"/>
+          <w:szCs w:val="24"/>
+        </w:rPr>
+        <w:t>:</w:t>
+      </w:r>
+      <w:bookmarkEnd w:id="2"/>
+      <w:r>
+        <w:rPr>
+          <w:rFonts w:ascii="Times New Roman" w:hAnsi="Times New Roman" w:cs="Times New Roman"/>
+          <w:sz w:val="24"/>
+          <w:szCs w:val="24"/>
+        </w:rPr>
+        <w:t xml:space="preserve"> </w:t>
+      </w:r>
+    </w:p>
+    <w:p>
+      <w:pPr>
+        <w:rPr>
+          <w:rFonts w:ascii="Times New Roman" w:hAnsi="Times New Roman" w:cs="Times New Roman"/>
+        </w:rPr>
+      </w:pPr>
+      <w:r>
+        <w:rPr>
+          <w:rFonts w:ascii="Times New Roman" w:hAnsi="Times New Roman" w:cs="Times New Roman"/>
+        </w:rPr>
+        <w:t>The dataset was</w:t>
+      </w:r>
+      <w:r>
+        <w:rPr>
+          <w:rFonts w:ascii="Times New Roman" w:hAnsi="Times New Roman" w:cs="Times New Roman"/>
+        </w:rPr>
+        <w:t xml:space="preserve"> first loaded int a </w:t>
+      </w:r>
+      <w:proofErr w:type="spellStart"/>
+      <w:r>
+        <w:rPr>
+          <w:rFonts w:ascii="Times New Roman" w:hAnsi="Times New Roman" w:cs="Times New Roman"/>
+        </w:rPr>
+        <w:t>Jupyter</w:t>
+      </w:r>
+      <w:proofErr w:type="spellEnd"/>
+      <w:r>
+        <w:rPr>
+          <w:rFonts w:ascii="Times New Roman" w:hAnsi="Times New Roman" w:cs="Times New Roman"/>
+        </w:rPr>
+        <w:t xml:space="preserve"> notebook to gather insights into the shape, info &amp; description. It was noted that there were 4 columns, which included the date/ time, journeys east, journeys west, and total journeys.</w:t>
+      </w:r>
+      <w:r>
+        <w:rPr>
+          <w:rFonts w:ascii="Times New Roman" w:hAnsi="Times New Roman" w:cs="Times New Roman"/>
+        </w:rPr>
+        <w:t xml:space="preserve"> To better make the data interpretable, it was decided to </w:t>
+      </w:r>
+      <w:r>
+        <w:rPr>
+          <w:rFonts w:ascii="Times New Roman" w:hAnsi="Times New Roman" w:cs="Times New Roman"/>
+        </w:rPr>
+        <w:t>relabel the column names for interpretability, as seen in Figure 1.</w:t>
+      </w:r>
+    </w:p>
+    <w:p>
+      <w:pPr>
+        <w:rPr>
+          <w:rFonts w:ascii="Times New Roman" w:hAnsi="Times New Roman" w:cs="Times New Roman"/>
+        </w:rPr>
+      </w:pPr>
+    </w:p>
+    <w:p>
+      <w:pPr>
+        <w:keepNext/>
+        <w:jc w:val="center"/>
+      </w:pPr>
+      <w:r>
+        <w:rPr>
+          <w:rFonts w:ascii="Times New Roman" w:hAnsi="Times New Roman" w:cs="Times New Roman"/>
+        </w:rPr>
+        <w:drawing>
+          <wp:inline distT="0" distB="0" distL="0" distR="0" wp14:anchorId="36100D3A" wp14:editId="33815F49">
+            <wp:extent cx="3821948" cy="2581275"/>
+            <wp:effectExtent l="0" t="0" r="7620" b="0"/>
+            <wp:docPr id="728657148" name="Picture 1" descr="A screenshot of a computer&#10;&#10;AI-generated content may be incorrect."/>
+            <wp:cNvGraphicFramePr>
+              <a:graphicFrameLocks xmlns:a="http://schemas.openxmlformats.org/drawingml/2006/main" noChangeAspect="1"/>
+            </wp:cNvGraphicFramePr>
+            <a:graphic xmlns:a="http://schemas.openxmlformats.org/drawingml/2006/main">
+              <a:graphicData uri="http://schemas.openxmlformats.org/drawingml/2006/picture">
+                <pic:pic xmlns:pic="http://schemas.openxmlformats.org/drawingml/2006/picture">
+                  <pic:nvPicPr>
+                    <pic:cNvPr id="728657148" name="Picture 1" descr="A screenshot of a computer&#10;&#10;AI-generated content may be incorrect."/>
+                    <pic:cNvPicPr/>
+                  </pic:nvPicPr>
+                  <pic:blipFill>
+                    <a:blip r:embed="rId10"/>
+                    <a:stretch>
+                      <a:fillRect/>
+                    </a:stretch>
+                  </pic:blipFill>
+                  <pic:spPr>
+                    <a:xfrm>
+                      <a:off x="0" y="0"/>
+                      <a:ext cx="3860516" cy="2607323"/>
+                    </a:xfrm>
+                    <a:prstGeom prst="rect">
+                      <a:avLst/>
+                    </a:prstGeom>
+                  </pic:spPr>
+                </pic:pic>
+              </a:graphicData>
+            </a:graphic>
+          </wp:inline>
+        </w:drawing>
+      </w:r>
+    </w:p>
+    <w:p>
+      <w:pPr>
+        <w:pStyle w:val="Caption"/>
+        <w:jc w:val="center"/>
+      </w:pPr>
+      <w:r>
+        <w:t xml:space="preserve">Figure </w:t>
+      </w:r>
+      <w:r>
+        <w:fldChar w:fldCharType="begin"/>
+      </w:r>
+      <w:r>
+        <w:instrText xml:space="preserve"> SEQ Figure \* ARABIC </w:instrText>
+      </w:r>
+      <w:r>
+        <w:fldChar w:fldCharType="separate"/>
+      </w:r>
+      <w:r>
+        <w:rPr>
+          <w:noProof/>
+        </w:rPr>
+        <w:t>2</w:t>
+      </w:r>
+      <w:r>
+        <w:fldChar w:fldCharType="end"/>
+      </w:r>
+      <w:r>
+        <w:t xml:space="preserve">: </w:t>
+      </w:r>
+      <w:proofErr w:type="spellStart"/>
+      <w:r>
+        <w:t>df</w:t>
+      </w:r>
+      <w:proofErr w:type="spellEnd"/>
+      <w:r>
+        <w:t xml:space="preserve"> loading &amp; initial </w:t>
+      </w:r>
+      <w:proofErr w:type="spellStart"/>
+      <w:r>
+        <w:t>df</w:t>
+      </w:r>
+      <w:proofErr w:type="spellEnd"/>
+      <w:r>
+        <w:t xml:space="preserve"> exploring</w:t>
+      </w:r>
+    </w:p>
+    <w:p>
+      <w:pPr>
+        <w:rPr>
+          <w:rFonts w:ascii="Times New Roman" w:hAnsi="Times New Roman" w:cs="Times New Roman"/>
+        </w:rPr>
+      </w:pPr>
+      <w:r>
+        <w:rPr>
+          <w:rFonts w:ascii="Times New Roman" w:hAnsi="Times New Roman" w:cs="Times New Roman"/>
+        </w:rPr>
+        <w:t xml:space="preserve">The next step taken was to handle missing values. As can be seen in Figure </w:t>
+      </w:r>
+      <w:r>
+        <w:rPr>
+          <w:rFonts w:ascii="Times New Roman" w:hAnsi="Times New Roman" w:cs="Times New Roman"/>
+        </w:rPr>
+        <w:t>3</w:t>
+      </w:r>
+      <w:r>
+        <w:rPr>
+          <w:rFonts w:ascii="Times New Roman" w:hAnsi="Times New Roman" w:cs="Times New Roman"/>
+        </w:rPr>
+        <w:t xml:space="preserve">, there were 100 rows which contained null values, and the </w:t>
+      </w:r>
+      <w:proofErr w:type="spellStart"/>
+      <w:r>
+        <w:rPr>
+          <w:rFonts w:ascii="Times New Roman" w:hAnsi="Times New Roman" w:cs="Times New Roman"/>
+        </w:rPr>
+        <w:t>df</w:t>
+      </w:r>
+      <w:proofErr w:type="spellEnd"/>
+      <w:r>
+        <w:rPr>
+          <w:rFonts w:ascii="Times New Roman" w:hAnsi="Times New Roman" w:cs="Times New Roman"/>
+        </w:rPr>
+        <w:t xml:space="preserve"> contained 111695 rows. It was decided that any row that contained a null value would be removed from the </w:t>
+      </w:r>
+      <w:proofErr w:type="spellStart"/>
+      <w:r>
+        <w:rPr>
+          <w:rFonts w:ascii="Times New Roman" w:hAnsi="Times New Roman" w:cs="Times New Roman"/>
+        </w:rPr>
+        <w:t>df</w:t>
+      </w:r>
+      <w:proofErr w:type="spellEnd"/>
+      <w:r>
+        <w:rPr>
+          <w:rFonts w:ascii="Times New Roman" w:hAnsi="Times New Roman" w:cs="Times New Roman"/>
+        </w:rPr>
+        <w:t xml:space="preserve"> as this accounts for less than .1% of the rows, so it would not skew the data. The </w:t>
+      </w:r>
+      <w:proofErr w:type="spellStart"/>
+      <w:r>
+        <w:rPr>
+          <w:rFonts w:ascii="Times New Roman" w:hAnsi="Times New Roman" w:cs="Times New Roman"/>
+        </w:rPr>
+        <w:t>df</w:t>
+      </w:r>
+      <w:proofErr w:type="spellEnd"/>
+      <w:r>
+        <w:rPr>
+          <w:rFonts w:ascii="Times New Roman" w:hAnsi="Times New Roman" w:cs="Times New Roman"/>
+        </w:rPr>
+        <w:t xml:space="preserve"> also only began records at the end of 2012, and the middle of 2025, but this data was decided to be kept.</w:t>
+      </w:r>
+      <w:r>
+        <w:rPr>
+          <w:rFonts w:ascii="Times New Roman" w:hAnsi="Times New Roman" w:cs="Times New Roman"/>
+        </w:rPr>
+        <w:t xml:space="preserve"> The time column was further separated by the day, week, &amp; month, and further </w:t>
+      </w:r>
+      <w:r>
+        <w:rPr>
+          <w:rFonts w:ascii="Times New Roman" w:hAnsi="Times New Roman" w:cs="Times New Roman"/>
+        </w:rPr>
+        <w:t>algorithms</w:t>
+      </w:r>
+      <w:r>
+        <w:rPr>
+          <w:rFonts w:ascii="Times New Roman" w:hAnsi="Times New Roman" w:cs="Times New Roman"/>
+        </w:rPr>
+        <w:t xml:space="preserve"> were </w:t>
+      </w:r>
+      <w:r>
+        <w:rPr>
+          <w:rFonts w:ascii="Times New Roman" w:hAnsi="Times New Roman" w:cs="Times New Roman"/>
+        </w:rPr>
+        <w:t>performed</w:t>
+      </w:r>
+      <w:r>
+        <w:rPr>
+          <w:rFonts w:ascii="Times New Roman" w:hAnsi="Times New Roman" w:cs="Times New Roman"/>
+        </w:rPr>
+        <w:t xml:space="preserve"> to determine if a day was a weekend or not.</w:t>
+      </w:r>
+    </w:p>
+    <w:p>
+      <w:pPr>
+        <w:rPr>
+          <w:rFonts w:ascii="Times New Roman" w:hAnsi="Times New Roman" w:cs="Times New Roman"/>
+          <w:color w:val="EE0000"/>
+        </w:rPr>
+      </w:pPr>
+    </w:p>
+    <w:p>
+      <w:pPr>
+        <w:keepNext/>
+        <w:jc w:val="center"/>
+      </w:pPr>
+      <w:r>
+        <w:drawing>
+          <wp:inline distT="0" distB="0" distL="0" distR="0" wp14:anchorId="6DD48F8F" wp14:editId="073EFBB9">
+            <wp:extent cx="3810000" cy="2144089"/>
+            <wp:effectExtent l="0" t="0" r="0" b="8890"/>
+            <wp:docPr id="1690194411" name="Picture 1" descr="A screenshot of a computer code&#10;&#10;AI-generated content may be incorrect."/>
+            <wp:cNvGraphicFramePr>
+              <a:graphicFrameLocks xmlns:a="http://schemas.openxmlformats.org/drawingml/2006/main" noChangeAspect="1"/>
+            </wp:cNvGraphicFramePr>
+            <a:graphic xmlns:a="http://schemas.openxmlformats.org/drawingml/2006/main">
+              <a:graphicData uri="http://schemas.openxmlformats.org/drawingml/2006/picture">
+                <pic:pic xmlns:pic="http://schemas.openxmlformats.org/drawingml/2006/picture">
+                  <pic:nvPicPr>
+                    <pic:cNvPr id="1690194411" name="Picture 1" descr="A screenshot of a computer code&#10;&#10;AI-generated content may be incorrect."/>
+                    <pic:cNvPicPr/>
+                  </pic:nvPicPr>
+                  <pic:blipFill>
+                    <a:blip r:embed="rId11"/>
+                    <a:stretch>
+                      <a:fillRect/>
+                    </a:stretch>
+                  </pic:blipFill>
+                  <pic:spPr>
+                    <a:xfrm>
+                      <a:off x="0" y="0"/>
+                      <a:ext cx="3819030" cy="2149171"/>
+                    </a:xfrm>
+                    <a:prstGeom prst="rect">
+                      <a:avLst/>
+                    </a:prstGeom>
+                  </pic:spPr>
+                </pic:pic>
+              </a:graphicData>
+            </a:graphic>
+          </wp:inline>
+        </w:drawing>
+      </w:r>
+    </w:p>
+    <w:p>
+      <w:pPr>
+        <w:pStyle w:val="Caption"/>
+        <w:jc w:val="center"/>
+        <w:rPr>
+          <w:rFonts w:ascii="Times New Roman" w:hAnsi="Times New Roman" w:cs="Times New Roman"/>
+          <w:color w:val="EE0000"/>
+        </w:rPr>
+      </w:pPr>
+      <w:r>
+        <w:t xml:space="preserve">Figure </w:t>
+      </w:r>
+      <w:r>
+        <w:fldChar w:fldCharType="begin"/>
+      </w:r>
+      <w:r>
+        <w:instrText xml:space="preserve"> SEQ Figure \* ARABIC </w:instrText>
+      </w:r>
+      <w:r>
+        <w:fldChar w:fldCharType="separate"/>
+      </w:r>
+      <w:r>
+        <w:rPr>
+          <w:noProof/>
+        </w:rPr>
+        <w:t>3</w:t>
+      </w:r>
+      <w:r>
+        <w:fldChar w:fldCharType="end"/>
+      </w:r>
+      <w:r>
+        <w:t xml:space="preserve">: null values in </w:t>
+      </w:r>
+      <w:proofErr w:type="spellStart"/>
+      <w:r>
+        <w:t>df</w:t>
+      </w:r>
+      <w:proofErr w:type="spellEnd"/>
+    </w:p>
+    <w:p>
+      <w:pPr>
+        <w:rPr>
+          <w:rFonts w:ascii="Times New Roman" w:hAnsi="Times New Roman" w:cs="Times New Roman"/>
+        </w:rPr>
+      </w:pPr>
+      <w:r>
+        <w:rPr>
+          <w:rFonts w:ascii="Times New Roman" w:hAnsi="Times New Roman" w:cs="Times New Roman"/>
+        </w:rPr>
+        <w:lastRenderedPageBreak/>
+        <w:t xml:space="preserve">The </w:t>
+      </w:r>
+      <w:r>
+        <w:rPr>
+          <w:rFonts w:ascii="Times New Roman" w:hAnsi="Times New Roman" w:cs="Times New Roman"/>
+        </w:rPr>
+        <w:t>initial insights revealed some interesting trends that were</w:t>
+      </w:r>
+    </w:p>
+    <w:p>
+      <w:pPr>
+        <w:pStyle w:val="ListParagraph"/>
+        <w:numPr>
+          <w:ilvl w:val="0"/>
+          <w:numId w:val="36"/>
+        </w:numPr>
+        <w:rPr>
+          <w:rFonts w:ascii="Times New Roman" w:hAnsi="Times New Roman" w:cs="Times New Roman"/>
+        </w:rPr>
+      </w:pPr>
+      <w:r>
+        <w:rPr>
+          <w:rFonts w:ascii="Times New Roman" w:hAnsi="Times New Roman" w:cs="Times New Roman"/>
+        </w:rPr>
+        <w:t>Seasonality – during the summer months (May – September) bicycle counts increased, while during winter months (Oct – Apr) bicycle counts decreased significantly.</w:t>
+      </w:r>
+    </w:p>
+    <w:p>
+      <w:pPr>
+        <w:pStyle w:val="ListParagraph"/>
+        <w:numPr>
+          <w:ilvl w:val="0"/>
+          <w:numId w:val="36"/>
+        </w:numPr>
+        <w:rPr>
+          <w:rFonts w:ascii="Times New Roman" w:hAnsi="Times New Roman" w:cs="Times New Roman"/>
+        </w:rPr>
+      </w:pPr>
+      <w:r>
+        <w:rPr>
+          <w:rFonts w:ascii="Times New Roman" w:hAnsi="Times New Roman" w:cs="Times New Roman"/>
+        </w:rPr>
+        <w:t xml:space="preserve">COVID – There was a sharp decline at the onset of the pandemic, and in the years following 2020, pre pandemic peaks as seen in 2019 have not yet materialized. </w:t>
+      </w:r>
+    </w:p>
+    <w:p>
+      <w:pPr>
+        <w:pStyle w:val="ListParagraph"/>
+        <w:numPr>
+          <w:ilvl w:val="0"/>
+          <w:numId w:val="36"/>
+        </w:numPr>
+        <w:rPr>
+          <w:rFonts w:ascii="Times New Roman" w:hAnsi="Times New Roman" w:cs="Times New Roman"/>
+        </w:rPr>
+      </w:pPr>
+      <w:r>
+        <w:rPr>
+          <w:rFonts w:ascii="Times New Roman" w:hAnsi="Times New Roman" w:cs="Times New Roman"/>
+        </w:rPr>
+        <w:t>24 Hour Peaks – There was an influx in the total number of bicycles that used the bridge during peak times, which was 8am &amp; 5pm</w:t>
+      </w:r>
+      <w:r>
+        <w:rPr>
+          <w:rFonts w:ascii="Times New Roman" w:hAnsi="Times New Roman" w:cs="Times New Roman"/>
+        </w:rPr>
+        <w:t>, which indicates this is a primary route used by “9-5” / office workers.</w:t>
+      </w:r>
+    </w:p>
+    <w:p>
+      <w:pPr>
+        <w:pStyle w:val="ListParagraph"/>
+        <w:numPr>
+          <w:ilvl w:val="0"/>
+          <w:numId w:val="36"/>
+        </w:numPr>
+        <w:rPr>
+          <w:rFonts w:ascii="Times New Roman" w:hAnsi="Times New Roman" w:cs="Times New Roman"/>
+        </w:rPr>
+      </w:pPr>
+      <w:r>
+        <w:rPr>
+          <w:rFonts w:ascii="Times New Roman" w:hAnsi="Times New Roman" w:cs="Times New Roman"/>
+        </w:rPr>
+        <w:t>Directional Bias – There was more commuters using the East bound lane rather than the West bound lane, and this is continuous for every year.</w:t>
+      </w:r>
+    </w:p>
+    <w:p>
+      <w:pPr>
+        <w:pStyle w:val="ListParagraph"/>
+        <w:numPr>
+          <w:ilvl w:val="0"/>
+          <w:numId w:val="36"/>
+        </w:numPr>
+        <w:rPr>
+          <w:rFonts w:ascii="Times New Roman" w:hAnsi="Times New Roman" w:cs="Times New Roman"/>
+        </w:rPr>
+      </w:pPr>
+      <w:r>
+        <w:rPr>
+          <w:rFonts w:ascii="Times New Roman" w:hAnsi="Times New Roman" w:cs="Times New Roman"/>
+        </w:rPr>
+        <w:t>Weekday vs Weekend – Weekday usage was much higher than weekend usage in terms of total bicycles using the bridge. The weekend generally tended to be flatter, i.e. consistent usage over the day, with no real “peak” usage.</w:t>
+      </w:r>
+    </w:p>
+    <w:p>
+      <w:pPr>
+        <w:pStyle w:val="ListParagraph"/>
+        <w:rPr>
+          <w:rFonts w:ascii="Times New Roman" w:hAnsi="Times New Roman" w:cs="Times New Roman"/>
+        </w:rPr>
+      </w:pPr>
+    </w:p>
+    <w:p>
+      <w:pPr>
+        <w:rPr>
+          <w:rFonts w:ascii="Times New Roman" w:hAnsi="Times New Roman" w:cs="Times New Roman"/>
+        </w:rPr>
+      </w:pPr>
+      <w:r>
+        <w:rPr>
+          <w:rFonts w:ascii="Times New Roman" w:hAnsi="Times New Roman" w:cs="Times New Roman"/>
+        </w:rPr>
+        <w:t>These insights provided the basis for selecting visualisation types and configuring interactivity to suit the end-user’s needs. Beyond just confirming expectations, the EDA also revealed year-over-year fluctuations that were not linear — post-pandemic recovery in 2022–2024 did not follow the same trajectory as the pre-pandemic growth</w:t>
+      </w:r>
+      <w:r>
+        <w:rPr>
+          <w:rFonts w:ascii="Times New Roman" w:hAnsi="Times New Roman" w:cs="Times New Roman"/>
+        </w:rPr>
+        <w:t xml:space="preserve">. </w:t>
+      </w:r>
+      <w:r>
+        <w:rPr>
+          <w:rFonts w:ascii="Times New Roman" w:hAnsi="Times New Roman" w:cs="Times New Roman"/>
+        </w:rPr>
+        <w:t xml:space="preserve">This can allude to </w:t>
+      </w:r>
+      <w:r>
+        <w:rPr>
+          <w:rFonts w:ascii="Times New Roman" w:hAnsi="Times New Roman" w:cs="Times New Roman"/>
+        </w:rPr>
+        <w:t>behavioural</w:t>
+      </w:r>
+      <w:r>
+        <w:rPr>
+          <w:rFonts w:ascii="Times New Roman" w:hAnsi="Times New Roman" w:cs="Times New Roman"/>
+        </w:rPr>
+        <w:t xml:space="preserve"> shifts or the long-term effects of working remotely. Additionally, compared to weekdays, weekend traffic varied more, indicating that non-commute cycling was more susceptible to outside influences like the weather or events. Anomalies in hourly trends — such as unexpected midday peaks on certain weekends — also </w:t>
+      </w:r>
+      <w:r>
+        <w:rPr>
+          <w:rFonts w:ascii="Times New Roman" w:hAnsi="Times New Roman" w:cs="Times New Roman"/>
+        </w:rPr>
+        <w:t>signalled</w:t>
+      </w:r>
+      <w:r>
+        <w:rPr>
+          <w:rFonts w:ascii="Times New Roman" w:hAnsi="Times New Roman" w:cs="Times New Roman"/>
+        </w:rPr>
+        <w:t xml:space="preserve"> possible one-off events or inconsistencies in counter operation. These nuances, while subtle, highlight the need for city planners to take a layered, flexible approach to interpreting cycling data.</w:t>
+      </w:r>
+    </w:p>
+    <w:p>
+      <w:pPr>
+        <w:pStyle w:val="Heading1"/>
+        <w:rPr>
+          <w:rFonts w:ascii="Times New Roman" w:hAnsi="Times New Roman" w:cs="Times New Roman"/>
+          <w:sz w:val="24"/>
+          <w:szCs w:val="24"/>
+        </w:rPr>
+      </w:pPr>
+      <w:bookmarkStart w:id="3" w:name="_Toc204248795"/>
+      <w:r>
+        <w:rPr>
+          <w:rFonts w:ascii="Times New Roman" w:hAnsi="Times New Roman" w:cs="Times New Roman"/>
+          <w:sz w:val="24"/>
+          <w:szCs w:val="24"/>
+        </w:rPr>
+        <w:t>Dashboard Design and Visualisation Choices</w:t>
+      </w:r>
+      <w:r>
+        <w:rPr>
+          <w:rFonts w:ascii="Times New Roman" w:hAnsi="Times New Roman" w:cs="Times New Roman"/>
+          <w:sz w:val="24"/>
+          <w:szCs w:val="24"/>
+        </w:rPr>
+        <w:t>:</w:t>
+      </w:r>
+      <w:bookmarkEnd w:id="3"/>
+      <w:r>
+        <w:rPr>
+          <w:rFonts w:ascii="Times New Roman" w:hAnsi="Times New Roman" w:cs="Times New Roman"/>
+          <w:sz w:val="24"/>
+          <w:szCs w:val="24"/>
+        </w:rPr>
+        <w:t xml:space="preserve"> </w:t>
+      </w:r>
+    </w:p>
+    <w:p>
+      <w:pPr>
+        <w:rPr>
+          <w:rFonts w:ascii="Times New Roman" w:hAnsi="Times New Roman" w:cs="Times New Roman"/>
+        </w:rPr>
+      </w:pPr>
+      <w:r>
+        <w:rPr>
+          <w:rFonts w:ascii="Times New Roman" w:hAnsi="Times New Roman" w:cs="Times New Roman"/>
+        </w:rPr>
         <w:t xml:space="preserve">Section </w:t>
       </w:r>
     </w:p>
@@ -1960,13 +2644,42 @@
           <w:rFonts w:ascii="Times New Roman" w:hAnsi="Times New Roman" w:cs="Times New Roman"/>
         </w:rPr>
       </w:pPr>
+    </w:p>
+    <w:p>
+      <w:pPr>
+        <w:rPr>
+          <w:rFonts w:ascii="Times New Roman" w:hAnsi="Times New Roman" w:cs="Times New Roman"/>
+        </w:rPr>
+      </w:pPr>
+    </w:p>
+    <w:p>
+      <w:pPr>
+        <w:rPr>
+          <w:rFonts w:ascii="Times New Roman" w:hAnsi="Times New Roman" w:cs="Times New Roman"/>
+        </w:rPr>
+      </w:pPr>
+    </w:p>
+    <w:p>
+      <w:pPr>
+        <w:rPr>
+          <w:rFonts w:ascii="Times New Roman" w:hAnsi="Times New Roman" w:cs="Times New Roman"/>
+        </w:rPr>
+      </w:pPr>
+    </w:p>
+    <w:p>
+      <w:pPr>
+        <w:rPr>
+          <w:rFonts w:ascii="Times New Roman" w:hAnsi="Times New Roman" w:cs="Times New Roman"/>
+        </w:rPr>
+      </w:pPr>
       <w:r>
         <w:rPr>
           <w:rFonts w:ascii="Times New Roman" w:hAnsi="Times New Roman" w:cs="Times New Roman"/>
           <w:noProof/>
         </w:rPr>
+        <w:lastRenderedPageBreak/>
         <w:drawing>
-          <wp:inline distT="0" distB="0" distL="0" distR="0" wp14:anchorId="46907C7B" wp14:editId="006090D0">
+          <wp:inline distT="0" distB="0" distL="0" distR="0" wp14:anchorId="63C2181A" wp14:editId="28237E54">
             <wp:extent cx="5731510" cy="2458085"/>
             <wp:effectExtent l="0" t="0" r="2540" b="0"/>
             <wp:docPr id="1272528102" name="Picture 1" descr="A graph showing the growth of a number of vehicles&#10;&#10;AI-generated content may be incorrect."/>
@@ -1981,7 +2694,7 @@
                     <pic:cNvPicPr/>
                   </pic:nvPicPr>
                   <pic:blipFill>
-                    <a:blip r:embed="rId9"/>
+                    <a:blip r:embed="rId12"/>
                     <a:stretch>
                       <a:fillRect/>
                     </a:stretch>
@@ -2012,216 +2725,106 @@
         <w:rPr>
           <w:rFonts w:ascii="Times New Roman" w:hAnsi="Times New Roman" w:cs="Times New Roman"/>
         </w:rPr>
-        <w:t>Seasonality is very clear</w:t>
-      </w:r>
-    </w:p>
-    <w:p>
-      <w:pPr>
-        <w:rPr>
-          <w:rFonts w:ascii="Times New Roman" w:hAnsi="Times New Roman" w:cs="Times New Roman"/>
-        </w:rPr>
-      </w:pPr>
-      <w:r>
-        <w:rPr>
-          <w:rFonts w:ascii="Times New Roman" w:hAnsi="Times New Roman" w:cs="Times New Roman"/>
-        </w:rPr>
-        <w:t xml:space="preserve">Every year shows a strong summer peak (May–September) and a low winter trough (December–January). This suggests seasonality is a major driver of cycling </w:t>
-      </w:r>
-      <w:proofErr w:type="spellStart"/>
-      <w:r>
-        <w:rPr>
-          <w:rFonts w:ascii="Times New Roman" w:hAnsi="Times New Roman" w:cs="Times New Roman"/>
-        </w:rPr>
-        <w:t>behavior</w:t>
-      </w:r>
-      <w:proofErr w:type="spellEnd"/>
-      <w:r>
-        <w:rPr>
-          <w:rFonts w:ascii="Times New Roman" w:hAnsi="Times New Roman" w:cs="Times New Roman"/>
-        </w:rPr>
-        <w:t>.</w:t>
-      </w:r>
-    </w:p>
-    <w:p>
-      <w:pPr>
-        <w:rPr>
-          <w:rFonts w:ascii="Times New Roman" w:hAnsi="Times New Roman" w:cs="Times New Roman"/>
-        </w:rPr>
-      </w:pPr>
-      <w:r>
-        <w:rPr>
-          <w:rFonts w:ascii="Times New Roman" w:hAnsi="Times New Roman" w:cs="Times New Roman"/>
-        </w:rPr>
-        <w:t>COVID-19 Impact (2020–2021):</w:t>
-      </w:r>
-    </w:p>
-    <w:p>
-      <w:pPr>
-        <w:rPr>
-          <w:rFonts w:ascii="Times New Roman" w:hAnsi="Times New Roman" w:cs="Times New Roman"/>
-        </w:rPr>
-      </w:pPr>
-      <w:r>
-        <w:rPr>
-          <w:rFonts w:ascii="Times New Roman" w:hAnsi="Times New Roman" w:cs="Times New Roman"/>
-        </w:rPr>
-        <w:t>There’s a noticeable dip or volatility in 2020 and 2021, likely tied to lockdowns and remote work — very relevant to urban planning discussions.</w:t>
-      </w:r>
-    </w:p>
-    <w:p>
-      <w:pPr>
-        <w:rPr>
-          <w:rFonts w:ascii="Times New Roman" w:hAnsi="Times New Roman" w:cs="Times New Roman"/>
-        </w:rPr>
-      </w:pPr>
-      <w:r>
-        <w:rPr>
-          <w:rFonts w:ascii="Times New Roman" w:hAnsi="Times New Roman" w:cs="Times New Roman"/>
-        </w:rPr>
-        <w:t>Year-over-Year Growth is Mixed:</w:t>
-      </w:r>
-    </w:p>
-    <w:p>
-      <w:pPr>
-        <w:rPr>
-          <w:rFonts w:ascii="Times New Roman" w:hAnsi="Times New Roman" w:cs="Times New Roman"/>
-        </w:rPr>
-      </w:pPr>
-      <w:r>
-        <w:rPr>
-          <w:rFonts w:ascii="Times New Roman" w:hAnsi="Times New Roman" w:cs="Times New Roman"/>
+        <w:drawing>
+          <wp:inline distT="0" distB="0" distL="0" distR="0" wp14:anchorId="1F54DA63" wp14:editId="27D7CA18">
+            <wp:extent cx="5731510" cy="2515235"/>
+            <wp:effectExtent l="0" t="0" r="2540" b="0"/>
+            <wp:docPr id="2078210396" name="Picture 1" descr="A graph showing a number of bicycle traffic&#10;&#10;AI-generated content may be incorrect."/>
+            <wp:cNvGraphicFramePr>
+              <a:graphicFrameLocks xmlns:a="http://schemas.openxmlformats.org/drawingml/2006/main" noChangeAspect="1"/>
+            </wp:cNvGraphicFramePr>
+            <a:graphic xmlns:a="http://schemas.openxmlformats.org/drawingml/2006/main">
+              <a:graphicData uri="http://schemas.openxmlformats.org/drawingml/2006/picture">
+                <pic:pic xmlns:pic="http://schemas.openxmlformats.org/drawingml/2006/picture">
+                  <pic:nvPicPr>
+                    <pic:cNvPr id="2078210396" name="Picture 1" descr="A graph showing a number of bicycle traffic&#10;&#10;AI-generated content may be incorrect."/>
+                    <pic:cNvPicPr/>
+                  </pic:nvPicPr>
+                  <pic:blipFill>
+                    <a:blip r:embed="rId13"/>
+                    <a:stretch>
+                      <a:fillRect/>
+                    </a:stretch>
+                  </pic:blipFill>
+                  <pic:spPr>
+                    <a:xfrm>
+                      <a:off x="0" y="0"/>
+                      <a:ext cx="5731510" cy="2515235"/>
+                    </a:xfrm>
+                    <a:prstGeom prst="rect">
+                      <a:avLst/>
+                    </a:prstGeom>
+                  </pic:spPr>
+                </pic:pic>
+              </a:graphicData>
+            </a:graphic>
+          </wp:inline>
+        </w:drawing>
+      </w:r>
+    </w:p>
+    <w:p>
+      <w:pPr>
+        <w:rPr>
+          <w:rFonts w:ascii="Times New Roman" w:hAnsi="Times New Roman" w:cs="Times New Roman"/>
+        </w:rPr>
+      </w:pPr>
+    </w:p>
+    <w:p>
+      <w:pPr>
+        <w:rPr>
+          <w:rFonts w:ascii="Times New Roman" w:hAnsi="Times New Roman" w:cs="Times New Roman"/>
+        </w:rPr>
+      </w:pPr>
+    </w:p>
+    <w:p>
+      <w:pPr>
+        <w:rPr>
+          <w:rFonts w:ascii="Times New Roman" w:hAnsi="Times New Roman" w:cs="Times New Roman"/>
+        </w:rPr>
+      </w:pPr>
+    </w:p>
+    <w:p>
+      <w:pPr>
+        <w:rPr>
+          <w:rFonts w:ascii="Times New Roman" w:hAnsi="Times New Roman" w:cs="Times New Roman"/>
+        </w:rPr>
+      </w:pPr>
+    </w:p>
+    <w:p>
+      <w:pPr>
+        <w:rPr>
+          <w:rFonts w:ascii="Times New Roman" w:hAnsi="Times New Roman" w:cs="Times New Roman"/>
+        </w:rPr>
+      </w:pPr>
+    </w:p>
+    <w:p>
+      <w:pPr>
+        <w:rPr>
+          <w:rFonts w:ascii="Times New Roman" w:hAnsi="Times New Roman" w:cs="Times New Roman"/>
+        </w:rPr>
+      </w:pPr>
+    </w:p>
+    <w:p>
+      <w:pPr>
+        <w:rPr>
+          <w:rFonts w:ascii="Times New Roman" w:hAnsi="Times New Roman" w:cs="Times New Roman"/>
+        </w:rPr>
+      </w:pPr>
+    </w:p>
+    <w:p>
+      <w:pPr>
+        <w:rPr>
+          <w:rFonts w:ascii="Times New Roman" w:hAnsi="Times New Roman" w:cs="Times New Roman"/>
+        </w:rPr>
+      </w:pPr>
+      <w:r>
+        <w:rPr>
+          <w:rFonts w:ascii="Times New Roman" w:hAnsi="Times New Roman" w:cs="Times New Roman"/>
+          <w:noProof/>
         </w:rPr>
         <w:lastRenderedPageBreak/>
-        <w:t>While earlier years (2013–2019) show consistent patterns, post-2021 traffic hasn’t clearly rebounded to peak 2019 levels, though there’s recovery in 2023–2024.</w:t>
-      </w:r>
-    </w:p>
-    <w:p>
-      <w:pPr>
-        <w:rPr>
-          <w:rFonts w:ascii="Times New Roman" w:hAnsi="Times New Roman" w:cs="Times New Roman"/>
-        </w:rPr>
-      </w:pPr>
-      <w:r>
-        <w:rPr>
-          <w:rFonts w:ascii="Times New Roman" w:hAnsi="Times New Roman" w:cs="Times New Roman"/>
-        </w:rPr>
-        <w:t>Some months are volatile:</w:t>
-      </w:r>
-    </w:p>
-    <w:p>
-      <w:pPr>
-        <w:rPr>
-          <w:rFonts w:ascii="Times New Roman" w:hAnsi="Times New Roman" w:cs="Times New Roman"/>
-        </w:rPr>
-      </w:pPr>
-      <w:r>
-        <w:rPr>
-          <w:rFonts w:ascii="Times New Roman" w:hAnsi="Times New Roman" w:cs="Times New Roman"/>
-        </w:rPr>
-        <w:t>Sharp drops or spikes month-to-month may be due to:</w:t>
-      </w:r>
-    </w:p>
-    <w:p>
-      <w:pPr>
-        <w:rPr>
-          <w:rFonts w:ascii="Times New Roman" w:hAnsi="Times New Roman" w:cs="Times New Roman"/>
-        </w:rPr>
-      </w:pPr>
-      <w:r>
-        <w:rPr>
-          <w:rFonts w:ascii="Times New Roman" w:hAnsi="Times New Roman" w:cs="Times New Roman"/>
-        </w:rPr>
-        <w:t>Weather events</w:t>
-      </w:r>
-    </w:p>
-    <w:p>
-      <w:pPr>
-        <w:rPr>
-          <w:rFonts w:ascii="Times New Roman" w:hAnsi="Times New Roman" w:cs="Times New Roman"/>
-        </w:rPr>
-      </w:pPr>
-      <w:r>
-        <w:rPr>
-          <w:rFonts w:ascii="Times New Roman" w:hAnsi="Times New Roman" w:cs="Times New Roman"/>
-        </w:rPr>
-        <w:t>Construction/disruption</w:t>
-      </w:r>
-    </w:p>
-    <w:p>
-      <w:pPr>
-        <w:rPr>
-          <w:rFonts w:ascii="Times New Roman" w:hAnsi="Times New Roman" w:cs="Times New Roman"/>
-        </w:rPr>
-      </w:pPr>
-      <w:r>
-        <w:rPr>
-          <w:rFonts w:ascii="Times New Roman" w:hAnsi="Times New Roman" w:cs="Times New Roman"/>
-        </w:rPr>
-        <w:t>Missing data in some months</w:t>
-      </w:r>
-    </w:p>
-    <w:p>
-      <w:pPr>
-        <w:rPr>
-          <w:rFonts w:ascii="Times New Roman" w:hAnsi="Times New Roman" w:cs="Times New Roman"/>
-        </w:rPr>
-      </w:pPr>
-    </w:p>
-    <w:p>
-      <w:pPr>
-        <w:rPr>
-          <w:rFonts w:ascii="Times New Roman" w:hAnsi="Times New Roman" w:cs="Times New Roman"/>
-        </w:rPr>
-      </w:pPr>
-    </w:p>
-    <w:p>
-      <w:pPr>
-        <w:rPr>
-          <w:rFonts w:ascii="Times New Roman" w:hAnsi="Times New Roman" w:cs="Times New Roman"/>
-        </w:rPr>
-      </w:pPr>
-    </w:p>
-    <w:p>
-      <w:pPr>
-        <w:rPr>
-          <w:rFonts w:ascii="Times New Roman" w:hAnsi="Times New Roman" w:cs="Times New Roman"/>
-        </w:rPr>
-      </w:pPr>
-    </w:p>
-    <w:p>
-      <w:pPr>
-        <w:rPr>
-          <w:rFonts w:ascii="Times New Roman" w:hAnsi="Times New Roman" w:cs="Times New Roman"/>
-        </w:rPr>
-      </w:pPr>
-    </w:p>
-    <w:p>
-      <w:pPr>
-        <w:rPr>
-          <w:rFonts w:ascii="Times New Roman" w:hAnsi="Times New Roman" w:cs="Times New Roman"/>
-        </w:rPr>
-      </w:pPr>
-    </w:p>
-    <w:p>
-      <w:pPr>
-        <w:rPr>
-          <w:rFonts w:ascii="Times New Roman" w:hAnsi="Times New Roman" w:cs="Times New Roman"/>
-        </w:rPr>
-      </w:pPr>
-    </w:p>
-    <w:p>
-      <w:pPr>
-        <w:rPr>
-          <w:rFonts w:ascii="Times New Roman" w:hAnsi="Times New Roman" w:cs="Times New Roman"/>
-        </w:rPr>
-      </w:pPr>
-      <w:r>
-        <w:rPr>
-          <w:rFonts w:ascii="Times New Roman" w:hAnsi="Times New Roman" w:cs="Times New Roman"/>
-          <w:noProof/>
-        </w:rPr>
         <w:drawing>
-          <wp:inline distT="0" distB="0" distL="0" distR="0" wp14:anchorId="3E464BEE" wp14:editId="02CADBD4">
+          <wp:inline distT="0" distB="0" distL="0" distR="0" wp14:anchorId="74B23108" wp14:editId="730FFBE9">
             <wp:extent cx="5731510" cy="2729230"/>
             <wp:effectExtent l="0" t="0" r="2540" b="0"/>
             <wp:docPr id="748543513" name="Picture 1" descr="A graph of blue bars&#10;&#10;AI-generated content may be incorrect."/>
@@ -2236,7 +2839,7 @@
                     <pic:cNvPicPr/>
                   </pic:nvPicPr>
                   <pic:blipFill>
-                    <a:blip r:embed="rId10"/>
+                    <a:blip r:embed="rId14"/>
                     <a:stretch>
                       <a:fillRect/>
                     </a:stretch>
@@ -2267,183 +2870,106 @@
         <w:rPr>
           <w:rFonts w:ascii="Times New Roman" w:hAnsi="Times New Roman" w:cs="Times New Roman"/>
         </w:rPr>
-        <w:t>Weekday Dominance is Clear:</w:t>
-      </w:r>
-    </w:p>
-    <w:p>
-      <w:pPr>
-        <w:rPr>
-          <w:rFonts w:ascii="Times New Roman" w:hAnsi="Times New Roman" w:cs="Times New Roman"/>
-        </w:rPr>
-      </w:pPr>
-      <w:r>
-        <w:rPr>
-          <w:rFonts w:ascii="Times New Roman" w:hAnsi="Times New Roman" w:cs="Times New Roman"/>
-        </w:rPr>
-        <w:t>Traffic is consistently highest Tuesday through Thursday, with a peak around Tuesday/Wednesday.</w:t>
-      </w:r>
-    </w:p>
-    <w:p>
-      <w:pPr>
-        <w:rPr>
-          <w:rFonts w:ascii="Times New Roman" w:hAnsi="Times New Roman" w:cs="Times New Roman"/>
-        </w:rPr>
-      </w:pPr>
-      <w:r>
-        <w:rPr>
-          <w:rFonts w:ascii="Times New Roman" w:hAnsi="Times New Roman" w:cs="Times New Roman"/>
-        </w:rPr>
-        <w:t>Monday and Friday are slightly lower but still strong — suggesting workweek commuters are the primary users.</w:t>
-      </w:r>
-    </w:p>
-    <w:p>
-      <w:pPr>
-        <w:rPr>
-          <w:rFonts w:ascii="Times New Roman" w:hAnsi="Times New Roman" w:cs="Times New Roman"/>
-        </w:rPr>
-      </w:pPr>
-      <w:r>
-        <w:rPr>
-          <w:rFonts w:ascii="Times New Roman" w:hAnsi="Times New Roman" w:cs="Times New Roman"/>
-        </w:rPr>
-        <w:t>Weekend Drop-Off:</w:t>
-      </w:r>
-    </w:p>
-    <w:p>
-      <w:pPr>
-        <w:rPr>
-          <w:rFonts w:ascii="Times New Roman" w:hAnsi="Times New Roman" w:cs="Times New Roman"/>
-        </w:rPr>
-      </w:pPr>
-      <w:r>
-        <w:rPr>
-          <w:rFonts w:ascii="Times New Roman" w:hAnsi="Times New Roman" w:cs="Times New Roman"/>
-        </w:rPr>
-        <w:t>Saturday and Sunday traffic is significantly lower — nearly half of weekday totals.</w:t>
-      </w:r>
-    </w:p>
-    <w:p>
-      <w:pPr>
-        <w:rPr>
-          <w:rFonts w:ascii="Times New Roman" w:hAnsi="Times New Roman" w:cs="Times New Roman"/>
-        </w:rPr>
-      </w:pPr>
-      <w:r>
-        <w:rPr>
-          <w:rFonts w:ascii="Times New Roman" w:hAnsi="Times New Roman" w:cs="Times New Roman"/>
+        <w:drawing>
+          <wp:inline distT="0" distB="0" distL="0" distR="0" wp14:anchorId="1FA083E1" wp14:editId="5D960AE9">
+            <wp:extent cx="5731510" cy="2667635"/>
+            <wp:effectExtent l="0" t="0" r="2540" b="0"/>
+            <wp:docPr id="1645462412" name="Picture 1" descr="A graph of a number of blue bars&#10;&#10;AI-generated content may be incorrect."/>
+            <wp:cNvGraphicFramePr>
+              <a:graphicFrameLocks xmlns:a="http://schemas.openxmlformats.org/drawingml/2006/main" noChangeAspect="1"/>
+            </wp:cNvGraphicFramePr>
+            <a:graphic xmlns:a="http://schemas.openxmlformats.org/drawingml/2006/main">
+              <a:graphicData uri="http://schemas.openxmlformats.org/drawingml/2006/picture">
+                <pic:pic xmlns:pic="http://schemas.openxmlformats.org/drawingml/2006/picture">
+                  <pic:nvPicPr>
+                    <pic:cNvPr id="1645462412" name="Picture 1" descr="A graph of a number of blue bars&#10;&#10;AI-generated content may be incorrect."/>
+                    <pic:cNvPicPr/>
+                  </pic:nvPicPr>
+                  <pic:blipFill>
+                    <a:blip r:embed="rId15"/>
+                    <a:stretch>
+                      <a:fillRect/>
+                    </a:stretch>
+                  </pic:blipFill>
+                  <pic:spPr>
+                    <a:xfrm>
+                      <a:off x="0" y="0"/>
+                      <a:ext cx="5731510" cy="2667635"/>
+                    </a:xfrm>
+                    <a:prstGeom prst="rect">
+                      <a:avLst/>
+                    </a:prstGeom>
+                  </pic:spPr>
+                </pic:pic>
+              </a:graphicData>
+            </a:graphic>
+          </wp:inline>
+        </w:drawing>
+      </w:r>
+    </w:p>
+    <w:p>
+      <w:pPr>
+        <w:rPr>
+          <w:rFonts w:ascii="Times New Roman" w:hAnsi="Times New Roman" w:cs="Times New Roman"/>
+        </w:rPr>
+      </w:pPr>
+    </w:p>
+    <w:p>
+      <w:pPr>
+        <w:rPr>
+          <w:rFonts w:ascii="Times New Roman" w:hAnsi="Times New Roman" w:cs="Times New Roman"/>
+        </w:rPr>
+      </w:pPr>
+    </w:p>
+    <w:p>
+      <w:pPr>
+        <w:rPr>
+          <w:rFonts w:ascii="Times New Roman" w:hAnsi="Times New Roman" w:cs="Times New Roman"/>
+        </w:rPr>
+      </w:pPr>
+    </w:p>
+    <w:p>
+      <w:pPr>
+        <w:rPr>
+          <w:rFonts w:ascii="Times New Roman" w:hAnsi="Times New Roman" w:cs="Times New Roman"/>
+        </w:rPr>
+      </w:pPr>
+    </w:p>
+    <w:p>
+      <w:pPr>
+        <w:rPr>
+          <w:rFonts w:ascii="Times New Roman" w:hAnsi="Times New Roman" w:cs="Times New Roman"/>
+        </w:rPr>
+      </w:pPr>
+    </w:p>
+    <w:p>
+      <w:pPr>
+        <w:rPr>
+          <w:rFonts w:ascii="Times New Roman" w:hAnsi="Times New Roman" w:cs="Times New Roman"/>
+        </w:rPr>
+      </w:pPr>
+    </w:p>
+    <w:p>
+      <w:pPr>
+        <w:rPr>
+          <w:rFonts w:ascii="Times New Roman" w:hAnsi="Times New Roman" w:cs="Times New Roman"/>
+        </w:rPr>
+      </w:pPr>
+    </w:p>
+    <w:p>
+      <w:pPr>
+        <w:rPr>
+          <w:rFonts w:ascii="Times New Roman" w:hAnsi="Times New Roman" w:cs="Times New Roman"/>
+        </w:rPr>
+      </w:pPr>
+      <w:r>
+        <w:rPr>
+          <w:rFonts w:ascii="Times New Roman" w:hAnsi="Times New Roman" w:cs="Times New Roman"/>
+          <w:noProof/>
         </w:rPr>
         <w:lastRenderedPageBreak/>
-        <w:t>This supports the idea that bike usage is mostly utilitarian/commute-based rather than leisure-driven.</w:t>
-      </w:r>
-    </w:p>
-    <w:p>
-      <w:pPr>
-        <w:rPr>
-          <w:rFonts w:ascii="Times New Roman" w:hAnsi="Times New Roman" w:cs="Times New Roman"/>
-        </w:rPr>
-      </w:pPr>
-      <w:r>
-        <w:rPr>
-          <w:rFonts w:ascii="Times New Roman" w:hAnsi="Times New Roman" w:cs="Times New Roman"/>
-        </w:rPr>
-        <w:t>Urban Planning Insight:</w:t>
-      </w:r>
-    </w:p>
-    <w:p>
-      <w:pPr>
-        <w:rPr>
-          <w:rFonts w:ascii="Times New Roman" w:hAnsi="Times New Roman" w:cs="Times New Roman"/>
-        </w:rPr>
-      </w:pPr>
-      <w:r>
-        <w:rPr>
-          <w:rFonts w:ascii="Times New Roman" w:hAnsi="Times New Roman" w:cs="Times New Roman"/>
-        </w:rPr>
-        <w:t>Investment in weekday morning/evening infrastructure (e.g., lanes, signals) will serve the highest demand.</w:t>
-      </w:r>
-    </w:p>
-    <w:p>
-      <w:pPr>
-        <w:rPr>
-          <w:rFonts w:ascii="Times New Roman" w:hAnsi="Times New Roman" w:cs="Times New Roman"/>
-        </w:rPr>
-      </w:pPr>
-      <w:r>
-        <w:rPr>
-          <w:rFonts w:ascii="Times New Roman" w:hAnsi="Times New Roman" w:cs="Times New Roman"/>
-        </w:rPr>
-        <w:t>Weekend drops imply that if cities want to boost recreational cycling, more targeted efforts (like events, dedicated lanes in parks) may be needed</w:t>
-      </w:r>
-    </w:p>
-    <w:p>
-      <w:pPr>
-        <w:rPr>
-          <w:rFonts w:ascii="Times New Roman" w:hAnsi="Times New Roman" w:cs="Times New Roman"/>
-        </w:rPr>
-      </w:pPr>
-    </w:p>
-    <w:p>
-      <w:pPr>
-        <w:rPr>
-          <w:rFonts w:ascii="Times New Roman" w:hAnsi="Times New Roman" w:cs="Times New Roman"/>
-        </w:rPr>
-      </w:pPr>
-    </w:p>
-    <w:p>
-      <w:pPr>
-        <w:rPr>
-          <w:rFonts w:ascii="Times New Roman" w:hAnsi="Times New Roman" w:cs="Times New Roman"/>
-        </w:rPr>
-      </w:pPr>
-    </w:p>
-    <w:p>
-      <w:pPr>
-        <w:rPr>
-          <w:rFonts w:ascii="Times New Roman" w:hAnsi="Times New Roman" w:cs="Times New Roman"/>
-        </w:rPr>
-      </w:pPr>
-    </w:p>
-    <w:p>
-      <w:pPr>
-        <w:rPr>
-          <w:rFonts w:ascii="Times New Roman" w:hAnsi="Times New Roman" w:cs="Times New Roman"/>
-        </w:rPr>
-      </w:pPr>
-    </w:p>
-    <w:p>
-      <w:pPr>
-        <w:rPr>
-          <w:rFonts w:ascii="Times New Roman" w:hAnsi="Times New Roman" w:cs="Times New Roman"/>
-        </w:rPr>
-      </w:pPr>
-    </w:p>
-    <w:p>
-      <w:pPr>
-        <w:rPr>
-          <w:rFonts w:ascii="Times New Roman" w:hAnsi="Times New Roman" w:cs="Times New Roman"/>
-        </w:rPr>
-      </w:pPr>
-    </w:p>
-    <w:p>
-      <w:pPr>
-        <w:rPr>
-          <w:rFonts w:ascii="Times New Roman" w:hAnsi="Times New Roman" w:cs="Times New Roman"/>
-        </w:rPr>
-      </w:pPr>
-    </w:p>
-    <w:p>
-      <w:pPr>
-        <w:rPr>
-          <w:rFonts w:ascii="Times New Roman" w:hAnsi="Times New Roman" w:cs="Times New Roman"/>
-        </w:rPr>
-      </w:pPr>
-      <w:r>
-        <w:rPr>
-          <w:rFonts w:ascii="Times New Roman" w:hAnsi="Times New Roman" w:cs="Times New Roman"/>
-          <w:noProof/>
-        </w:rPr>
         <w:drawing>
-          <wp:inline distT="0" distB="0" distL="0" distR="0" wp14:anchorId="3FB3D571" wp14:editId="6CC7AEDE">
+          <wp:inline distT="0" distB="0" distL="0" distR="0" wp14:anchorId="47400B29" wp14:editId="7EF904EC">
             <wp:extent cx="5731510" cy="2350135"/>
             <wp:effectExtent l="0" t="0" r="2540" b="0"/>
             <wp:docPr id="1445104916" name="Picture 1" descr="A graph of a number of bicycles&#10;&#10;AI-generated content may be incorrect."/>
@@ -2458,7 +2984,7 @@
                     <pic:cNvPicPr/>
                   </pic:nvPicPr>
                   <pic:blipFill>
-                    <a:blip r:embed="rId11"/>
+                    <a:blip r:embed="rId16"/>
                     <a:stretch>
                       <a:fillRect/>
                     </a:stretch>
@@ -2489,216 +3015,85 @@
         <w:rPr>
           <w:rFonts w:ascii="Times New Roman" w:hAnsi="Times New Roman" w:cs="Times New Roman"/>
         </w:rPr>
-        <w:t>Graph Title: Average Hourly Bicycle Traffic (East vs West)</w:t>
-      </w:r>
-    </w:p>
-    <w:p>
-      <w:pPr>
-        <w:rPr>
-          <w:rFonts w:ascii="Times New Roman" w:hAnsi="Times New Roman" w:cs="Times New Roman"/>
-        </w:rPr>
-      </w:pPr>
-      <w:r>
-        <w:rPr>
-          <w:rFonts w:ascii="Times New Roman" w:hAnsi="Times New Roman" w:cs="Times New Roman"/>
-        </w:rPr>
-        <w:t>Clear Commute Pattern:</w:t>
-      </w:r>
-    </w:p>
-    <w:p>
-      <w:pPr>
-        <w:rPr>
-          <w:rFonts w:ascii="Times New Roman" w:hAnsi="Times New Roman" w:cs="Times New Roman"/>
-        </w:rPr>
-      </w:pPr>
-      <w:r>
-        <w:rPr>
-          <w:rFonts w:ascii="Times New Roman" w:hAnsi="Times New Roman" w:cs="Times New Roman"/>
-        </w:rPr>
-        <w:t>Two peaks: around 8 AM and 5 PM — classic commute times.</w:t>
-      </w:r>
-    </w:p>
-    <w:p>
-      <w:pPr>
-        <w:rPr>
-          <w:rFonts w:ascii="Times New Roman" w:hAnsi="Times New Roman" w:cs="Times New Roman"/>
-        </w:rPr>
-      </w:pPr>
-      <w:r>
-        <w:rPr>
-          <w:rFonts w:ascii="Times New Roman" w:hAnsi="Times New Roman" w:cs="Times New Roman"/>
-        </w:rPr>
-        <w:t>East Sidewalk Is More Popular:</w:t>
-      </w:r>
-    </w:p>
-    <w:p>
-      <w:pPr>
-        <w:rPr>
-          <w:rFonts w:ascii="Times New Roman" w:hAnsi="Times New Roman" w:cs="Times New Roman"/>
-        </w:rPr>
-      </w:pPr>
-      <w:r>
-        <w:rPr>
-          <w:rFonts w:ascii="Times New Roman" w:hAnsi="Times New Roman" w:cs="Times New Roman"/>
-        </w:rPr>
-        <w:t>At all hours — especially during rush hour — the East sidewalk sees higher average traffic.</w:t>
-      </w:r>
-    </w:p>
-    <w:p>
-      <w:pPr>
-        <w:rPr>
-          <w:rFonts w:ascii="Times New Roman" w:hAnsi="Times New Roman" w:cs="Times New Roman"/>
-        </w:rPr>
-      </w:pPr>
-      <w:r>
-        <w:rPr>
-          <w:rFonts w:ascii="Times New Roman" w:hAnsi="Times New Roman" w:cs="Times New Roman"/>
-        </w:rPr>
-        <w:t>Why? It could be:</w:t>
-      </w:r>
-    </w:p>
-    <w:p>
-      <w:pPr>
-        <w:rPr>
-          <w:rFonts w:ascii="Times New Roman" w:hAnsi="Times New Roman" w:cs="Times New Roman"/>
-        </w:rPr>
-      </w:pPr>
-      <w:r>
-        <w:rPr>
-          <w:rFonts w:ascii="Times New Roman" w:hAnsi="Times New Roman" w:cs="Times New Roman"/>
-        </w:rPr>
-        <w:t xml:space="preserve">Easier access to/from bike routes or </w:t>
-      </w:r>
-      <w:proofErr w:type="spellStart"/>
-      <w:r>
-        <w:rPr>
-          <w:rFonts w:ascii="Times New Roman" w:hAnsi="Times New Roman" w:cs="Times New Roman"/>
-        </w:rPr>
-        <w:t>neighborhoods</w:t>
-      </w:r>
-      <w:proofErr w:type="spellEnd"/>
-    </w:p>
-    <w:p>
-      <w:pPr>
-        <w:rPr>
-          <w:rFonts w:ascii="Times New Roman" w:hAnsi="Times New Roman" w:cs="Times New Roman"/>
-        </w:rPr>
-      </w:pPr>
-      <w:r>
-        <w:rPr>
-          <w:rFonts w:ascii="Times New Roman" w:hAnsi="Times New Roman" w:cs="Times New Roman"/>
+        <w:drawing>
+          <wp:inline distT="0" distB="0" distL="0" distR="0" wp14:anchorId="7481D08D" wp14:editId="53BCA42B">
+            <wp:extent cx="5731510" cy="2661920"/>
+            <wp:effectExtent l="0" t="0" r="2540" b="5080"/>
+            <wp:docPr id="2009795951" name="Picture 1" descr="A graph of a graph showing the average number of bicycle traffic&#10;&#10;AI-generated content may be incorrect."/>
+            <wp:cNvGraphicFramePr>
+              <a:graphicFrameLocks xmlns:a="http://schemas.openxmlformats.org/drawingml/2006/main" noChangeAspect="1"/>
+            </wp:cNvGraphicFramePr>
+            <a:graphic xmlns:a="http://schemas.openxmlformats.org/drawingml/2006/main">
+              <a:graphicData uri="http://schemas.openxmlformats.org/drawingml/2006/picture">
+                <pic:pic xmlns:pic="http://schemas.openxmlformats.org/drawingml/2006/picture">
+                  <pic:nvPicPr>
+                    <pic:cNvPr id="2009795951" name="Picture 1" descr="A graph of a graph showing the average number of bicycle traffic&#10;&#10;AI-generated content may be incorrect."/>
+                    <pic:cNvPicPr/>
+                  </pic:nvPicPr>
+                  <pic:blipFill>
+                    <a:blip r:embed="rId17"/>
+                    <a:stretch>
+                      <a:fillRect/>
+                    </a:stretch>
+                  </pic:blipFill>
+                  <pic:spPr>
+                    <a:xfrm>
+                      <a:off x="0" y="0"/>
+                      <a:ext cx="5731510" cy="2661920"/>
+                    </a:xfrm>
+                    <a:prstGeom prst="rect">
+                      <a:avLst/>
+                    </a:prstGeom>
+                  </pic:spPr>
+                </pic:pic>
+              </a:graphicData>
+            </a:graphic>
+          </wp:inline>
+        </w:drawing>
+      </w:r>
+    </w:p>
+    <w:p>
+      <w:pPr>
+        <w:rPr>
+          <w:rFonts w:ascii="Times New Roman" w:hAnsi="Times New Roman" w:cs="Times New Roman"/>
+        </w:rPr>
+      </w:pPr>
+    </w:p>
+    <w:p>
+      <w:pPr>
+        <w:rPr>
+          <w:rFonts w:ascii="Times New Roman" w:hAnsi="Times New Roman" w:cs="Times New Roman"/>
+        </w:rPr>
+      </w:pPr>
+    </w:p>
+    <w:p>
+      <w:pPr>
+        <w:rPr>
+          <w:rFonts w:ascii="Times New Roman" w:hAnsi="Times New Roman" w:cs="Times New Roman"/>
+        </w:rPr>
+      </w:pPr>
+    </w:p>
+    <w:p>
+      <w:pPr>
+        <w:rPr>
+          <w:rFonts w:ascii="Times New Roman" w:hAnsi="Times New Roman" w:cs="Times New Roman"/>
+        </w:rPr>
+      </w:pPr>
+    </w:p>
+    <w:p>
+      <w:pPr>
+        <w:rPr>
+          <w:rFonts w:ascii="Times New Roman" w:hAnsi="Times New Roman" w:cs="Times New Roman"/>
+        </w:rPr>
+      </w:pPr>
+      <w:r>
+        <w:rPr>
+          <w:rFonts w:ascii="Times New Roman" w:hAnsi="Times New Roman" w:cs="Times New Roman"/>
+          <w:noProof/>
         </w:rPr>
         <w:lastRenderedPageBreak/>
-        <w:t>Better infrastructure (e.g., smoother path, better lighting)</w:t>
-      </w:r>
-    </w:p>
-    <w:p>
-      <w:pPr>
-        <w:rPr>
-          <w:rFonts w:ascii="Times New Roman" w:hAnsi="Times New Roman" w:cs="Times New Roman"/>
-        </w:rPr>
-      </w:pPr>
-      <w:r>
-        <w:rPr>
-          <w:rFonts w:ascii="Times New Roman" w:hAnsi="Times New Roman" w:cs="Times New Roman"/>
-        </w:rPr>
-        <w:t>Social patterns (e.g., habit, visibility, bridge slope)</w:t>
-      </w:r>
-    </w:p>
-    <w:p>
-      <w:pPr>
-        <w:rPr>
-          <w:rFonts w:ascii="Times New Roman" w:hAnsi="Times New Roman" w:cs="Times New Roman"/>
-        </w:rPr>
-      </w:pPr>
-      <w:r>
-        <w:rPr>
-          <w:rFonts w:ascii="Times New Roman" w:hAnsi="Times New Roman" w:cs="Times New Roman"/>
-        </w:rPr>
-        <w:t>Planning Insight:</w:t>
-      </w:r>
-    </w:p>
-    <w:p>
-      <w:pPr>
-        <w:rPr>
-          <w:rFonts w:ascii="Times New Roman" w:hAnsi="Times New Roman" w:cs="Times New Roman"/>
-        </w:rPr>
-      </w:pPr>
-      <w:r>
-        <w:rPr>
-          <w:rFonts w:ascii="Times New Roman" w:hAnsi="Times New Roman" w:cs="Times New Roman"/>
-        </w:rPr>
-        <w:t>Even without directional data, this tells urban planners which sidewalk is under more pressure.</w:t>
-      </w:r>
-    </w:p>
-    <w:p>
-      <w:pPr>
-        <w:rPr>
-          <w:rFonts w:ascii="Times New Roman" w:hAnsi="Times New Roman" w:cs="Times New Roman"/>
-        </w:rPr>
-      </w:pPr>
-      <w:r>
-        <w:rPr>
-          <w:rFonts w:ascii="Times New Roman" w:hAnsi="Times New Roman" w:cs="Times New Roman"/>
-        </w:rPr>
-        <w:t>Can inform future upgrades like widening, lighting, or separating traffic types.</w:t>
-      </w:r>
-    </w:p>
-    <w:p>
-      <w:pPr>
-        <w:rPr>
-          <w:rFonts w:ascii="Times New Roman" w:hAnsi="Times New Roman" w:cs="Times New Roman"/>
-        </w:rPr>
-      </w:pPr>
-    </w:p>
-    <w:p>
-      <w:pPr>
-        <w:rPr>
-          <w:rFonts w:ascii="Times New Roman" w:hAnsi="Times New Roman" w:cs="Times New Roman"/>
-        </w:rPr>
-      </w:pPr>
-    </w:p>
-    <w:p>
-      <w:pPr>
-        <w:rPr>
-          <w:rFonts w:ascii="Times New Roman" w:hAnsi="Times New Roman" w:cs="Times New Roman"/>
-        </w:rPr>
-      </w:pPr>
-    </w:p>
-    <w:p>
-      <w:pPr>
-        <w:rPr>
-          <w:rFonts w:ascii="Times New Roman" w:hAnsi="Times New Roman" w:cs="Times New Roman"/>
-        </w:rPr>
-      </w:pPr>
-    </w:p>
-    <w:p>
-      <w:pPr>
-        <w:rPr>
-          <w:rFonts w:ascii="Times New Roman" w:hAnsi="Times New Roman" w:cs="Times New Roman"/>
-        </w:rPr>
-      </w:pPr>
-    </w:p>
-    <w:p>
-      <w:pPr>
-        <w:rPr>
-          <w:rFonts w:ascii="Times New Roman" w:hAnsi="Times New Roman" w:cs="Times New Roman"/>
-        </w:rPr>
-      </w:pPr>
-    </w:p>
-    <w:p>
-      <w:pPr>
-        <w:rPr>
-          <w:rFonts w:ascii="Times New Roman" w:hAnsi="Times New Roman" w:cs="Times New Roman"/>
-        </w:rPr>
-      </w:pPr>
-      <w:r>
-        <w:rPr>
-          <w:rFonts w:ascii="Times New Roman" w:hAnsi="Times New Roman" w:cs="Times New Roman"/>
-          <w:noProof/>
-        </w:rPr>
         <w:drawing>
-          <wp:inline distT="0" distB="0" distL="0" distR="0" wp14:anchorId="1AA5626C" wp14:editId="6EF656DB">
+          <wp:inline distT="0" distB="0" distL="0" distR="0" wp14:anchorId="323EDA8E" wp14:editId="30534723">
             <wp:extent cx="5731510" cy="2796540"/>
             <wp:effectExtent l="0" t="0" r="2540" b="3810"/>
             <wp:docPr id="341476861" name="Picture 1" descr="A graph of a number of people&#10;&#10;AI-generated content may be incorrect."/>
@@ -2713,7 +3108,7 @@
                     <pic:cNvPicPr/>
                   </pic:nvPicPr>
                   <pic:blipFill>
-                    <a:blip r:embed="rId12"/>
+                    <a:blip r:embed="rId18"/>
                     <a:stretch>
                       <a:fillRect/>
                     </a:stretch>
@@ -2744,228 +3139,85 @@
         <w:rPr>
           <w:rFonts w:ascii="Times New Roman" w:hAnsi="Times New Roman" w:cs="Times New Roman"/>
         </w:rPr>
-        <w:t>Key Observations:</w:t>
-      </w:r>
-    </w:p>
-    <w:p>
-      <w:pPr>
-        <w:rPr>
-          <w:rFonts w:ascii="Times New Roman" w:hAnsi="Times New Roman" w:cs="Times New Roman"/>
-        </w:rPr>
-      </w:pPr>
-      <w:r>
-        <w:rPr>
-          <w:rFonts w:ascii="Times New Roman" w:hAnsi="Times New Roman" w:cs="Times New Roman"/>
-        </w:rPr>
-        <w:t>Weekdays = Clear Commute Pattern</w:t>
-      </w:r>
-    </w:p>
-    <w:p>
-      <w:pPr>
-        <w:rPr>
-          <w:rFonts w:ascii="Times New Roman" w:hAnsi="Times New Roman" w:cs="Times New Roman"/>
-        </w:rPr>
-      </w:pPr>
-      <w:r>
-        <w:rPr>
-          <w:rFonts w:ascii="Times New Roman" w:hAnsi="Times New Roman" w:cs="Times New Roman"/>
-        </w:rPr>
-        <w:t>Two distinct traffic peaks:</w:t>
-      </w:r>
-    </w:p>
-    <w:p>
-      <w:pPr>
-        <w:rPr>
-          <w:rFonts w:ascii="Times New Roman" w:hAnsi="Times New Roman" w:cs="Times New Roman"/>
-        </w:rPr>
-      </w:pPr>
-      <w:r>
-        <w:rPr>
-          <w:rFonts w:ascii="Times New Roman" w:hAnsi="Times New Roman" w:cs="Times New Roman"/>
-        </w:rPr>
-        <w:t>Morning (7–9 AM) — sharp spike peaking at 8 AM</w:t>
-      </w:r>
-    </w:p>
-    <w:p>
-      <w:pPr>
-        <w:rPr>
-          <w:rFonts w:ascii="Times New Roman" w:hAnsi="Times New Roman" w:cs="Times New Roman"/>
-        </w:rPr>
-      </w:pPr>
-      <w:r>
-        <w:rPr>
-          <w:rFonts w:ascii="Times New Roman" w:hAnsi="Times New Roman" w:cs="Times New Roman"/>
-        </w:rPr>
-        <w:t>Evening (4–6 PM) — even higher spike, peaking at 5 PM</w:t>
-      </w:r>
-    </w:p>
-    <w:p>
-      <w:pPr>
-        <w:rPr>
-          <w:rFonts w:ascii="Times New Roman" w:hAnsi="Times New Roman" w:cs="Times New Roman"/>
-        </w:rPr>
-      </w:pPr>
-      <w:r>
-        <w:rPr>
-          <w:rFonts w:ascii="Times New Roman" w:hAnsi="Times New Roman" w:cs="Times New Roman"/>
-        </w:rPr>
-        <w:t>Suggests commuting to/from work or school dominates weekday cycling behaviour.</w:t>
-      </w:r>
-    </w:p>
-    <w:p>
-      <w:pPr>
-        <w:rPr>
-          <w:rFonts w:ascii="Times New Roman" w:hAnsi="Times New Roman" w:cs="Times New Roman"/>
-        </w:rPr>
-      </w:pPr>
-      <w:r>
-        <w:rPr>
-          <w:rFonts w:ascii="Times New Roman" w:hAnsi="Times New Roman" w:cs="Times New Roman"/>
-        </w:rPr>
-        <w:t>Weekends = Leisurely Midday Use</w:t>
-      </w:r>
-    </w:p>
-    <w:p>
-      <w:pPr>
-        <w:rPr>
-          <w:rFonts w:ascii="Times New Roman" w:hAnsi="Times New Roman" w:cs="Times New Roman"/>
-        </w:rPr>
-      </w:pPr>
-      <w:r>
-        <w:rPr>
-          <w:rFonts w:ascii="Times New Roman" w:hAnsi="Times New Roman" w:cs="Times New Roman"/>
-        </w:rPr>
-        <w:t>No sharp peaks — instead a gentle, bell-shaped curve.</w:t>
-      </w:r>
-    </w:p>
-    <w:p>
-      <w:pPr>
-        <w:rPr>
-          <w:rFonts w:ascii="Times New Roman" w:hAnsi="Times New Roman" w:cs="Times New Roman"/>
-        </w:rPr>
-      </w:pPr>
-      <w:r>
-        <w:rPr>
-          <w:rFonts w:ascii="Times New Roman" w:hAnsi="Times New Roman" w:cs="Times New Roman"/>
+        <w:drawing>
+          <wp:inline distT="0" distB="0" distL="0" distR="0" wp14:anchorId="4961E36A" wp14:editId="6EA45F69">
+            <wp:extent cx="5731510" cy="2578100"/>
+            <wp:effectExtent l="0" t="0" r="2540" b="0"/>
+            <wp:docPr id="2060754773" name="Picture 1" descr="A graph of a graph&#10;&#10;AI-generated content may be incorrect."/>
+            <wp:cNvGraphicFramePr>
+              <a:graphicFrameLocks xmlns:a="http://schemas.openxmlformats.org/drawingml/2006/main" noChangeAspect="1"/>
+            </wp:cNvGraphicFramePr>
+            <a:graphic xmlns:a="http://schemas.openxmlformats.org/drawingml/2006/main">
+              <a:graphicData uri="http://schemas.openxmlformats.org/drawingml/2006/picture">
+                <pic:pic xmlns:pic="http://schemas.openxmlformats.org/drawingml/2006/picture">
+                  <pic:nvPicPr>
+                    <pic:cNvPr id="2060754773" name="Picture 1" descr="A graph of a graph&#10;&#10;AI-generated content may be incorrect."/>
+                    <pic:cNvPicPr/>
+                  </pic:nvPicPr>
+                  <pic:blipFill>
+                    <a:blip r:embed="rId19"/>
+                    <a:stretch>
+                      <a:fillRect/>
+                    </a:stretch>
+                  </pic:blipFill>
+                  <pic:spPr>
+                    <a:xfrm>
+                      <a:off x="0" y="0"/>
+                      <a:ext cx="5731510" cy="2578100"/>
+                    </a:xfrm>
+                    <a:prstGeom prst="rect">
+                      <a:avLst/>
+                    </a:prstGeom>
+                  </pic:spPr>
+                </pic:pic>
+              </a:graphicData>
+            </a:graphic>
+          </wp:inline>
+        </w:drawing>
+      </w:r>
+    </w:p>
+    <w:p>
+      <w:pPr>
+        <w:rPr>
+          <w:rFonts w:ascii="Times New Roman" w:hAnsi="Times New Roman" w:cs="Times New Roman"/>
+        </w:rPr>
+      </w:pPr>
+    </w:p>
+    <w:p>
+      <w:pPr>
+        <w:rPr>
+          <w:rFonts w:ascii="Times New Roman" w:hAnsi="Times New Roman" w:cs="Times New Roman"/>
+        </w:rPr>
+      </w:pPr>
+    </w:p>
+    <w:p>
+      <w:pPr>
+        <w:rPr>
+          <w:rFonts w:ascii="Times New Roman" w:hAnsi="Times New Roman" w:cs="Times New Roman"/>
+        </w:rPr>
+      </w:pPr>
+    </w:p>
+    <w:p>
+      <w:pPr>
+        <w:rPr>
+          <w:rFonts w:ascii="Times New Roman" w:hAnsi="Times New Roman" w:cs="Times New Roman"/>
+        </w:rPr>
+      </w:pPr>
+    </w:p>
+    <w:p>
+      <w:pPr>
+        <w:rPr>
+          <w:rFonts w:ascii="Times New Roman" w:hAnsi="Times New Roman" w:cs="Times New Roman"/>
+        </w:rPr>
+      </w:pPr>
+      <w:r>
+        <w:rPr>
+          <w:rFonts w:ascii="Times New Roman" w:hAnsi="Times New Roman" w:cs="Times New Roman"/>
+          <w:noProof/>
         </w:rPr>
         <w:lastRenderedPageBreak/>
-        <w:t>Usage climbs slowly from 7 AM, peaks at 1–</w:t>
-      </w:r>
-      <w:proofErr w:type="gramStart"/>
-      <w:r>
-        <w:rPr>
-          <w:rFonts w:ascii="Times New Roman" w:hAnsi="Times New Roman" w:cs="Times New Roman"/>
-        </w:rPr>
-        <w:t>2 PM, and</w:t>
-      </w:r>
-      <w:proofErr w:type="gramEnd"/>
-      <w:r>
-        <w:rPr>
-          <w:rFonts w:ascii="Times New Roman" w:hAnsi="Times New Roman" w:cs="Times New Roman"/>
-        </w:rPr>
-        <w:t xml:space="preserve"> drops off by evening.</w:t>
-      </w:r>
-    </w:p>
-    <w:p>
-      <w:pPr>
-        <w:rPr>
-          <w:rFonts w:ascii="Times New Roman" w:hAnsi="Times New Roman" w:cs="Times New Roman"/>
-        </w:rPr>
-      </w:pPr>
-      <w:r>
-        <w:rPr>
-          <w:rFonts w:ascii="Times New Roman" w:hAnsi="Times New Roman" w:cs="Times New Roman"/>
-        </w:rPr>
-        <w:t>Indicates recreational or casual cycling during daylight hours.</w:t>
-      </w:r>
-    </w:p>
-    <w:p>
-      <w:pPr>
-        <w:rPr>
-          <w:rFonts w:ascii="Times New Roman" w:hAnsi="Times New Roman" w:cs="Times New Roman"/>
-        </w:rPr>
-      </w:pPr>
-      <w:r>
-        <w:rPr>
-          <w:rFonts w:ascii="Times New Roman" w:hAnsi="Times New Roman" w:cs="Times New Roman"/>
-        </w:rPr>
-        <w:t>Infrastructure Insight:</w:t>
-      </w:r>
-    </w:p>
-    <w:p>
-      <w:pPr>
-        <w:rPr>
-          <w:rFonts w:ascii="Times New Roman" w:hAnsi="Times New Roman" w:cs="Times New Roman"/>
-        </w:rPr>
-      </w:pPr>
-      <w:r>
-        <w:rPr>
-          <w:rFonts w:ascii="Times New Roman" w:hAnsi="Times New Roman" w:cs="Times New Roman"/>
-        </w:rPr>
-        <w:t>City planners should prioritize rush hour capacity upgrades on weekdays (signal timing, wider lanes).</w:t>
-      </w:r>
-    </w:p>
-    <w:p>
-      <w:pPr>
-        <w:rPr>
-          <w:rFonts w:ascii="Times New Roman" w:hAnsi="Times New Roman" w:cs="Times New Roman"/>
-        </w:rPr>
-      </w:pPr>
-      <w:r>
-        <w:rPr>
-          <w:rFonts w:ascii="Times New Roman" w:hAnsi="Times New Roman" w:cs="Times New Roman"/>
-        </w:rPr>
-        <w:t>On weekends, invest in recreational infrastructure like scenic cycleways or family-friendly routes.</w:t>
-      </w:r>
-    </w:p>
-    <w:p>
-      <w:pPr>
-        <w:rPr>
-          <w:rFonts w:ascii="Times New Roman" w:hAnsi="Times New Roman" w:cs="Times New Roman"/>
-        </w:rPr>
-      </w:pPr>
-    </w:p>
-    <w:p>
-      <w:pPr>
-        <w:rPr>
-          <w:rFonts w:ascii="Times New Roman" w:hAnsi="Times New Roman" w:cs="Times New Roman"/>
-        </w:rPr>
-      </w:pPr>
-    </w:p>
-    <w:p>
-      <w:pPr>
-        <w:rPr>
-          <w:rFonts w:ascii="Times New Roman" w:hAnsi="Times New Roman" w:cs="Times New Roman"/>
-        </w:rPr>
-      </w:pPr>
-    </w:p>
-    <w:p>
-      <w:pPr>
-        <w:rPr>
-          <w:rFonts w:ascii="Times New Roman" w:hAnsi="Times New Roman" w:cs="Times New Roman"/>
-        </w:rPr>
-      </w:pPr>
-    </w:p>
-    <w:p>
-      <w:pPr>
-        <w:rPr>
-          <w:rFonts w:ascii="Times New Roman" w:hAnsi="Times New Roman" w:cs="Times New Roman"/>
-        </w:rPr>
-      </w:pPr>
-    </w:p>
-    <w:p>
-      <w:pPr>
-        <w:rPr>
-          <w:rFonts w:ascii="Times New Roman" w:hAnsi="Times New Roman" w:cs="Times New Roman"/>
-        </w:rPr>
-      </w:pPr>
-      <w:r>
-        <w:rPr>
-          <w:rFonts w:ascii="Times New Roman" w:hAnsi="Times New Roman" w:cs="Times New Roman"/>
-          <w:noProof/>
-        </w:rPr>
         <w:drawing>
-          <wp:inline distT="0" distB="0" distL="0" distR="0" wp14:anchorId="5C5638C6" wp14:editId="6F44D613">
+          <wp:inline distT="0" distB="0" distL="0" distR="0" wp14:anchorId="05DCE37C" wp14:editId="060FB064">
             <wp:extent cx="5731510" cy="2830195"/>
             <wp:effectExtent l="0" t="0" r="2540" b="8255"/>
             <wp:docPr id="1604604169" name="Picture 1" descr="A graph of blue bars&#10;&#10;AI-generated content may be incorrect."/>
@@ -2980,7 +3232,7 @@
                     <pic:cNvPicPr/>
                   </pic:nvPicPr>
                   <pic:blipFill>
-                    <a:blip r:embed="rId13"/>
+                    <a:blip r:embed="rId20"/>
                     <a:stretch>
                       <a:fillRect/>
                     </a:stretch>
@@ -3011,155 +3263,85 @@
         <w:rPr>
           <w:rFonts w:ascii="Times New Roman" w:hAnsi="Times New Roman" w:cs="Times New Roman"/>
         </w:rPr>
-        <w:t>1.  Total Bicycle Counts by Year (Bar Plot)</w:t>
-      </w:r>
-    </w:p>
-    <w:p>
-      <w:pPr>
-        <w:rPr>
-          <w:rFonts w:ascii="Times New Roman" w:hAnsi="Times New Roman" w:cs="Times New Roman"/>
-        </w:rPr>
-      </w:pPr>
-      <w:r>
-        <w:rPr>
-          <w:rFonts w:ascii="Times New Roman" w:hAnsi="Times New Roman" w:cs="Times New Roman"/>
-        </w:rPr>
-        <w:t>Observations:</w:t>
-      </w:r>
-    </w:p>
-    <w:p>
-      <w:pPr>
-        <w:rPr>
-          <w:rFonts w:ascii="Times New Roman" w:hAnsi="Times New Roman" w:cs="Times New Roman"/>
-        </w:rPr>
-      </w:pPr>
-      <w:r>
-        <w:rPr>
-          <w:rFonts w:ascii="Times New Roman" w:hAnsi="Times New Roman" w:cs="Times New Roman"/>
-        </w:rPr>
-        <w:t>Growth trend from 2012 to 2019, peaking in 2019 (~1.2 million).</w:t>
-      </w:r>
-    </w:p>
-    <w:p>
-      <w:pPr>
-        <w:rPr>
-          <w:rFonts w:ascii="Times New Roman" w:hAnsi="Times New Roman" w:cs="Times New Roman"/>
-        </w:rPr>
-      </w:pPr>
-      <w:r>
-        <w:rPr>
-          <w:rFonts w:ascii="Times New Roman" w:hAnsi="Times New Roman" w:cs="Times New Roman"/>
-        </w:rPr>
-        <w:t>A sharp decline in 2020 and 2021 — likely pandemic-related (remote work, lockdowns).</w:t>
-      </w:r>
-    </w:p>
-    <w:p>
-      <w:pPr>
-        <w:rPr>
-          <w:rFonts w:ascii="Times New Roman" w:hAnsi="Times New Roman" w:cs="Times New Roman"/>
-        </w:rPr>
-      </w:pPr>
-      <w:r>
-        <w:rPr>
-          <w:rFonts w:ascii="Times New Roman" w:hAnsi="Times New Roman" w:cs="Times New Roman"/>
-        </w:rPr>
-        <w:t>Gradual recovery from 2022 to 2024.</w:t>
-      </w:r>
-    </w:p>
-    <w:p>
-      <w:pPr>
-        <w:rPr>
-          <w:rFonts w:ascii="Times New Roman" w:hAnsi="Times New Roman" w:cs="Times New Roman"/>
-        </w:rPr>
-      </w:pPr>
-      <w:r>
-        <w:rPr>
-          <w:rFonts w:ascii="Times New Roman" w:hAnsi="Times New Roman" w:cs="Times New Roman"/>
-        </w:rPr>
-        <w:t>Lower count in 2025 — likely due to incomplete data (only up to June).</w:t>
-      </w:r>
-    </w:p>
-    <w:p>
-      <w:pPr>
-        <w:rPr>
-          <w:rFonts w:ascii="Times New Roman" w:hAnsi="Times New Roman" w:cs="Times New Roman"/>
-        </w:rPr>
-      </w:pPr>
-      <w:r>
-        <w:rPr>
-          <w:rFonts w:ascii="Times New Roman" w:hAnsi="Times New Roman" w:cs="Times New Roman"/>
-        </w:rPr>
-        <w:t>Value for Urban Planners:</w:t>
-      </w:r>
-    </w:p>
-    <w:p>
-      <w:pPr>
-        <w:rPr>
-          <w:rFonts w:ascii="Times New Roman" w:hAnsi="Times New Roman" w:cs="Times New Roman"/>
-        </w:rPr>
-      </w:pPr>
-      <w:r>
-        <w:rPr>
-          <w:rFonts w:ascii="Times New Roman" w:hAnsi="Times New Roman" w:cs="Times New Roman"/>
+        <w:drawing>
+          <wp:inline distT="0" distB="0" distL="0" distR="0" wp14:anchorId="7C922DF3" wp14:editId="06E1F3EF">
+            <wp:extent cx="5731510" cy="2618105"/>
+            <wp:effectExtent l="0" t="0" r="2540" b="0"/>
+            <wp:docPr id="391580744" name="Picture 1" descr="A graph of a number of green bars&#10;&#10;AI-generated content may be incorrect."/>
+            <wp:cNvGraphicFramePr>
+              <a:graphicFrameLocks xmlns:a="http://schemas.openxmlformats.org/drawingml/2006/main" noChangeAspect="1"/>
+            </wp:cNvGraphicFramePr>
+            <a:graphic xmlns:a="http://schemas.openxmlformats.org/drawingml/2006/main">
+              <a:graphicData uri="http://schemas.openxmlformats.org/drawingml/2006/picture">
+                <pic:pic xmlns:pic="http://schemas.openxmlformats.org/drawingml/2006/picture">
+                  <pic:nvPicPr>
+                    <pic:cNvPr id="391580744" name="Picture 1" descr="A graph of a number of green bars&#10;&#10;AI-generated content may be incorrect."/>
+                    <pic:cNvPicPr/>
+                  </pic:nvPicPr>
+                  <pic:blipFill>
+                    <a:blip r:embed="rId21"/>
+                    <a:stretch>
+                      <a:fillRect/>
+                    </a:stretch>
+                  </pic:blipFill>
+                  <pic:spPr>
+                    <a:xfrm>
+                      <a:off x="0" y="0"/>
+                      <a:ext cx="5731510" cy="2618105"/>
+                    </a:xfrm>
+                    <a:prstGeom prst="rect">
+                      <a:avLst/>
+                    </a:prstGeom>
+                  </pic:spPr>
+                </pic:pic>
+              </a:graphicData>
+            </a:graphic>
+          </wp:inline>
+        </w:drawing>
+      </w:r>
+    </w:p>
+    <w:p>
+      <w:pPr>
+        <w:rPr>
+          <w:rFonts w:ascii="Times New Roman" w:hAnsi="Times New Roman" w:cs="Times New Roman"/>
+        </w:rPr>
+      </w:pPr>
+    </w:p>
+    <w:p>
+      <w:pPr>
+        <w:rPr>
+          <w:rFonts w:ascii="Times New Roman" w:hAnsi="Times New Roman" w:cs="Times New Roman"/>
+        </w:rPr>
+      </w:pPr>
+    </w:p>
+    <w:p>
+      <w:pPr>
+        <w:rPr>
+          <w:rFonts w:ascii="Times New Roman" w:hAnsi="Times New Roman" w:cs="Times New Roman"/>
+        </w:rPr>
+      </w:pPr>
+    </w:p>
+    <w:p>
+      <w:pPr>
+        <w:rPr>
+          <w:rFonts w:ascii="Times New Roman" w:hAnsi="Times New Roman" w:cs="Times New Roman"/>
+        </w:rPr>
+      </w:pPr>
+    </w:p>
+    <w:p>
+      <w:pPr>
+        <w:rPr>
+          <w:rFonts w:ascii="Times New Roman" w:hAnsi="Times New Roman" w:cs="Times New Roman"/>
+        </w:rPr>
+      </w:pPr>
+      <w:r>
+        <w:rPr>
+          <w:rFonts w:ascii="Times New Roman" w:hAnsi="Times New Roman" w:cs="Times New Roman"/>
+          <w:noProof/>
         </w:rPr>
         <w:lastRenderedPageBreak/>
-        <w:t>Highlights need to correlate cycling policy/infrastructure with real-world events (e.g., COVID impact).</w:t>
-      </w:r>
-    </w:p>
-    <w:p>
-      <w:pPr>
-        <w:rPr>
-          <w:rFonts w:ascii="Times New Roman" w:hAnsi="Times New Roman" w:cs="Times New Roman"/>
-        </w:rPr>
-      </w:pPr>
-      <w:r>
-        <w:rPr>
-          <w:rFonts w:ascii="Times New Roman" w:hAnsi="Times New Roman" w:cs="Times New Roman"/>
-        </w:rPr>
-        <w:t>Indicates general growth trend in cycling pre-pandemic, justifying continued investment.</w:t>
-      </w:r>
-    </w:p>
-    <w:p>
-      <w:pPr>
-        <w:rPr>
-          <w:rFonts w:ascii="Times New Roman" w:hAnsi="Times New Roman" w:cs="Times New Roman"/>
-        </w:rPr>
-      </w:pPr>
-    </w:p>
-    <w:p>
-      <w:pPr>
-        <w:rPr>
-          <w:rFonts w:ascii="Times New Roman" w:hAnsi="Times New Roman" w:cs="Times New Roman"/>
-        </w:rPr>
-      </w:pPr>
-    </w:p>
-    <w:p>
-      <w:pPr>
-        <w:rPr>
-          <w:rFonts w:ascii="Times New Roman" w:hAnsi="Times New Roman" w:cs="Times New Roman"/>
-        </w:rPr>
-      </w:pPr>
-    </w:p>
-    <w:p>
-      <w:pPr>
-        <w:rPr>
-          <w:rFonts w:ascii="Times New Roman" w:hAnsi="Times New Roman" w:cs="Times New Roman"/>
-        </w:rPr>
-      </w:pPr>
-    </w:p>
-    <w:p>
-      <w:pPr>
-        <w:rPr>
-          <w:rFonts w:ascii="Times New Roman" w:hAnsi="Times New Roman" w:cs="Times New Roman"/>
-        </w:rPr>
-      </w:pPr>
-      <w:r>
-        <w:rPr>
-          <w:rFonts w:ascii="Times New Roman" w:hAnsi="Times New Roman" w:cs="Times New Roman"/>
-          <w:noProof/>
-        </w:rPr>
         <w:drawing>
-          <wp:inline distT="0" distB="0" distL="0" distR="0" wp14:anchorId="524BE31C" wp14:editId="61164232">
+          <wp:inline distT="0" distB="0" distL="0" distR="0" wp14:anchorId="22EEA37A" wp14:editId="38024D2C">
             <wp:extent cx="5731510" cy="2921635"/>
             <wp:effectExtent l="0" t="0" r="2540" b="0"/>
             <wp:docPr id="1295103145" name="Picture 1" descr="A graph showing a number of rectangles&#10;&#10;AI-generated content may be incorrect."/>
@@ -3174,7 +3356,7 @@
                     <pic:cNvPicPr/>
                   </pic:nvPicPr>
                   <pic:blipFill>
-                    <a:blip r:embed="rId14"/>
+                    <a:blip r:embed="rId22"/>
                     <a:stretch>
                       <a:fillRect/>
                     </a:stretch>
@@ -3201,215 +3383,6 @@
           <w:rFonts w:ascii="Times New Roman" w:hAnsi="Times New Roman" w:cs="Times New Roman"/>
         </w:rPr>
       </w:pPr>
-      <w:r>
-        <w:rPr>
-          <w:rFonts w:ascii="Times New Roman" w:hAnsi="Times New Roman" w:cs="Times New Roman"/>
-        </w:rPr>
-        <w:t>2. Hourly vs Weekday Heatmap</w:t>
-      </w:r>
-    </w:p>
-    <w:p>
-      <w:pPr>
-        <w:rPr>
-          <w:rFonts w:ascii="Times New Roman" w:hAnsi="Times New Roman" w:cs="Times New Roman"/>
-        </w:rPr>
-      </w:pPr>
-      <w:r>
-        <w:rPr>
-          <w:rFonts w:ascii="Times New Roman" w:hAnsi="Times New Roman" w:cs="Times New Roman"/>
-        </w:rPr>
-        <w:t>Observations:</w:t>
-      </w:r>
-    </w:p>
-    <w:p>
-      <w:pPr>
-        <w:rPr>
-          <w:rFonts w:ascii="Times New Roman" w:hAnsi="Times New Roman" w:cs="Times New Roman"/>
-        </w:rPr>
-      </w:pPr>
-      <w:r>
-        <w:rPr>
-          <w:rFonts w:ascii="Times New Roman" w:hAnsi="Times New Roman" w:cs="Times New Roman"/>
-        </w:rPr>
-        <w:t>Weekdays: Strong blue hotspots at 8 AM and 5–6 PM (commute hours).</w:t>
-      </w:r>
-    </w:p>
-    <w:p>
-      <w:pPr>
-        <w:rPr>
-          <w:rFonts w:ascii="Times New Roman" w:hAnsi="Times New Roman" w:cs="Times New Roman"/>
-        </w:rPr>
-      </w:pPr>
-      <w:r>
-        <w:rPr>
-          <w:rFonts w:ascii="Times New Roman" w:hAnsi="Times New Roman" w:cs="Times New Roman"/>
-        </w:rPr>
-        <w:t>Weekends: Lighter, flatter activity throughout the day.</w:t>
-      </w:r>
-    </w:p>
-    <w:p>
-      <w:pPr>
-        <w:rPr>
-          <w:rFonts w:ascii="Times New Roman" w:hAnsi="Times New Roman" w:cs="Times New Roman"/>
-        </w:rPr>
-      </w:pPr>
-      <w:r>
-        <w:rPr>
-          <w:rFonts w:ascii="Times New Roman" w:hAnsi="Times New Roman" w:cs="Times New Roman"/>
-        </w:rPr>
-        <w:t>Tuesday &amp; Wednesday show the highest weekday peaks.</w:t>
-      </w:r>
-    </w:p>
-    <w:p>
-      <w:pPr>
-        <w:rPr>
-          <w:rFonts w:ascii="Times New Roman" w:hAnsi="Times New Roman" w:cs="Times New Roman"/>
-        </w:rPr>
-      </w:pPr>
-      <w:r>
-        <w:rPr>
-          <w:rFonts w:ascii="Times New Roman" w:hAnsi="Times New Roman" w:cs="Times New Roman"/>
-        </w:rPr>
-        <w:t>Value for Urban Planners:</w:t>
-      </w:r>
-    </w:p>
-    <w:p>
-      <w:pPr>
-        <w:rPr>
-          <w:rFonts w:ascii="Times New Roman" w:hAnsi="Times New Roman" w:cs="Times New Roman"/>
-        </w:rPr>
-      </w:pPr>
-      <w:r>
-        <w:rPr>
-          <w:rFonts w:ascii="Times New Roman" w:hAnsi="Times New Roman" w:cs="Times New Roman"/>
-        </w:rPr>
-        <w:t>Reinforces earlier charts — visual clarity of rush hour pressure.</w:t>
-      </w:r>
-    </w:p>
-    <w:p>
-      <w:pPr>
-        <w:rPr>
-          <w:rFonts w:ascii="Times New Roman" w:hAnsi="Times New Roman" w:cs="Times New Roman"/>
-        </w:rPr>
-      </w:pPr>
-      <w:r>
-        <w:rPr>
-          <w:rFonts w:ascii="Times New Roman" w:hAnsi="Times New Roman" w:cs="Times New Roman"/>
-        </w:rPr>
-        <w:t>Easily conveys time-based congestion to stakeholders unfamiliar with line charts.</w:t>
-      </w:r>
-    </w:p>
-    <w:p>
-      <w:pPr>
-        <w:rPr>
-          <w:rFonts w:ascii="Times New Roman" w:hAnsi="Times New Roman" w:cs="Times New Roman"/>
-        </w:rPr>
-      </w:pPr>
-    </w:p>
-    <w:p>
-      <w:pPr>
-        <w:rPr>
-          <w:rFonts w:ascii="Times New Roman" w:hAnsi="Times New Roman" w:cs="Times New Roman"/>
-        </w:rPr>
-      </w:pPr>
-    </w:p>
-    <w:p>
-      <w:pPr>
-        <w:rPr>
-          <w:rFonts w:ascii="Times New Roman" w:hAnsi="Times New Roman" w:cs="Times New Roman"/>
-        </w:rPr>
-      </w:pPr>
-    </w:p>
-    <w:p>
-      <w:pPr>
-        <w:rPr>
-          <w:rFonts w:ascii="Times New Roman" w:hAnsi="Times New Roman" w:cs="Times New Roman"/>
-        </w:rPr>
-      </w:pPr>
-    </w:p>
-    <w:p>
-      <w:pPr>
-        <w:rPr>
-          <w:rFonts w:ascii="Times New Roman" w:hAnsi="Times New Roman" w:cs="Times New Roman"/>
-        </w:rPr>
-      </w:pPr>
-    </w:p>
-    <w:p>
-      <w:pPr>
-        <w:rPr>
-          <w:rFonts w:ascii="Times New Roman" w:hAnsi="Times New Roman" w:cs="Times New Roman"/>
-        </w:rPr>
-      </w:pPr>
-    </w:p>
-    <w:p>
-      <w:pPr>
-        <w:rPr>
-          <w:rFonts w:ascii="Times New Roman" w:hAnsi="Times New Roman" w:cs="Times New Roman"/>
-        </w:rPr>
-      </w:pPr>
-    </w:p>
-    <w:p>
-      <w:pPr>
-        <w:rPr>
-          <w:rFonts w:ascii="Times New Roman" w:hAnsi="Times New Roman" w:cs="Times New Roman"/>
-        </w:rPr>
-      </w:pPr>
-    </w:p>
-    <w:p>
-      <w:pPr>
-        <w:rPr>
-          <w:rFonts w:ascii="Times New Roman" w:hAnsi="Times New Roman" w:cs="Times New Roman"/>
-        </w:rPr>
-      </w:pPr>
-    </w:p>
-    <w:p>
-      <w:pPr>
-        <w:rPr>
-          <w:rFonts w:ascii="Times New Roman" w:hAnsi="Times New Roman" w:cs="Times New Roman"/>
-        </w:rPr>
-      </w:pPr>
-    </w:p>
-    <w:p>
-      <w:pPr>
-        <w:pStyle w:val="Heading1"/>
-        <w:rPr>
-          <w:rFonts w:ascii="Times New Roman" w:hAnsi="Times New Roman" w:cs="Times New Roman"/>
-          <w:sz w:val="24"/>
-          <w:szCs w:val="24"/>
-        </w:rPr>
-      </w:pPr>
-      <w:bookmarkStart w:id="1" w:name="_Toc180926084"/>
-      <w:r>
-        <w:rPr>
-          <w:rFonts w:ascii="Times New Roman" w:hAnsi="Times New Roman" w:cs="Times New Roman"/>
-          <w:sz w:val="24"/>
-          <w:szCs w:val="24"/>
-        </w:rPr>
-        <w:t>Introduction:</w:t>
-      </w:r>
-      <w:bookmarkEnd w:id="1"/>
-      <w:r>
-        <w:rPr>
-          <w:rFonts w:ascii="Times New Roman" w:hAnsi="Times New Roman" w:cs="Times New Roman"/>
-          <w:sz w:val="24"/>
-          <w:szCs w:val="24"/>
-        </w:rPr>
-        <w:t xml:space="preserve"> </w:t>
-      </w:r>
-    </w:p>
-    <w:p>
-      <w:pPr>
-        <w:rPr>
-          <w:rFonts w:ascii="Times New Roman" w:hAnsi="Times New Roman" w:cs="Times New Roman"/>
-        </w:rPr>
-      </w:pPr>
-      <w:bookmarkStart w:id="2" w:name="_Toc180926085"/>
-      <w:r>
-        <w:rPr>
-          <w:rFonts w:ascii="Times New Roman" w:hAnsi="Times New Roman" w:cs="Times New Roman"/>
-        </w:rPr>
-        <w:t xml:space="preserve">Section </w:t>
-      </w:r>
     </w:p>
     <w:p>
       <w:pPr>
@@ -3428,135 +3401,6 @@
         <w:rPr>
           <w:rFonts w:ascii="Times New Roman" w:hAnsi="Times New Roman" w:cs="Times New Roman"/>
           <w:noProof/>
-        </w:rPr>
-        <w:drawing>
-          <wp:inline distT="0" distB="0" distL="0" distR="0" wp14:anchorId="537F9E47" wp14:editId="48A59831">
-            <wp:extent cx="5731510" cy="3129280"/>
-            <wp:effectExtent l="0" t="0" r="2540" b="0"/>
-            <wp:docPr id="324324974" name="Picture 1" descr="A screenshot of a computer program&#10;&#10;AI-generated content may be incorrect."/>
-            <wp:cNvGraphicFramePr>
-              <a:graphicFrameLocks xmlns:a="http://schemas.openxmlformats.org/drawingml/2006/main" noChangeAspect="1"/>
-            </wp:cNvGraphicFramePr>
-            <a:graphic xmlns:a="http://schemas.openxmlformats.org/drawingml/2006/main">
-              <a:graphicData uri="http://schemas.openxmlformats.org/drawingml/2006/picture">
-                <pic:pic xmlns:pic="http://schemas.openxmlformats.org/drawingml/2006/picture">
-                  <pic:nvPicPr>
-                    <pic:cNvPr id="324324974" name="Picture 1" descr="A screenshot of a computer program&#10;&#10;AI-generated content may be incorrect."/>
-                    <pic:cNvPicPr/>
-                  </pic:nvPicPr>
-                  <pic:blipFill>
-                    <a:blip r:embed="rId15"/>
-                    <a:stretch>
-                      <a:fillRect/>
-                    </a:stretch>
-                  </pic:blipFill>
-                  <pic:spPr>
-                    <a:xfrm>
-                      <a:off x="0" y="0"/>
-                      <a:ext cx="5731510" cy="3129280"/>
-                    </a:xfrm>
-                    <a:prstGeom prst="rect">
-                      <a:avLst/>
-                    </a:prstGeom>
-                  </pic:spPr>
-                </pic:pic>
-              </a:graphicData>
-            </a:graphic>
-          </wp:inline>
-        </w:drawing>
-      </w:r>
-    </w:p>
-    <w:p>
-      <w:pPr>
-        <w:pStyle w:val="Heading1"/>
-        <w:rPr>
-          <w:rFonts w:ascii="Times New Roman" w:hAnsi="Times New Roman" w:cs="Times New Roman"/>
-          <w:sz w:val="24"/>
-          <w:szCs w:val="24"/>
-        </w:rPr>
-      </w:pPr>
-      <w:r>
-        <w:rPr>
-          <w:rFonts w:ascii="Times New Roman" w:hAnsi="Times New Roman" w:cs="Times New Roman"/>
-          <w:sz w:val="24"/>
-          <w:szCs w:val="24"/>
-        </w:rPr>
-        <w:t>Objectives:</w:t>
-      </w:r>
-      <w:bookmarkEnd w:id="2"/>
-      <w:r>
-        <w:rPr>
-          <w:rFonts w:ascii="Times New Roman" w:hAnsi="Times New Roman" w:cs="Times New Roman"/>
-          <w:sz w:val="24"/>
-          <w:szCs w:val="24"/>
-        </w:rPr>
-        <w:t xml:space="preserve"> </w:t>
-      </w:r>
-    </w:p>
-    <w:p>
-      <w:pPr>
-        <w:rPr>
-          <w:rFonts w:ascii="Times New Roman" w:hAnsi="Times New Roman" w:cs="Times New Roman"/>
-        </w:rPr>
-      </w:pPr>
-      <w:r>
-        <w:rPr>
-          <w:rFonts w:ascii="Times New Roman" w:hAnsi="Times New Roman" w:cs="Times New Roman"/>
-        </w:rPr>
-        <w:t xml:space="preserve">Section </w:t>
-      </w:r>
-    </w:p>
-    <w:p>
-      <w:pPr>
-        <w:pStyle w:val="Heading1"/>
-        <w:rPr>
-          <w:rFonts w:ascii="Times New Roman" w:hAnsi="Times New Roman" w:cs="Times New Roman"/>
-          <w:sz w:val="24"/>
-          <w:szCs w:val="24"/>
-        </w:rPr>
-      </w:pPr>
-      <w:bookmarkStart w:id="3" w:name="_Toc180926086"/>
-      <w:r>
-        <w:rPr>
-          <w:rFonts w:ascii="Times New Roman" w:hAnsi="Times New Roman" w:cs="Times New Roman"/>
-          <w:sz w:val="24"/>
-          <w:szCs w:val="24"/>
-        </w:rPr>
-        <w:t>Problem Definition:</w:t>
-      </w:r>
-      <w:bookmarkEnd w:id="3"/>
-      <w:r>
-        <w:rPr>
-          <w:rFonts w:ascii="Times New Roman" w:hAnsi="Times New Roman" w:cs="Times New Roman"/>
-          <w:sz w:val="24"/>
-          <w:szCs w:val="24"/>
-        </w:rPr>
-        <w:t xml:space="preserve"> </w:t>
-      </w:r>
-    </w:p>
-    <w:p>
-      <w:pPr>
-        <w:rPr>
-          <w:rFonts w:ascii="Times New Roman" w:hAnsi="Times New Roman" w:cs="Times New Roman"/>
-        </w:rPr>
-      </w:pPr>
-      <w:bookmarkStart w:id="4" w:name="_Toc180926087"/>
-      <w:r>
-        <w:rPr>
-          <w:rFonts w:ascii="Times New Roman" w:hAnsi="Times New Roman" w:cs="Times New Roman"/>
-        </w:rPr>
-        <w:t xml:space="preserve">Section </w:t>
-      </w:r>
-    </w:p>
-    <w:p>
-      <w:pPr>
-        <w:rPr>
-          <w:rFonts w:ascii="Times New Roman" w:hAnsi="Times New Roman" w:cs="Times New Roman"/>
-        </w:rPr>
-      </w:pPr>
-      <w:r>
-        <w:rPr>
-          <w:rFonts w:ascii="Times New Roman" w:hAnsi="Times New Roman" w:cs="Times New Roman"/>
         </w:rPr>
         <w:lastRenderedPageBreak/>
         <w:drawing>
@@ -3575,7 +3419,7 @@
                     <pic:cNvPicPr/>
                   </pic:nvPicPr>
                   <pic:blipFill>
-                    <a:blip r:embed="rId16"/>
+                    <a:blip r:embed="rId23"/>
                     <a:stretch>
                       <a:fillRect/>
                     </a:stretch>
@@ -3605,6 +3449,7 @@
       <w:r>
         <w:rPr>
           <w:rFonts w:ascii="Times New Roman" w:hAnsi="Times New Roman" w:cs="Times New Roman"/>
+          <w:noProof/>
         </w:rPr>
         <w:lastRenderedPageBreak/>
         <w:drawing>
@@ -3623,7 +3468,7 @@
                     <pic:cNvPicPr/>
                   </pic:nvPicPr>
                   <pic:blipFill>
-                    <a:blip r:embed="rId17"/>
+                    <a:blip r:embed="rId24"/>
                     <a:stretch>
                       <a:fillRect/>
                     </a:stretch>
@@ -3653,21 +3498,30 @@
           <w:szCs w:val="24"/>
         </w:rPr>
       </w:pPr>
+      <w:bookmarkStart w:id="4" w:name="_Toc204248796"/>
       <w:r>
         <w:rPr>
           <w:rFonts w:ascii="Times New Roman" w:hAnsi="Times New Roman" w:cs="Times New Roman"/>
           <w:sz w:val="24"/>
           <w:szCs w:val="24"/>
         </w:rPr>
-        <w:t>Scope:</w:t>
-      </w:r>
-      <w:bookmarkEnd w:id="4"/>
+        <w:t>Interactivity and Functionality</w:t>
+      </w:r>
       <w:r>
         <w:rPr>
           <w:rFonts w:ascii="Times New Roman" w:hAnsi="Times New Roman" w:cs="Times New Roman"/>
           <w:sz w:val="24"/>
           <w:szCs w:val="24"/>
         </w:rPr>
+        <w:t>:</w:t>
+      </w:r>
+      <w:bookmarkEnd w:id="4"/>
+      <w:r>
+        <w:rPr>
+          <w:rFonts w:ascii="Times New Roman" w:hAnsi="Times New Roman" w:cs="Times New Roman"/>
+          <w:sz w:val="24"/>
+          <w:szCs w:val="24"/>
+        </w:rPr>
         <w:t xml:space="preserve"> </w:t>
       </w:r>
     </w:p>
@@ -3677,7 +3531,6 @@
           <w:rFonts w:ascii="Times New Roman" w:hAnsi="Times New Roman" w:cs="Times New Roman"/>
         </w:rPr>
       </w:pPr>
-      <w:bookmarkStart w:id="5" w:name="_Toc180926088"/>
       <w:r>
         <w:rPr>
           <w:rFonts w:ascii="Times New Roman" w:hAnsi="Times New Roman" w:cs="Times New Roman"/>
@@ -3685,7 +3538,6 @@
         <w:t xml:space="preserve">Section </w:t>
       </w:r>
     </w:p>
-    <w:bookmarkEnd w:id="5"/>
     <w:p>
       <w:pPr>
         <w:rPr>
@@ -3696,6 +3548,55 @@
     </w:p>
     <w:p>
       <w:pPr>
+        <w:pStyle w:val="Heading1"/>
+        <w:rPr>
+          <w:rFonts w:ascii="Times New Roman" w:hAnsi="Times New Roman" w:cs="Times New Roman"/>
+          <w:sz w:val="24"/>
+          <w:szCs w:val="24"/>
+        </w:rPr>
+      </w:pPr>
+      <w:bookmarkStart w:id="5" w:name="_Toc204248797"/>
+      <w:r>
+        <w:rPr>
+          <w:rFonts w:ascii="Times New Roman" w:hAnsi="Times New Roman" w:cs="Times New Roman"/>
+          <w:sz w:val="24"/>
+          <w:szCs w:val="24"/>
+        </w:rPr>
+        <w:t>Interpretation and Justification</w:t>
+      </w:r>
+      <w:r>
+        <w:rPr>
+          <w:rFonts w:ascii="Times New Roman" w:hAnsi="Times New Roman" w:cs="Times New Roman"/>
+          <w:sz w:val="24"/>
+          <w:szCs w:val="24"/>
+        </w:rPr>
+        <w:t>:</w:t>
+      </w:r>
+      <w:bookmarkEnd w:id="5"/>
+      <w:r>
+        <w:rPr>
+          <w:rFonts w:ascii="Times New Roman" w:hAnsi="Times New Roman" w:cs="Times New Roman"/>
+          <w:sz w:val="24"/>
+          <w:szCs w:val="24"/>
+        </w:rPr>
+        <w:t xml:space="preserve"> </w:t>
+      </w:r>
+    </w:p>
+    <w:p>
+      <w:pPr>
+        <w:rPr>
+          <w:rFonts w:ascii="Times New Roman" w:hAnsi="Times New Roman" w:cs="Times New Roman"/>
+        </w:rPr>
+      </w:pPr>
+      <w:r>
+        <w:rPr>
+          <w:rFonts w:ascii="Times New Roman" w:hAnsi="Times New Roman" w:cs="Times New Roman"/>
+        </w:rPr>
+        <w:t xml:space="preserve">Section </w:t>
+      </w:r>
+    </w:p>
+    <w:p>
+      <w:pPr>
         <w:rPr>
           <w:b/>
           <w:bCs/>
@@ -3704,6 +3605,55 @@
     </w:p>
     <w:p>
       <w:pPr>
+        <w:pStyle w:val="Heading1"/>
+        <w:rPr>
+          <w:rFonts w:ascii="Times New Roman" w:hAnsi="Times New Roman" w:cs="Times New Roman"/>
+          <w:sz w:val="24"/>
+          <w:szCs w:val="24"/>
+        </w:rPr>
+      </w:pPr>
+      <w:bookmarkStart w:id="6" w:name="_Toc204248798"/>
+      <w:r>
+        <w:rPr>
+          <w:rFonts w:ascii="Times New Roman" w:hAnsi="Times New Roman" w:cs="Times New Roman"/>
+          <w:sz w:val="24"/>
+          <w:szCs w:val="24"/>
+        </w:rPr>
+        <w:t>Future Work</w:t>
+      </w:r>
+      <w:r>
+        <w:rPr>
+          <w:rFonts w:ascii="Times New Roman" w:hAnsi="Times New Roman" w:cs="Times New Roman"/>
+          <w:sz w:val="24"/>
+          <w:szCs w:val="24"/>
+        </w:rPr>
+        <w:t>:</w:t>
+      </w:r>
+      <w:bookmarkEnd w:id="6"/>
+      <w:r>
+        <w:rPr>
+          <w:rFonts w:ascii="Times New Roman" w:hAnsi="Times New Roman" w:cs="Times New Roman"/>
+          <w:sz w:val="24"/>
+          <w:szCs w:val="24"/>
+        </w:rPr>
+        <w:t xml:space="preserve"> </w:t>
+      </w:r>
+    </w:p>
+    <w:p>
+      <w:pPr>
+        <w:rPr>
+          <w:rFonts w:ascii="Times New Roman" w:hAnsi="Times New Roman" w:cs="Times New Roman"/>
+        </w:rPr>
+      </w:pPr>
+      <w:r>
+        <w:rPr>
+          <w:rFonts w:ascii="Times New Roman" w:hAnsi="Times New Roman" w:cs="Times New Roman"/>
+        </w:rPr>
+        <w:t xml:space="preserve">Section </w:t>
+      </w:r>
+    </w:p>
+    <w:p>
+      <w:pPr>
         <w:rPr>
           <w:b/>
           <w:bCs/>
@@ -3719,16 +3669,90 @@
           <w:szCs w:val="24"/>
         </w:rPr>
       </w:pPr>
-      <w:bookmarkStart w:id="6" w:name="_Toc180926091"/>
+      <w:bookmarkStart w:id="7" w:name="_Toc204248799"/>
       <w:r>
         <w:rPr>
           <w:rFonts w:ascii="Times New Roman" w:hAnsi="Times New Roman" w:cs="Times New Roman"/>
           <w:sz w:val="24"/>
           <w:szCs w:val="24"/>
         </w:rPr>
+        <w:lastRenderedPageBreak/>
+        <w:t>Contribution and Reflection</w:t>
+      </w:r>
+      <w:r>
+        <w:rPr>
+          <w:rFonts w:ascii="Times New Roman" w:hAnsi="Times New Roman" w:cs="Times New Roman"/>
+          <w:sz w:val="24"/>
+          <w:szCs w:val="24"/>
+        </w:rPr>
+        <w:t>:</w:t>
+      </w:r>
+      <w:bookmarkEnd w:id="7"/>
+      <w:r>
+        <w:rPr>
+          <w:rFonts w:ascii="Times New Roman" w:hAnsi="Times New Roman" w:cs="Times New Roman"/>
+          <w:sz w:val="24"/>
+          <w:szCs w:val="24"/>
+        </w:rPr>
+        <w:t xml:space="preserve"> </w:t>
+      </w:r>
+    </w:p>
+    <w:p>
+      <w:pPr>
+        <w:rPr>
+          <w:rFonts w:ascii="Times New Roman" w:hAnsi="Times New Roman" w:cs="Times New Roman"/>
+        </w:rPr>
+      </w:pPr>
+      <w:r>
+        <w:rPr>
+          <w:rFonts w:ascii="Times New Roman" w:hAnsi="Times New Roman" w:cs="Times New Roman"/>
+        </w:rPr>
+        <w:t xml:space="preserve">Section </w:t>
+      </w:r>
+    </w:p>
+    <w:p>
+      <w:pPr>
+        <w:rPr>
+          <w:b/>
+          <w:bCs/>
+        </w:rPr>
+      </w:pPr>
+    </w:p>
+    <w:p>
+      <w:pPr>
+        <w:rPr>
+          <w:b/>
+          <w:bCs/>
+        </w:rPr>
+      </w:pPr>
+    </w:p>
+    <w:p>
+      <w:pPr>
+        <w:rPr>
+          <w:b/>
+          <w:bCs/>
+        </w:rPr>
+      </w:pPr>
+    </w:p>
+    <w:p>
+      <w:pPr>
+        <w:pStyle w:val="Heading1"/>
+        <w:rPr>
+          <w:rFonts w:ascii="Times New Roman" w:hAnsi="Times New Roman" w:cs="Times New Roman"/>
+          <w:sz w:val="24"/>
+          <w:szCs w:val="24"/>
+        </w:rPr>
+      </w:pPr>
+      <w:bookmarkStart w:id="8" w:name="_Toc204248800"/>
+      <w:r>
+        <w:rPr>
+          <w:rFonts w:ascii="Times New Roman" w:hAnsi="Times New Roman" w:cs="Times New Roman"/>
+          <w:sz w:val="24"/>
+          <w:szCs w:val="24"/>
+        </w:rPr>
         <w:t>Appendix 1</w:t>
       </w:r>
-      <w:bookmarkEnd w:id="6"/>
+      <w:bookmarkEnd w:id="8"/>
     </w:p>
     <w:p>
       <w:r>
@@ -6432,6 +6456,119 @@
     </w:lvl>
   </w:abstractNum>
   <w:abstractNum w:abstractNumId="20" w15:restartNumberingAfterBreak="0">
+    <w:nsid w:val="62576C09"/>
+    <w:multiLevelType w:val="hybridMultilevel"/>
+    <w:tmpl w:val="CEF2D5CA"/>
+    <w:lvl w:ilvl="0" w:tplc="18090001">
+      <w:start w:val="1"/>
+      <w:numFmt w:val="bullet"/>
+      <w:lvlText w:val=""/>
+      <w:lvlJc w:val="left"/>
+      <w:pPr>
+        <w:ind w:left="720" w:hanging="360"/>
+      </w:pPr>
+      <w:rPr>
+        <w:rFonts w:ascii="Symbol" w:hAnsi="Symbol" w:hint="default"/>
+      </w:rPr>
+    </w:lvl>
+    <w:lvl w:ilvl="1" w:tplc="18090003" w:tentative="1">
+      <w:start w:val="1"/>
+      <w:numFmt w:val="bullet"/>
+      <w:lvlText w:val="o"/>
+      <w:lvlJc w:val="left"/>
+      <w:pPr>
+        <w:ind w:left="1440" w:hanging="360"/>
+      </w:pPr>
+      <w:rPr>
+        <w:rFonts w:ascii="Courier New" w:hAnsi="Courier New" w:cs="Courier New" w:hint="default"/>
+      </w:rPr>
+    </w:lvl>
+    <w:lvl w:ilvl="2" w:tplc="18090005" w:tentative="1">
+      <w:start w:val="1"/>
+      <w:numFmt w:val="bullet"/>
+      <w:lvlText w:val=""/>
+      <w:lvlJc w:val="left"/>
+      <w:pPr>
+        <w:ind w:left="2160" w:hanging="360"/>
+      </w:pPr>
+      <w:rPr>
+        <w:rFonts w:ascii="Wingdings" w:hAnsi="Wingdings" w:hint="default"/>
+      </w:rPr>
+    </w:lvl>
+    <w:lvl w:ilvl="3" w:tplc="18090001" w:tentative="1">
+      <w:start w:val="1"/>
+      <w:numFmt w:val="bullet"/>
+      <w:lvlText w:val=""/>
+      <w:lvlJc w:val="left"/>
+      <w:pPr>
+        <w:ind w:left="2880" w:hanging="360"/>
+      </w:pPr>
+      <w:rPr>
+        <w:rFonts w:ascii="Symbol" w:hAnsi="Symbol" w:hint="default"/>
+      </w:rPr>
+    </w:lvl>
+    <w:lvl w:ilvl="4" w:tplc="18090003" w:tentative="1">
+      <w:start w:val="1"/>
+      <w:numFmt w:val="bullet"/>
+      <w:lvlText w:val="o"/>
+      <w:lvlJc w:val="left"/>
+      <w:pPr>
+        <w:ind w:left="3600" w:hanging="360"/>
+      </w:pPr>
+      <w:rPr>
+        <w:rFonts w:ascii="Courier New" w:hAnsi="Courier New" w:cs="Courier New" w:hint="default"/>
+      </w:rPr>
+    </w:lvl>
+    <w:lvl w:ilvl="5" w:tplc="18090005" w:tentative="1">
+      <w:start w:val="1"/>
+      <w:numFmt w:val="bullet"/>
+      <w:lvlText w:val=""/>
+      <w:lvlJc w:val="left"/>
+      <w:pPr>
+        <w:ind w:left="4320" w:hanging="360"/>
+      </w:pPr>
+      <w:rPr>
+        <w:rFonts w:ascii="Wingdings" w:hAnsi="Wingdings" w:hint="default"/>
+      </w:rPr>
+    </w:lvl>
+    <w:lvl w:ilvl="6" w:tplc="18090001" w:tentative="1">
+      <w:start w:val="1"/>
+      <w:numFmt w:val="bullet"/>
+      <w:lvlText w:val=""/>
+      <w:lvlJc w:val="left"/>
+      <w:pPr>
+        <w:ind w:left="5040" w:hanging="360"/>
+      </w:pPr>
+      <w:rPr>
+        <w:rFonts w:ascii="Symbol" w:hAnsi="Symbol" w:hint="default"/>
+      </w:rPr>
+    </w:lvl>
+    <w:lvl w:ilvl="7" w:tplc="18090003" w:tentative="1">
+      <w:start w:val="1"/>
+      <w:numFmt w:val="bullet"/>
+      <w:lvlText w:val="o"/>
+      <w:lvlJc w:val="left"/>
+      <w:pPr>
+        <w:ind w:left="5760" w:hanging="360"/>
+      </w:pPr>
+      <w:rPr>
+        <w:rFonts w:ascii="Courier New" w:hAnsi="Courier New" w:cs="Courier New" w:hint="default"/>
+      </w:rPr>
+    </w:lvl>
+    <w:lvl w:ilvl="8" w:tplc="18090005" w:tentative="1">
+      <w:start w:val="1"/>
+      <w:numFmt w:val="bullet"/>
+      <w:lvlText w:val=""/>
+      <w:lvlJc w:val="left"/>
+      <w:pPr>
+        <w:ind w:left="6480" w:hanging="360"/>
+      </w:pPr>
+      <w:rPr>
+        <w:rFonts w:ascii="Wingdings" w:hAnsi="Wingdings" w:hint="default"/>
+      </w:rPr>
+    </w:lvl>
+  </w:abstractNum>
+  <w:abstractNum w:abstractNumId="21" w15:restartNumberingAfterBreak="0">
     <w:nsid w:val="6850064A"/>
     <w:multiLevelType w:val="hybridMultilevel"/>
     <w:tmpl w:val="BCC20700"/>
@@ -6822,7 +6959,7 @@
     <w:abstractNumId w:val="9"/>
   </w:num>
   <w:num w:numId="23" w16cid:durableId="1849900579">
-    <w:abstractNumId w:val="20"/>
+    <w:abstractNumId w:val="21"/>
   </w:num>
   <w:num w:numId="24" w16cid:durableId="1885484556">
     <w:abstractNumId w:val="2"/>
@@ -6859,6 +6996,9 @@
   </w:num>
   <w:num w:numId="35" w16cid:durableId="1633100475">
     <w:abstractNumId w:val="11"/>
+  </w:num>
+  <w:num w:numId="36" w16cid:durableId="1149709560">
+    <w:abstractNumId w:val="20"/>
   </w:num>
 </w:numbering>
 </file>
@@ -7464,7 +7604,6 @@
   <w:style w:type="character" w:default="1" w:styleId="DefaultParagraphFont">
     <w:name w:val="Default Paragraph Font"/>
     <w:uiPriority w:val="1"/>
-    <w:semiHidden/>
     <w:unhideWhenUsed/>
   </w:style>
   <w:style w:type="table" w:default="1" w:styleId="TableNormal">
@@ -7976,6 +8115,25 @@
     <w:uiPriority w:val="99"/>
     <w:rsid w:val="00726EC8"/>
   </w:style>
+  <w:style w:type="paragraph" w:styleId="Caption">
+    <w:name w:val="caption"/>
+    <w:basedOn w:val="Normal"/>
+    <w:next w:val="Normal"/>
+    <w:uiPriority w:val="35"/>
+    <w:unhideWhenUsed/>
+    <w:qFormat/>
+    <w:rsid w:val="00715699"/>
+    <w:pPr>
+      <w:spacing w:after="200" w:line="240" w:lineRule="auto"/>
+    </w:pPr>
+    <w:rPr>
+      <w:i/>
+      <w:iCs/>
+      <w:color w:val="0E2841" w:themeColor="text2"/>
+      <w:sz w:val="18"/>
+      <w:szCs w:val="18"/>
+    </w:rPr>
+  </w:style>
 </w:styles>
 </file>
 

</xml_diff>

<commit_message>
+ word count & pie chart
</commit_message>
<xml_diff>
--- a/SBA24130 - DVT - Summer Repeat CA.docx
+++ b/SBA24130 - DVT - Summer Repeat CA.docx
@@ -663,6 +663,26 @@
                 <w:iCs/>
               </w:rPr>
               <w:t>/2024</w:t>
+            </w:r>
+          </w:p>
+          <w:p>
+            <w:pPr>
+              <w:spacing w:after="160" w:line="278" w:lineRule="auto"/>
+              <w:rPr>
+                <w:b/>
+                <w:bCs/>
+                <w:i/>
+                <w:iCs/>
+              </w:rPr>
+            </w:pPr>
+            <w:r>
+              <w:rPr>
+                <w:b/>
+                <w:bCs/>
+                <w:i/>
+                <w:iCs/>
+              </w:rPr>
+              <w:t>Word Count: 1625</w:t>
             </w:r>
           </w:p>
         </w:tc>
@@ -960,14 +980,6 @@
           <w:b/>
           <w:bCs/>
         </w:rPr>
-      </w:pPr>
-    </w:p>
-    <w:p>
-      <w:pPr>
-        <w:rPr>
-          <w:b/>
-          <w:bCs/>
-        </w:rPr>
         <w:sectPr>
           <w:pgSz w:w="11906" w:h="16838"/>
           <w:pgMar w:top="1440" w:right="1440" w:bottom="1440" w:left="1440" w:header="708" w:footer="708" w:gutter="0"/>
@@ -1050,7 +1062,7 @@
             </w:rPr>
             <w:fldChar w:fldCharType="separate"/>
           </w:r>
-          <w:hyperlink w:anchor="_Toc204260413" w:history="1">
+          <w:hyperlink w:anchor="_Toc204262231" w:history="1">
             <w:r>
               <w:rPr>
                 <w:rStyle w:val="Hyperlink"/>
@@ -1088,7 +1100,7 @@
                 <w:noProof/>
                 <w:webHidden/>
               </w:rPr>
-              <w:instrText xml:space="preserve"> PAGEREF _Toc204260413 \h </w:instrText>
+              <w:instrText xml:space="preserve"> PAGEREF _Toc204262231 \h </w:instrText>
             </w:r>
             <w:r>
               <w:rPr>
@@ -1135,7 +1147,7 @@
               <w14:ligatures w14:val="standardContextual"/>
             </w:rPr>
           </w:pPr>
-          <w:hyperlink w:anchor="_Toc204260414" w:history="1">
+          <w:hyperlink w:anchor="_Toc204262232" w:history="1">
             <w:r>
               <w:rPr>
                 <w:rStyle w:val="Hyperlink"/>
@@ -1163,7 +1175,7 @@
                 <w:noProof/>
                 <w:webHidden/>
               </w:rPr>
-              <w:instrText xml:space="preserve"> PAGEREF _Toc204260414 \h </w:instrText>
+              <w:instrText xml:space="preserve"> PAGEREF _Toc204262232 \h </w:instrText>
             </w:r>
             <w:r>
               <w:rPr>
@@ -1210,7 +1222,7 @@
               <w14:ligatures w14:val="standardContextual"/>
             </w:rPr>
           </w:pPr>
-          <w:hyperlink w:anchor="_Toc204260415" w:history="1">
+          <w:hyperlink w:anchor="_Toc204262233" w:history="1">
             <w:r>
               <w:rPr>
                 <w:rStyle w:val="Hyperlink"/>
@@ -1238,7 +1250,7 @@
                 <w:noProof/>
                 <w:webHidden/>
               </w:rPr>
-              <w:instrText xml:space="preserve"> PAGEREF _Toc204260415 \h </w:instrText>
+              <w:instrText xml:space="preserve"> PAGEREF _Toc204262233 \h </w:instrText>
             </w:r>
             <w:r>
               <w:rPr>
@@ -1285,7 +1297,7 @@
               <w14:ligatures w14:val="standardContextual"/>
             </w:rPr>
           </w:pPr>
-          <w:hyperlink w:anchor="_Toc204260416" w:history="1">
+          <w:hyperlink w:anchor="_Toc204262234" w:history="1">
             <w:r>
               <w:rPr>
                 <w:rStyle w:val="Hyperlink"/>
@@ -1313,7 +1325,7 @@
                 <w:noProof/>
                 <w:webHidden/>
               </w:rPr>
-              <w:instrText xml:space="preserve"> PAGEREF _Toc204260416 \h </w:instrText>
+              <w:instrText xml:space="preserve"> PAGEREF _Toc204262234 \h </w:instrText>
             </w:r>
             <w:r>
               <w:rPr>
@@ -1360,7 +1372,7 @@
               <w14:ligatures w14:val="standardContextual"/>
             </w:rPr>
           </w:pPr>
-          <w:hyperlink w:anchor="_Toc204260417" w:history="1">
+          <w:hyperlink w:anchor="_Toc204262235" w:history="1">
             <w:r>
               <w:rPr>
                 <w:rStyle w:val="Hyperlink"/>
@@ -1388,7 +1400,7 @@
                 <w:noProof/>
                 <w:webHidden/>
               </w:rPr>
-              <w:instrText xml:space="preserve"> PAGEREF _Toc204260417 \h </w:instrText>
+              <w:instrText xml:space="preserve"> PAGEREF _Toc204262235 \h </w:instrText>
             </w:r>
             <w:r>
               <w:rPr>
@@ -1435,7 +1447,7 @@
               <w14:ligatures w14:val="standardContextual"/>
             </w:rPr>
           </w:pPr>
-          <w:hyperlink w:anchor="_Toc204260418" w:history="1">
+          <w:hyperlink w:anchor="_Toc204262236" w:history="1">
             <w:r>
               <w:rPr>
                 <w:rStyle w:val="Hyperlink"/>
@@ -1463,7 +1475,7 @@
                 <w:noProof/>
                 <w:webHidden/>
               </w:rPr>
-              <w:instrText xml:space="preserve"> PAGEREF _Toc204260418 \h </w:instrText>
+              <w:instrText xml:space="preserve"> PAGEREF _Toc204262236 \h </w:instrText>
             </w:r>
             <w:r>
               <w:rPr>
@@ -1510,7 +1522,7 @@
               <w14:ligatures w14:val="standardContextual"/>
             </w:rPr>
           </w:pPr>
-          <w:hyperlink w:anchor="_Toc204260419" w:history="1">
+          <w:hyperlink w:anchor="_Toc204262237" w:history="1">
             <w:r>
               <w:rPr>
                 <w:rStyle w:val="Hyperlink"/>
@@ -1538,7 +1550,7 @@
                 <w:noProof/>
                 <w:webHidden/>
               </w:rPr>
-              <w:instrText xml:space="preserve"> PAGEREF _Toc204260419 \h </w:instrText>
+              <w:instrText xml:space="preserve"> PAGEREF _Toc204262237 \h </w:instrText>
             </w:r>
             <w:r>
               <w:rPr>
@@ -1585,7 +1597,7 @@
               <w14:ligatures w14:val="standardContextual"/>
             </w:rPr>
           </w:pPr>
-          <w:hyperlink w:anchor="_Toc204260420" w:history="1">
+          <w:hyperlink w:anchor="_Toc204262238" w:history="1">
             <w:r>
               <w:rPr>
                 <w:rStyle w:val="Hyperlink"/>
@@ -1613,7 +1625,7 @@
                 <w:noProof/>
                 <w:webHidden/>
               </w:rPr>
-              <w:instrText xml:space="preserve"> PAGEREF _Toc204260420 \h </w:instrText>
+              <w:instrText xml:space="preserve"> PAGEREF _Toc204262238 \h </w:instrText>
             </w:r>
             <w:r>
               <w:rPr>
@@ -1660,7 +1672,7 @@
               <w14:ligatures w14:val="standardContextual"/>
             </w:rPr>
           </w:pPr>
-          <w:hyperlink w:anchor="_Toc204260421" w:history="1">
+          <w:hyperlink w:anchor="_Toc204262239" w:history="1">
             <w:r>
               <w:rPr>
                 <w:rStyle w:val="Hyperlink"/>
@@ -1688,7 +1700,7 @@
                 <w:noProof/>
                 <w:webHidden/>
               </w:rPr>
-              <w:instrText xml:space="preserve"> PAGEREF _Toc204260421 \h </w:instrText>
+              <w:instrText xml:space="preserve"> PAGEREF _Toc204262239 \h </w:instrText>
             </w:r>
             <w:r>
               <w:rPr>
@@ -1735,7 +1747,7 @@
               <w14:ligatures w14:val="standardContextual"/>
             </w:rPr>
           </w:pPr>
-          <w:hyperlink w:anchor="_Toc204260422" w:history="1">
+          <w:hyperlink w:anchor="_Toc204262240" w:history="1">
             <w:r>
               <w:rPr>
                 <w:rStyle w:val="Hyperlink"/>
@@ -1763,7 +1775,7 @@
                 <w:noProof/>
                 <w:webHidden/>
               </w:rPr>
-              <w:instrText xml:space="preserve"> PAGEREF _Toc204260422 \h </w:instrText>
+              <w:instrText xml:space="preserve"> PAGEREF _Toc204262240 \h </w:instrText>
             </w:r>
             <w:r>
               <w:rPr>
@@ -1810,7 +1822,7 @@
               <w14:ligatures w14:val="standardContextual"/>
             </w:rPr>
           </w:pPr>
-          <w:hyperlink w:anchor="_Toc204260423" w:history="1">
+          <w:hyperlink w:anchor="_Toc204262241" w:history="1">
             <w:r>
               <w:rPr>
                 <w:rStyle w:val="Hyperlink"/>
@@ -1838,7 +1850,82 @@
                 <w:noProof/>
                 <w:webHidden/>
               </w:rPr>
-              <w:instrText xml:space="preserve"> PAGEREF _Toc204260423 \h </w:instrText>
+              <w:instrText xml:space="preserve"> PAGEREF _Toc204262241 \h </w:instrText>
+            </w:r>
+            <w:r>
+              <w:rPr>
+                <w:noProof/>
+                <w:webHidden/>
+              </w:rPr>
+            </w:r>
+            <w:r>
+              <w:rPr>
+                <w:noProof/>
+                <w:webHidden/>
+              </w:rPr>
+              <w:fldChar w:fldCharType="separate"/>
+            </w:r>
+            <w:r>
+              <w:rPr>
+                <w:noProof/>
+                <w:webHidden/>
+              </w:rPr>
+              <w:t>15</w:t>
+            </w:r>
+            <w:r>
+              <w:rPr>
+                <w:noProof/>
+                <w:webHidden/>
+              </w:rPr>
+              <w:fldChar w:fldCharType="end"/>
+            </w:r>
+          </w:hyperlink>
+        </w:p>
+        <w:p>
+          <w:pPr>
+            <w:pStyle w:val="TOC1"/>
+            <w:tabs>
+              <w:tab w:val="right" w:leader="dot" w:pos="9016"/>
+            </w:tabs>
+            <w:rPr>
+              <w:rFonts w:cstheme="minorBidi"/>
+              <w:noProof/>
+              <w:kern w:val="2"/>
+              <w:sz w:val="24"/>
+              <w:szCs w:val="24"/>
+              <w:lang w:val="en-IE" w:eastAsia="en-IE"/>
+              <w14:ligatures w14:val="standardContextual"/>
+            </w:rPr>
+          </w:pPr>
+          <w:hyperlink w:anchor="_Toc204262242" w:history="1">
+            <w:r>
+              <w:rPr>
+                <w:rStyle w:val="Hyperlink"/>
+                <w:rFonts w:ascii="Times New Roman" w:hAnsi="Times New Roman"/>
+                <w:noProof/>
+              </w:rPr>
+              <w:t>Appendix 4 – Student contribution</w:t>
+            </w:r>
+            <w:r>
+              <w:rPr>
+                <w:noProof/>
+                <w:webHidden/>
+              </w:rPr>
+              <w:tab/>
+            </w:r>
+            <w:r>
+              <w:rPr>
+                <w:noProof/>
+                <w:webHidden/>
+              </w:rPr>
+              <w:fldChar w:fldCharType="begin"/>
+            </w:r>
+            <w:r>
+              <w:rPr>
+                <w:noProof/>
+                <w:webHidden/>
+              </w:rPr>
+              <w:instrText xml:space="preserve"> PAGEREF _Toc204262242 \h </w:instrText>
             </w:r>
             <w:r>
               <w:rPr>
@@ -1908,7 +1995,6 @@
     <w:p/>
     <w:p/>
     <w:p/>
-    <w:p/>
     <w:p>
       <w:pPr>
         <w:pStyle w:val="Heading1"/>
@@ -1918,7 +2004,7 @@
           <w:szCs w:val="24"/>
         </w:rPr>
       </w:pPr>
-      <w:bookmarkStart w:id="0" w:name="_Toc204260413"/>
+      <w:bookmarkStart w:id="0" w:name="_Toc204262231"/>
       <w:r>
         <w:rPr>
           <w:rStyle w:val="Heading3Char"/>
@@ -1977,7 +2063,7 @@
           <w:szCs w:val="24"/>
         </w:rPr>
       </w:pPr>
-      <w:bookmarkStart w:id="1" w:name="_Toc204260414"/>
+      <w:bookmarkStart w:id="1" w:name="_Toc204262232"/>
       <w:r>
         <w:rPr>
           <w:rFonts w:ascii="Times New Roman" w:hAnsi="Times New Roman" w:cs="Times New Roman"/>
@@ -2178,7 +2264,7 @@
           <w:szCs w:val="24"/>
         </w:rPr>
       </w:pPr>
-      <w:bookmarkStart w:id="2" w:name="_Toc204260415"/>
+      <w:bookmarkStart w:id="2" w:name="_Toc204262233"/>
       <w:r>
         <w:rPr>
           <w:rFonts w:ascii="Times New Roman" w:hAnsi="Times New Roman" w:cs="Times New Roman"/>
@@ -2216,7 +2302,21 @@
         <w:rPr>
           <w:rFonts w:ascii="Times New Roman" w:hAnsi="Times New Roman" w:cs="Times New Roman"/>
         </w:rPr>
-        <w:t>The dataset was first loaded int a Jupyter notebook to gather insights into the shape, info &amp; description. It was noted that there were 4 columns, which included the date/ time, journeys east, journeys west, and total journeys.</w:t>
+        <w:t xml:space="preserve">The dataset was first loaded int a </w:t>
+      </w:r>
+      <w:proofErr w:type="spellStart"/>
+      <w:r>
+        <w:rPr>
+          <w:rFonts w:ascii="Times New Roman" w:hAnsi="Times New Roman" w:cs="Times New Roman"/>
+        </w:rPr>
+        <w:t>Jupyter</w:t>
+      </w:r>
+      <w:proofErr w:type="spellEnd"/>
+      <w:r>
+        <w:rPr>
+          <w:rFonts w:ascii="Times New Roman" w:hAnsi="Times New Roman" w:cs="Times New Roman"/>
+        </w:rPr>
+        <w:t xml:space="preserve"> notebook to gather insights into the shape, info &amp; description. It was noted that there were 4 columns, which included the date/ time, journeys east, journeys west, and total journeys.</w:t>
       </w:r>
       <w:r>
         <w:rPr>
@@ -2314,7 +2414,23 @@
         </w:r>
       </w:fldSimple>
       <w:r>
-        <w:t>: df loading &amp; initial df exploring</w:t>
+        <w:t xml:space="preserve">: </w:t>
+      </w:r>
+      <w:proofErr w:type="spellStart"/>
+      <w:r>
+        <w:t>df</w:t>
+      </w:r>
+      <w:proofErr w:type="spellEnd"/>
+      <w:r>
+        <w:t xml:space="preserve"> loading &amp; initial </w:t>
+      </w:r>
+      <w:proofErr w:type="spellStart"/>
+      <w:r>
+        <w:t>df</w:t>
+      </w:r>
+      <w:proofErr w:type="spellEnd"/>
+      <w:r>
+        <w:t xml:space="preserve"> exploring</w:t>
       </w:r>
     </w:p>
     <w:p>
@@ -2339,7 +2455,49 @@
         <w:rPr>
           <w:rFonts w:ascii="Times New Roman" w:hAnsi="Times New Roman" w:cs="Times New Roman"/>
         </w:rPr>
-        <w:t>, there were 100 rows which contained null values, and the df contained 111695 rows. It was decided that any row that contained a null value would be removed from the df as this accounts for less than .1% of the rows, so it would not skew the data. The df also only began records at the end of 2012, and the middle of 2025, but this data was decided to be kept.</w:t>
+        <w:t xml:space="preserve">, there were 100 rows which contained null values, and the </w:t>
+      </w:r>
+      <w:proofErr w:type="spellStart"/>
+      <w:r>
+        <w:rPr>
+          <w:rFonts w:ascii="Times New Roman" w:hAnsi="Times New Roman" w:cs="Times New Roman"/>
+        </w:rPr>
+        <w:t>df</w:t>
+      </w:r>
+      <w:proofErr w:type="spellEnd"/>
+      <w:r>
+        <w:rPr>
+          <w:rFonts w:ascii="Times New Roman" w:hAnsi="Times New Roman" w:cs="Times New Roman"/>
+        </w:rPr>
+        <w:t xml:space="preserve"> contained 111695 rows. It was decided that any row that contained a null value would be removed from the </w:t>
+      </w:r>
+      <w:proofErr w:type="spellStart"/>
+      <w:r>
+        <w:rPr>
+          <w:rFonts w:ascii="Times New Roman" w:hAnsi="Times New Roman" w:cs="Times New Roman"/>
+        </w:rPr>
+        <w:t>df</w:t>
+      </w:r>
+      <w:proofErr w:type="spellEnd"/>
+      <w:r>
+        <w:rPr>
+          <w:rFonts w:ascii="Times New Roman" w:hAnsi="Times New Roman" w:cs="Times New Roman"/>
+        </w:rPr>
+        <w:t xml:space="preserve"> as this accounts for less than .1% of the rows, so it would not skew the data. The </w:t>
+      </w:r>
+      <w:proofErr w:type="spellStart"/>
+      <w:r>
+        <w:rPr>
+          <w:rFonts w:ascii="Times New Roman" w:hAnsi="Times New Roman" w:cs="Times New Roman"/>
+        </w:rPr>
+        <w:t>df</w:t>
+      </w:r>
+      <w:proofErr w:type="spellEnd"/>
+      <w:r>
+        <w:rPr>
+          <w:rFonts w:ascii="Times New Roman" w:hAnsi="Times New Roman" w:cs="Times New Roman"/>
+        </w:rPr>
+        <w:t xml:space="preserve"> also only began records at the end of 2012, and the middle of 2025, but this data was decided to be kept.</w:t>
       </w:r>
       <w:r>
         <w:rPr>
@@ -2447,8 +2605,13 @@
         </w:r>
       </w:fldSimple>
       <w:r>
-        <w:t>: null values in df</w:t>
-      </w:r>
+        <w:t xml:space="preserve">: null values in </w:t>
+      </w:r>
+      <w:proofErr w:type="spellStart"/>
+      <w:r>
+        <w:t>df</w:t>
+      </w:r>
+      <w:proofErr w:type="spellEnd"/>
     </w:p>
     <w:p>
       <w:pPr>
@@ -2608,7 +2771,7 @@
           <w:szCs w:val="24"/>
         </w:rPr>
       </w:pPr>
-      <w:bookmarkStart w:id="3" w:name="_Toc204260416"/>
+      <w:bookmarkStart w:id="3" w:name="_Toc204262234"/>
       <w:r>
         <w:rPr>
           <w:rFonts w:ascii="Times New Roman" w:hAnsi="Times New Roman" w:cs="Times New Roman"/>
@@ -3642,7 +3805,7 @@
           <w:szCs w:val="24"/>
         </w:rPr>
       </w:pPr>
-      <w:bookmarkStart w:id="4" w:name="_Toc204260417"/>
+      <w:bookmarkStart w:id="4" w:name="_Toc204262235"/>
       <w:r>
         <w:rPr>
           <w:rFonts w:ascii="Times New Roman" w:hAnsi="Times New Roman" w:cs="Times New Roman"/>
@@ -3681,7 +3844,23 @@
           <w:rFonts w:ascii="Times New Roman" w:hAnsi="Times New Roman" w:cs="Times New Roman"/>
           <w:color w:val="000000" w:themeColor="text1"/>
         </w:rPr>
-        <w:t>In order to created functionality, interactive elements were created using “ipwidgets”. The following filters were created</w:t>
+        <w:t>In order to created functionality, interactive elements were created using “</w:t>
+      </w:r>
+      <w:proofErr w:type="spellStart"/>
+      <w:r>
+        <w:rPr>
+          <w:rFonts w:ascii="Times New Roman" w:hAnsi="Times New Roman" w:cs="Times New Roman"/>
+          <w:color w:val="000000" w:themeColor="text1"/>
+        </w:rPr>
+        <w:t>ipwidgets</w:t>
+      </w:r>
+      <w:proofErr w:type="spellEnd"/>
+      <w:r>
+        <w:rPr>
+          <w:rFonts w:ascii="Times New Roman" w:hAnsi="Times New Roman" w:cs="Times New Roman"/>
+          <w:color w:val="000000" w:themeColor="text1"/>
+        </w:rPr>
+        <w:t>”. The following filters were created</w:t>
       </w:r>
     </w:p>
     <w:p>
@@ -3935,7 +4114,21 @@
         <w:rPr>
           <w:rFonts w:ascii="Times New Roman" w:hAnsi="Times New Roman" w:cs="Times New Roman"/>
         </w:rPr>
-        <w:t xml:space="preserve"> well with Jupyter in terms of responsiveness and </w:t>
+        <w:t xml:space="preserve"> well with </w:t>
+      </w:r>
+      <w:proofErr w:type="spellStart"/>
+      <w:r>
+        <w:rPr>
+          <w:rFonts w:ascii="Times New Roman" w:hAnsi="Times New Roman" w:cs="Times New Roman"/>
+        </w:rPr>
+        <w:t>Jupyter</w:t>
+      </w:r>
+      <w:proofErr w:type="spellEnd"/>
+      <w:r>
+        <w:rPr>
+          <w:rFonts w:ascii="Times New Roman" w:hAnsi="Times New Roman" w:cs="Times New Roman"/>
+        </w:rPr>
+        <w:t xml:space="preserve"> in terms of responsiveness and </w:t>
       </w:r>
       <w:r>
         <w:rPr>
@@ -4049,7 +4242,21 @@
         <w:rPr>
           <w:rFonts w:ascii="Times New Roman" w:hAnsi="Times New Roman" w:cs="Times New Roman"/>
         </w:rPr>
-        <w:t xml:space="preserve"> within the Jupyter environment</w:t>
+        <w:t xml:space="preserve"> within the </w:t>
+      </w:r>
+      <w:proofErr w:type="spellStart"/>
+      <w:r>
+        <w:rPr>
+          <w:rFonts w:ascii="Times New Roman" w:hAnsi="Times New Roman" w:cs="Times New Roman"/>
+        </w:rPr>
+        <w:t>Jupyter</w:t>
+      </w:r>
+      <w:proofErr w:type="spellEnd"/>
+      <w:r>
+        <w:rPr>
+          <w:rFonts w:ascii="Times New Roman" w:hAnsi="Times New Roman" w:cs="Times New Roman"/>
+        </w:rPr>
+        <w:t xml:space="preserve"> environment</w:t>
       </w:r>
       <w:r>
         <w:rPr>
@@ -4085,7 +4292,7 @@
           <w:szCs w:val="24"/>
         </w:rPr>
       </w:pPr>
-      <w:bookmarkStart w:id="5" w:name="_Toc204260418"/>
+      <w:bookmarkStart w:id="5" w:name="_Toc204262236"/>
       <w:r>
         <w:rPr>
           <w:rFonts w:ascii="Times New Roman" w:hAnsi="Times New Roman" w:cs="Times New Roman"/>
@@ -4461,8 +4668,16 @@
         <w:rPr>
           <w:rFonts w:ascii="Times New Roman" w:hAnsi="Times New Roman" w:cs="Times New Roman"/>
         </w:rPr>
-        <w:t>access/agress</w:t>
-      </w:r>
+        <w:t>access/</w:t>
+      </w:r>
+      <w:proofErr w:type="spellStart"/>
+      <w:r>
+        <w:rPr>
+          <w:rFonts w:ascii="Times New Roman" w:hAnsi="Times New Roman" w:cs="Times New Roman"/>
+        </w:rPr>
+        <w:t>agress</w:t>
+      </w:r>
+      <w:proofErr w:type="spellEnd"/>
       <w:r>
         <w:rPr>
           <w:rFonts w:ascii="Times New Roman" w:hAnsi="Times New Roman" w:cs="Times New Roman"/>
@@ -4565,7 +4780,7 @@
           <w:szCs w:val="24"/>
         </w:rPr>
       </w:pPr>
-      <w:bookmarkStart w:id="6" w:name="_Toc204260419"/>
+      <w:bookmarkStart w:id="6" w:name="_Toc204262237"/>
       <w:r>
         <w:rPr>
           <w:rFonts w:ascii="Times New Roman" w:hAnsi="Times New Roman" w:cs="Times New Roman"/>
@@ -4604,12 +4819,14 @@
         </w:rPr>
         <w:t xml:space="preserve">Future versions might have real-time dashboards through </w:t>
       </w:r>
+      <w:proofErr w:type="spellStart"/>
       <w:r>
         <w:rPr>
           <w:rFonts w:ascii="Times New Roman" w:hAnsi="Times New Roman" w:cs="Times New Roman"/>
         </w:rPr>
         <w:t>PowerBI</w:t>
       </w:r>
+      <w:proofErr w:type="spellEnd"/>
       <w:r>
         <w:rPr>
           <w:rFonts w:ascii="Times New Roman" w:hAnsi="Times New Roman" w:cs="Times New Roman"/>
@@ -4661,7 +4878,7 @@
           <w:szCs w:val="24"/>
         </w:rPr>
       </w:pPr>
-      <w:bookmarkStart w:id="7" w:name="_Toc204260420"/>
+      <w:bookmarkStart w:id="7" w:name="_Toc204262238"/>
       <w:r>
         <w:rPr>
           <w:rFonts w:ascii="Times New Roman" w:hAnsi="Times New Roman" w:cs="Times New Roman"/>
@@ -4836,16 +5053,26 @@
           <w:szCs w:val="24"/>
         </w:rPr>
       </w:pPr>
-      <w:bookmarkStart w:id="8" w:name="_Toc204260421"/>
+      <w:bookmarkStart w:id="8" w:name="_Toc204262239"/>
       <w:r>
         <w:rPr>
           <w:rFonts w:ascii="Times New Roman" w:hAnsi="Times New Roman" w:cs="Times New Roman"/>
           <w:sz w:val="24"/>
           <w:szCs w:val="24"/>
         </w:rPr>
-        <w:t>Appendix 1 – Github</w:t>
+        <w:t xml:space="preserve">Appendix 1 – </w:t>
+      </w:r>
+      <w:proofErr w:type="spellStart"/>
+      <w:r>
+        <w:rPr>
+          <w:rFonts w:ascii="Times New Roman" w:hAnsi="Times New Roman" w:cs="Times New Roman"/>
+          <w:sz w:val="24"/>
+          <w:szCs w:val="24"/>
+        </w:rPr>
+        <w:t>Github</w:t>
       </w:r>
       <w:bookmarkEnd w:id="8"/>
+      <w:proofErr w:type="spellEnd"/>
     </w:p>
     <w:p>
       <w:pPr>
@@ -4918,7 +5145,7 @@
           <w:szCs w:val="24"/>
         </w:rPr>
       </w:pPr>
-      <w:bookmarkStart w:id="9" w:name="_Toc204260422"/>
+      <w:bookmarkStart w:id="9" w:name="_Toc204262240"/>
       <w:r>
         <w:rPr>
           <w:rFonts w:ascii="Times New Roman" w:hAnsi="Times New Roman" w:cs="Times New Roman"/>
@@ -5046,7 +5273,7 @@
           <w:szCs w:val="24"/>
         </w:rPr>
       </w:pPr>
-      <w:bookmarkStart w:id="10" w:name="_Toc204260423"/>
+      <w:bookmarkStart w:id="10" w:name="_Toc204262241"/>
       <w:r>
         <w:rPr>
           <w:rFonts w:ascii="Times New Roman" w:hAnsi="Times New Roman" w:cs="Times New Roman"/>
@@ -5101,6 +5328,90 @@
       </w:r>
     </w:p>
     <w:p/>
+    <w:p/>
+    <w:p>
+      <w:pPr>
+        <w:pStyle w:val="Heading1"/>
+        <w:rPr>
+          <w:rFonts w:ascii="Times New Roman" w:hAnsi="Times New Roman" w:cs="Times New Roman"/>
+          <w:sz w:val="24"/>
+          <w:szCs w:val="24"/>
+        </w:rPr>
+      </w:pPr>
+      <w:bookmarkStart w:id="11" w:name="_Toc204262242"/>
+      <w:r>
+        <w:rPr>
+          <w:rFonts w:ascii="Times New Roman" w:hAnsi="Times New Roman" w:cs="Times New Roman"/>
+          <w:sz w:val="24"/>
+          <w:szCs w:val="24"/>
+        </w:rPr>
+        <w:t xml:space="preserve">Appendix </w:t>
+      </w:r>
+      <w:r>
+        <w:rPr>
+          <w:rFonts w:ascii="Times New Roman" w:hAnsi="Times New Roman" w:cs="Times New Roman"/>
+          <w:sz w:val="24"/>
+          <w:szCs w:val="24"/>
+        </w:rPr>
+        <w:t>4</w:t>
+      </w:r>
+      <w:r>
+        <w:rPr>
+          <w:rFonts w:ascii="Times New Roman" w:hAnsi="Times New Roman" w:cs="Times New Roman"/>
+          <w:sz w:val="24"/>
+          <w:szCs w:val="24"/>
+        </w:rPr>
+        <w:t xml:space="preserve"> – </w:t>
+      </w:r>
+      <w:r>
+        <w:rPr>
+          <w:rFonts w:ascii="Times New Roman" w:hAnsi="Times New Roman" w:cs="Times New Roman"/>
+          <w:sz w:val="24"/>
+          <w:szCs w:val="24"/>
+        </w:rPr>
+        <w:t>Student contribution</w:t>
+      </w:r>
+      <w:bookmarkEnd w:id="11"/>
+    </w:p>
+    <w:p>
+      <w:r>
+        <w:drawing>
+          <wp:inline distT="0" distB="0" distL="0" distR="0" wp14:anchorId="10436294" wp14:editId="3715DA49">
+            <wp:extent cx="3684737" cy="2228418"/>
+            <wp:effectExtent l="0" t="0" r="0" b="635"/>
+            <wp:docPr id="467087577" name="Picture 1" descr="A blue circle with text&#10;&#10;AI-generated content may be incorrect."/>
+            <wp:cNvGraphicFramePr>
+              <a:graphicFrameLocks xmlns:a="http://schemas.openxmlformats.org/drawingml/2006/main" noChangeAspect="1"/>
+            </wp:cNvGraphicFramePr>
+            <a:graphic xmlns:a="http://schemas.openxmlformats.org/drawingml/2006/main">
+              <a:graphicData uri="http://schemas.openxmlformats.org/drawingml/2006/picture">
+                <pic:pic xmlns:pic="http://schemas.openxmlformats.org/drawingml/2006/picture">
+                  <pic:nvPicPr>
+                    <pic:cNvPr id="467087577" name="Picture 1" descr="A blue circle with text&#10;&#10;AI-generated content may be incorrect."/>
+                    <pic:cNvPicPr/>
+                  </pic:nvPicPr>
+                  <pic:blipFill>
+                    <a:blip r:embed="rId23"/>
+                    <a:stretch>
+                      <a:fillRect/>
+                    </a:stretch>
+                  </pic:blipFill>
+                  <pic:spPr>
+                    <a:xfrm>
+                      <a:off x="0" y="0"/>
+                      <a:ext cx="3689502" cy="2231299"/>
+                    </a:xfrm>
+                    <a:prstGeom prst="rect">
+                      <a:avLst/>
+                    </a:prstGeom>
+                  </pic:spPr>
+                </pic:pic>
+              </a:graphicData>
+            </a:graphic>
+          </wp:inline>
+        </w:drawing>
+      </w:r>
+    </w:p>
     <w:sectPr>
       <w:pgSz w:w="11906" w:h="16838"/>
       <w:pgMar w:top="1440" w:right="1440" w:bottom="1440" w:left="1440" w:header="708" w:footer="708" w:gutter="0"/>

</xml_diff>